<commit_message>
Class Diagram: Detail ergänzt
</commit_message>
<xml_diff>
--- a/doc/03 Entwicklung/Fachkonzept.docx
+++ b/doc/03 Entwicklung/Fachkonzept.docx
@@ -448,7 +448,7 @@
                         </a:ln>
                         <a:extLst>
                           <a:ext uri="{53640926-AAD7-44d8-BBD7-CCE9431645EC}">
-                            <a14:shadowObscured xmlns="" xmlns:mo="http://schemas.microsoft.com/office/mac/office/2008/main" xmlns:mv="urn:schemas-microsoft-com:mac:vml" xmlns:o="urn:schemas-microsoft-com:office:office" xmlns:v="urn:schemas-microsoft-com:vml" xmlns:w10="urn:schemas-microsoft-com:office:word" xmlns:w="http://schemas.openxmlformats.org/wordprocessingml/2006/main" xmlns:a14="http://schemas.microsoft.com/office/drawing/2010/main"/>
+                            <a14:shadowObscured xmlns:a14="http://schemas.microsoft.com/office/drawing/2010/main" xmlns:w="http://schemas.openxmlformats.org/wordprocessingml/2006/main" xmlns:w10="urn:schemas-microsoft-com:office:word" xmlns:v="urn:schemas-microsoft-com:vml" xmlns:o="urn:schemas-microsoft-com:office:office" xmlns:mv="urn:schemas-microsoft-com:mac:vml" xmlns:mo="http://schemas.microsoft.com/office/mac/office/2008/main" xmlns=""/>
                           </a:ext>
                         </a:extLst>
                       </pic:spPr>
@@ -3237,7 +3237,7 @@
                     </a:ln>
                     <a:extLst>
                       <a:ext uri="{FAA26D3D-D897-4be2-8F04-BA451C77F1D7}">
-                        <ma14:placeholderFlag xmlns="" xmlns:mo="http://schemas.microsoft.com/office/mac/office/2008/main" xmlns:mv="urn:schemas-microsoft-com:mac:vml" xmlns:o="urn:schemas-microsoft-com:office:office" xmlns:v="urn:schemas-microsoft-com:vml" xmlns:w10="urn:schemas-microsoft-com:office:word" xmlns:w="http://schemas.openxmlformats.org/wordprocessingml/2006/main" xmlns:ma14="http://schemas.microsoft.com/office/mac/drawingml/2011/main"/>
+                        <ma14:placeholderFlag xmlns:ma14="http://schemas.microsoft.com/office/mac/drawingml/2011/main" xmlns:w="http://schemas.openxmlformats.org/wordprocessingml/2006/main" xmlns:w10="urn:schemas-microsoft-com:office:word" xmlns:v="urn:schemas-microsoft-com:vml" xmlns:o="urn:schemas-microsoft-com:office:office" xmlns:mv="urn:schemas-microsoft-com:mac:vml" xmlns:mo="http://schemas.microsoft.com/office/mac/office/2008/main" xmlns=""/>
                       </a:ext>
                     </a:extLst>
                   </pic:spPr>
@@ -3319,7 +3319,7 @@
                         <a:effectLst/>
                         <a:extLst>
                           <a:ext uri="{C572A759-6A51-4108-AA02-DFA0A04FC94B}">
-                            <ma14:wrappingTextBoxFlag xmlns="" xmlns:mo="http://schemas.microsoft.com/office/mac/office/2008/main" xmlns:mv="urn:schemas-microsoft-com:mac:vml" xmlns:o="urn:schemas-microsoft-com:office:office" xmlns:v="urn:schemas-microsoft-com:vml" xmlns:w10="urn:schemas-microsoft-com:office:word" xmlns:w="http://schemas.openxmlformats.org/wordprocessingml/2006/main" xmlns:ma14="http://schemas.microsoft.com/office/mac/drawingml/2011/main"/>
+                            <ma14:wrappingTextBoxFlag xmlns:ma14="http://schemas.microsoft.com/office/mac/drawingml/2011/main" xmlns:w="http://schemas.openxmlformats.org/wordprocessingml/2006/main" xmlns:w10="urn:schemas-microsoft-com:office:word" xmlns:v="urn:schemas-microsoft-com:vml" xmlns:o="urn:schemas-microsoft-com:office:office" xmlns:mv="urn:schemas-microsoft-com:mac:vml" xmlns:mo="http://schemas.microsoft.com/office/mac/office/2008/main" xmlns=""/>
                           </a:ext>
                         </a:extLst>
                       </wps:spPr>
@@ -6993,16 +6993,18 @@
       <w:bookmarkEnd w:id="25"/>
     </w:p>
     <w:p>
+      <w:bookmarkStart w:id="26" w:name="_GoBack"/>
       <w:r>
         <w:rPr>
           <w:noProof/>
         </w:rPr>
-        <w:pict w14:anchorId="23E2A492">
-          <v:shape id="_x0000_i1026" type="#_x0000_t75" style="width:678pt;height:408.75pt">
+        <w:pict w14:anchorId="69FFDD98">
+          <v:shape id="_x0000_i1026" type="#_x0000_t75" style="width:695.25pt;height:412.5pt">
             <v:imagedata r:id="rId16" o:title="Eshomo Klassendiagramm"/>
           </v:shape>
         </w:pict>
       </w:r>
+      <w:bookmarkEnd w:id="26"/>
     </w:p>
     <w:p>
       <w:pPr>
@@ -7014,9 +7016,7 @@
           <w:docGrid w:linePitch="360"/>
         </w:sectPr>
       </w:pPr>
-      <w:bookmarkStart w:id="26" w:name="_Toc372176761"/>
-      <w:bookmarkStart w:id="27" w:name="_GoBack"/>
-      <w:bookmarkEnd w:id="27"/>
+      <w:bookmarkStart w:id="27" w:name="_Toc372176761"/>
     </w:p>
     <w:p>
       <w:pPr>
@@ -7026,7 +7026,7 @@
         <w:lastRenderedPageBreak/>
         <w:t>ERM</w:t>
       </w:r>
-      <w:bookmarkEnd w:id="26"/>
+      <w:bookmarkEnd w:id="27"/>
     </w:p>
     <w:p>
       <w:r>
@@ -26298,18 +26298,18 @@
 </file>
 
 <file path=customXml/item2.xml><?xml version="1.0" encoding="utf-8"?>
-<mappings xmlns="http://schemas.microsoft.com/pics">
-  <picture>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</picture>
-</mappings>
-</file>
-
-<file path=customXml/item3.xml><?xml version="1.0" encoding="utf-8"?>
 <?mso-contentType ?>
 <FormTemplates xmlns="http://schemas.microsoft.com/sharepoint/v3/contenttype/forms">
   <Display>DocumentLibraryForm</Display>
   <Edit>AssetEditForm</Edit>
   <New>DocumentLibraryForm</New>
 </FormTemplates>
+</file>
+
+<file path=customXml/item3.xml><?xml version="1.0" encoding="utf-8"?>
+<mappings xmlns="http://schemas.microsoft.com/pics">
+  <picture>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</picture>
+</mappings>
 </file>
 
 <file path=customXml/item4.xml><?xml version="1.0" encoding="utf-8"?>
@@ -26429,6 +26429,14 @@
 </file>
 
 <file path=customXml/itemProps2.xml><?xml version="1.0" encoding="utf-8"?>
+<ds:datastoreItem xmlns:ds="http://schemas.openxmlformats.org/officeDocument/2006/customXml" ds:itemID="{2F9ACB35-92A4-4D3B-9363-393A8469DF5C}">
+  <ds:schemaRefs>
+    <ds:schemaRef ds:uri="http://schemas.microsoft.com/sharepoint/v3/contenttype/forms"/>
+  </ds:schemaRefs>
+</ds:datastoreItem>
+</file>
+
+<file path=customXml/itemProps3.xml><?xml version="1.0" encoding="utf-8"?>
 <ds:datastoreItem xmlns:ds="http://schemas.openxmlformats.org/officeDocument/2006/customXml" ds:itemID="{F679E4D8-73D9-412D-B716-777944E71373}">
   <ds:schemaRefs>
     <ds:schemaRef ds:uri="http://schemas.microsoft.com/pics"/>
@@ -26436,16 +26444,8 @@
 </ds:datastoreItem>
 </file>
 
-<file path=customXml/itemProps3.xml><?xml version="1.0" encoding="utf-8"?>
-<ds:datastoreItem xmlns:ds="http://schemas.openxmlformats.org/officeDocument/2006/customXml" ds:itemID="{2F9ACB35-92A4-4D3B-9363-393A8469DF5C}">
-  <ds:schemaRefs>
-    <ds:schemaRef ds:uri="http://schemas.microsoft.com/sharepoint/v3/contenttype/forms"/>
-  </ds:schemaRefs>
-</ds:datastoreItem>
-</file>
-
 <file path=customXml/itemProps4.xml><?xml version="1.0" encoding="utf-8"?>
-<ds:datastoreItem xmlns:ds="http://schemas.openxmlformats.org/officeDocument/2006/customXml" ds:itemID="{3E8DCBB7-62B4-4DFB-AB5F-2A996CD061B2}">
+<ds:datastoreItem xmlns:ds="http://schemas.openxmlformats.org/officeDocument/2006/customXml" ds:itemID="{C086F88A-D1CC-4C12-9AE7-63CCCD9AFD71}">
   <ds:schemaRefs>
     <ds:schemaRef ds:uri="http://schemas.openxmlformats.org/officeDocument/2006/bibliography"/>
   </ds:schemaRefs>

</xml_diff>

<commit_message>
Added even more GUI Sketches
And made some small changes to existing ones
</commit_message>
<xml_diff>
--- a/doc/03 Entwicklung/Fachkonzept.docx
+++ b/doc/03 Entwicklung/Fachkonzept.docx
@@ -448,7 +448,7 @@
                         </a:ln>
                         <a:extLst>
                           <a:ext uri="{53640926-AAD7-44d8-BBD7-CCE9431645EC}">
-                            <a14:shadowObscured xmlns:a14="http://schemas.microsoft.com/office/drawing/2010/main" xmlns:w="http://schemas.openxmlformats.org/wordprocessingml/2006/main" xmlns:w10="urn:schemas-microsoft-com:office:word" xmlns:v="urn:schemas-microsoft-com:vml" xmlns:o="urn:schemas-microsoft-com:office:office" xmlns:mv="urn:schemas-microsoft-com:mac:vml" xmlns:mo="http://schemas.microsoft.com/office/mac/office/2008/main" xmlns=""/>
+                            <a14:shadowObscured xmlns="" xmlns:mo="http://schemas.microsoft.com/office/mac/office/2008/main" xmlns:mv="urn:schemas-microsoft-com:mac:vml" xmlns:o="urn:schemas-microsoft-com:office:office" xmlns:v="urn:schemas-microsoft-com:vml" xmlns:w10="urn:schemas-microsoft-com:office:word" xmlns:w="http://schemas.openxmlformats.org/wordprocessingml/2006/main" xmlns:a14="http://schemas.microsoft.com/office/drawing/2010/main"/>
                           </a:ext>
                         </a:extLst>
                       </pic:spPr>
@@ -3237,7 +3237,7 @@
                     </a:ln>
                     <a:extLst>
                       <a:ext uri="{FAA26D3D-D897-4be2-8F04-BA451C77F1D7}">
-                        <ma14:placeholderFlag xmlns:ma14="http://schemas.microsoft.com/office/mac/drawingml/2011/main" xmlns:w="http://schemas.openxmlformats.org/wordprocessingml/2006/main" xmlns:w10="urn:schemas-microsoft-com:office:word" xmlns:v="urn:schemas-microsoft-com:vml" xmlns:o="urn:schemas-microsoft-com:office:office" xmlns:mv="urn:schemas-microsoft-com:mac:vml" xmlns:mo="http://schemas.microsoft.com/office/mac/office/2008/main" xmlns=""/>
+                        <ma14:placeholderFlag xmlns="" xmlns:mo="http://schemas.microsoft.com/office/mac/office/2008/main" xmlns:mv="urn:schemas-microsoft-com:mac:vml" xmlns:o="urn:schemas-microsoft-com:office:office" xmlns:v="urn:schemas-microsoft-com:vml" xmlns:w10="urn:schemas-microsoft-com:office:word" xmlns:w="http://schemas.openxmlformats.org/wordprocessingml/2006/main" xmlns:ma14="http://schemas.microsoft.com/office/mac/drawingml/2011/main"/>
                       </a:ext>
                     </a:extLst>
                   </pic:spPr>
@@ -3319,7 +3319,7 @@
                         <a:effectLst/>
                         <a:extLst>
                           <a:ext uri="{C572A759-6A51-4108-AA02-DFA0A04FC94B}">
-                            <ma14:wrappingTextBoxFlag xmlns:ma14="http://schemas.microsoft.com/office/mac/drawingml/2011/main" xmlns:w="http://schemas.openxmlformats.org/wordprocessingml/2006/main" xmlns:w10="urn:schemas-microsoft-com:office:word" xmlns:v="urn:schemas-microsoft-com:vml" xmlns:o="urn:schemas-microsoft-com:office:office" xmlns:mv="urn:schemas-microsoft-com:mac:vml" xmlns:mo="http://schemas.microsoft.com/office/mac/office/2008/main" xmlns=""/>
+                            <ma14:wrappingTextBoxFlag xmlns="" xmlns:mo="http://schemas.microsoft.com/office/mac/office/2008/main" xmlns:mv="urn:schemas-microsoft-com:mac:vml" xmlns:o="urn:schemas-microsoft-com:office:office" xmlns:v="urn:schemas-microsoft-com:vml" xmlns:w10="urn:schemas-microsoft-com:office:word" xmlns:w="http://schemas.openxmlformats.org/wordprocessingml/2006/main" xmlns:ma14="http://schemas.microsoft.com/office/mac/drawingml/2011/main"/>
                           </a:ext>
                         </a:extLst>
                       </wps:spPr>
@@ -6944,6 +6944,25 @@
     </w:p>
     <w:p>
       <w:r>
+        <w:t xml:space="preserve">Die folgenden GUI Prototypen sollen das Layout und die Abläufe sowie Dialoge des Webshops visualisieren. Diese sind bewusst schlicht und in einem Comic ähnlichem Stil </w:t>
+      </w:r>
+      <w:r>
+        <w:t>gehalten</w:t>
+      </w:r>
+      <w:r>
+        <w:t xml:space="preserve"> und sollen keine direkte Vorgabe für das Design sein. </w:t>
+      </w:r>
+    </w:p>
+    <w:p>
+      <w:pPr>
+        <w:pStyle w:val="berschrift2"/>
+      </w:pPr>
+      <w:r>
+        <w:t>Frontend</w:t>
+      </w:r>
+    </w:p>
+    <w:p>
+      <w:r>
         <w:pict w14:anchorId="785360DE">
           <v:shapetype id="_x0000_t75" coordsize="21600,21600" o:spt="75" o:preferrelative="t" path="m@4@5l@4@11@9@11@9@5xe" filled="f" stroked="f">
             <v:stroke joinstyle="miter"/>
@@ -6964,15 +6983,720 @@
             <v:path o:extrusionok="f" gradientshapeok="t" o:connecttype="rect"/>
             <o:lock v:ext="edit" aspectratio="t"/>
           </v:shapetype>
-          <v:shape id="_x0000_i1025" type="#_x0000_t75" style="width:453pt;height:268.5pt">
+          <v:shape id="_x0000_i1026" type="#_x0000_t75" style="width:453pt;height:268.5pt">
             <v:imagedata r:id="rId15" o:title="GUI_Sketch_Produkte"/>
           </v:shape>
         </w:pict>
       </w:r>
     </w:p>
+    <w:p/>
+    <w:p>
+      <w:r>
+        <w:rPr>
+          <w:noProof/>
+        </w:rPr>
+        <w:drawing>
+          <wp:inline distT="0" distB="0" distL="0" distR="0" wp14:anchorId="175E8362" wp14:editId="013F0641">
+            <wp:extent cx="5753100" cy="3409950"/>
+            <wp:effectExtent l="0" t="0" r="0" b="0"/>
+            <wp:docPr id="7" name="Grafik 7" descr="U:\Various\git_repos\LFH\doc\03 Entwicklung\GUISketch\GUI_Sketch_Produkte_Detail.png"/>
+            <wp:cNvGraphicFramePr>
+              <a:graphicFrameLocks xmlns:a="http://schemas.openxmlformats.org/drawingml/2006/main" noChangeAspect="1"/>
+            </wp:cNvGraphicFramePr>
+            <a:graphic xmlns:a="http://schemas.openxmlformats.org/drawingml/2006/main">
+              <a:graphicData uri="http://schemas.openxmlformats.org/drawingml/2006/picture">
+                <pic:pic xmlns:pic="http://schemas.openxmlformats.org/drawingml/2006/picture">
+                  <pic:nvPicPr>
+                    <pic:cNvPr id="0" name="Picture 6" descr="U:\Various\git_repos\LFH\doc\03 Entwicklung\GUISketch\GUI_Sketch_Produkte_Detail.png"/>
+                    <pic:cNvPicPr>
+                      <a:picLocks noChangeAspect="1" noChangeArrowheads="1"/>
+                    </pic:cNvPicPr>
+                  </pic:nvPicPr>
+                  <pic:blipFill>
+                    <a:blip r:embed="rId16">
+                      <a:extLst>
+                        <a:ext uri="{28A0092B-C50C-407E-A947-70E740481C1C}">
+                          <a14:useLocalDpi xmlns:a14="http://schemas.microsoft.com/office/drawing/2010/main" val="0"/>
+                        </a:ext>
+                      </a:extLst>
+                    </a:blip>
+                    <a:srcRect/>
+                    <a:stretch>
+                      <a:fillRect/>
+                    </a:stretch>
+                  </pic:blipFill>
+                  <pic:spPr bwMode="auto">
+                    <a:xfrm>
+                      <a:off x="0" y="0"/>
+                      <a:ext cx="5753100" cy="3409950"/>
+                    </a:xfrm>
+                    <a:prstGeom prst="rect">
+                      <a:avLst/>
+                    </a:prstGeom>
+                    <a:noFill/>
+                    <a:ln>
+                      <a:noFill/>
+                    </a:ln>
+                  </pic:spPr>
+                </pic:pic>
+              </a:graphicData>
+            </a:graphic>
+          </wp:inline>
+        </w:drawing>
+      </w:r>
+    </w:p>
+    <w:p/>
+    <w:p/>
+    <w:p>
+      <w:r>
+        <w:rPr>
+          <w:noProof/>
+        </w:rPr>
+        <w:drawing>
+          <wp:inline distT="0" distB="0" distL="0" distR="0" wp14:anchorId="632B58D6" wp14:editId="20A54296">
+            <wp:extent cx="5753100" cy="3409950"/>
+            <wp:effectExtent l="0" t="0" r="0" b="0"/>
+            <wp:docPr id="8" name="Grafik 8" descr="U:\Various\git_repos\LFH\doc\03 Entwicklung\GUISketch\GUI_Sketch_Registrierung.png"/>
+            <wp:cNvGraphicFramePr>
+              <a:graphicFrameLocks xmlns:a="http://schemas.openxmlformats.org/drawingml/2006/main" noChangeAspect="1"/>
+            </wp:cNvGraphicFramePr>
+            <a:graphic xmlns:a="http://schemas.openxmlformats.org/drawingml/2006/main">
+              <a:graphicData uri="http://schemas.openxmlformats.org/drawingml/2006/picture">
+                <pic:pic xmlns:pic="http://schemas.openxmlformats.org/drawingml/2006/picture">
+                  <pic:nvPicPr>
+                    <pic:cNvPr id="0" name="Picture 7" descr="U:\Various\git_repos\LFH\doc\03 Entwicklung\GUISketch\GUI_Sketch_Registrierung.png"/>
+                    <pic:cNvPicPr>
+                      <a:picLocks noChangeAspect="1" noChangeArrowheads="1"/>
+                    </pic:cNvPicPr>
+                  </pic:nvPicPr>
+                  <pic:blipFill>
+                    <a:blip r:embed="rId17">
+                      <a:extLst>
+                        <a:ext uri="{28A0092B-C50C-407E-A947-70E740481C1C}">
+                          <a14:useLocalDpi xmlns:a14="http://schemas.microsoft.com/office/drawing/2010/main" val="0"/>
+                        </a:ext>
+                      </a:extLst>
+                    </a:blip>
+                    <a:srcRect/>
+                    <a:stretch>
+                      <a:fillRect/>
+                    </a:stretch>
+                  </pic:blipFill>
+                  <pic:spPr bwMode="auto">
+                    <a:xfrm>
+                      <a:off x="0" y="0"/>
+                      <a:ext cx="5753100" cy="3409950"/>
+                    </a:xfrm>
+                    <a:prstGeom prst="rect">
+                      <a:avLst/>
+                    </a:prstGeom>
+                    <a:noFill/>
+                    <a:ln>
+                      <a:noFill/>
+                    </a:ln>
+                  </pic:spPr>
+                </pic:pic>
+              </a:graphicData>
+            </a:graphic>
+          </wp:inline>
+        </w:drawing>
+      </w:r>
+    </w:p>
+    <w:p/>
+    <w:p>
+      <w:r>
+        <w:rPr>
+          <w:noProof/>
+        </w:rPr>
+        <w:drawing>
+          <wp:inline distT="0" distB="0" distL="0" distR="0" wp14:anchorId="6719170C" wp14:editId="2E177832">
+            <wp:extent cx="5753100" cy="3409950"/>
+            <wp:effectExtent l="0" t="0" r="0" b="0"/>
+            <wp:docPr id="12" name="Grafik 12" descr="U:\Various\git_repos\LFH\doc\03 Entwicklung\GUISketch\GUI_Sketch_Warenkorb.png"/>
+            <wp:cNvGraphicFramePr>
+              <a:graphicFrameLocks xmlns:a="http://schemas.openxmlformats.org/drawingml/2006/main" noChangeAspect="1"/>
+            </wp:cNvGraphicFramePr>
+            <a:graphic xmlns:a="http://schemas.openxmlformats.org/drawingml/2006/main">
+              <a:graphicData uri="http://schemas.openxmlformats.org/drawingml/2006/picture">
+                <pic:pic xmlns:pic="http://schemas.openxmlformats.org/drawingml/2006/picture">
+                  <pic:nvPicPr>
+                    <pic:cNvPr id="0" name="Picture 23" descr="U:\Various\git_repos\LFH\doc\03 Entwicklung\GUISketch\GUI_Sketch_Warenkorb.png"/>
+                    <pic:cNvPicPr>
+                      <a:picLocks noChangeAspect="1" noChangeArrowheads="1"/>
+                    </pic:cNvPicPr>
+                  </pic:nvPicPr>
+                  <pic:blipFill>
+                    <a:blip r:embed="rId18">
+                      <a:extLst>
+                        <a:ext uri="{28A0092B-C50C-407E-A947-70E740481C1C}">
+                          <a14:useLocalDpi xmlns:a14="http://schemas.microsoft.com/office/drawing/2010/main" val="0"/>
+                        </a:ext>
+                      </a:extLst>
+                    </a:blip>
+                    <a:srcRect/>
+                    <a:stretch>
+                      <a:fillRect/>
+                    </a:stretch>
+                  </pic:blipFill>
+                  <pic:spPr bwMode="auto">
+                    <a:xfrm>
+                      <a:off x="0" y="0"/>
+                      <a:ext cx="5753100" cy="3409950"/>
+                    </a:xfrm>
+                    <a:prstGeom prst="rect">
+                      <a:avLst/>
+                    </a:prstGeom>
+                    <a:noFill/>
+                    <a:ln>
+                      <a:noFill/>
+                    </a:ln>
+                  </pic:spPr>
+                </pic:pic>
+              </a:graphicData>
+            </a:graphic>
+          </wp:inline>
+        </w:drawing>
+      </w:r>
+    </w:p>
+    <w:p>
+      <w:r>
+        <w:rPr>
+          <w:noProof/>
+        </w:rPr>
+        <w:lastRenderedPageBreak/>
+        <w:drawing>
+          <wp:inline distT="0" distB="0" distL="0" distR="0" wp14:anchorId="695E18D5" wp14:editId="30A6386E">
+            <wp:extent cx="5753100" cy="3409950"/>
+            <wp:effectExtent l="0" t="0" r="0" b="0"/>
+            <wp:docPr id="10" name="Grafik 10" descr="U:\Various\git_repos\LFH\doc\03 Entwicklung\GUISketch\GUI_Sketch_Bestellung.png"/>
+            <wp:cNvGraphicFramePr>
+              <a:graphicFrameLocks xmlns:a="http://schemas.openxmlformats.org/drawingml/2006/main" noChangeAspect="1"/>
+            </wp:cNvGraphicFramePr>
+            <a:graphic xmlns:a="http://schemas.openxmlformats.org/drawingml/2006/main">
+              <a:graphicData uri="http://schemas.openxmlformats.org/drawingml/2006/picture">
+                <pic:pic xmlns:pic="http://schemas.openxmlformats.org/drawingml/2006/picture">
+                  <pic:nvPicPr>
+                    <pic:cNvPr id="0" name="Picture 21" descr="U:\Various\git_repos\LFH\doc\03 Entwicklung\GUISketch\GUI_Sketch_Bestellung.png"/>
+                    <pic:cNvPicPr>
+                      <a:picLocks noChangeAspect="1" noChangeArrowheads="1"/>
+                    </pic:cNvPicPr>
+                  </pic:nvPicPr>
+                  <pic:blipFill>
+                    <a:blip r:embed="rId19">
+                      <a:extLst>
+                        <a:ext uri="{28A0092B-C50C-407E-A947-70E740481C1C}">
+                          <a14:useLocalDpi xmlns:a14="http://schemas.microsoft.com/office/drawing/2010/main" val="0"/>
+                        </a:ext>
+                      </a:extLst>
+                    </a:blip>
+                    <a:srcRect/>
+                    <a:stretch>
+                      <a:fillRect/>
+                    </a:stretch>
+                  </pic:blipFill>
+                  <pic:spPr bwMode="auto">
+                    <a:xfrm>
+                      <a:off x="0" y="0"/>
+                      <a:ext cx="5753100" cy="3409950"/>
+                    </a:xfrm>
+                    <a:prstGeom prst="rect">
+                      <a:avLst/>
+                    </a:prstGeom>
+                    <a:noFill/>
+                    <a:ln>
+                      <a:noFill/>
+                    </a:ln>
+                  </pic:spPr>
+                </pic:pic>
+              </a:graphicData>
+            </a:graphic>
+          </wp:inline>
+        </w:drawing>
+      </w:r>
+    </w:p>
+    <w:p/>
+    <w:p>
+      <w:r>
+        <w:rPr>
+          <w:noProof/>
+        </w:rPr>
+        <w:drawing>
+          <wp:inline distT="0" distB="0" distL="0" distR="0" wp14:anchorId="0CF602C4" wp14:editId="38DB0B1F">
+            <wp:extent cx="5753100" cy="3409950"/>
+            <wp:effectExtent l="0" t="0" r="0" b="0"/>
+            <wp:docPr id="11" name="Grafik 11" descr="U:\Various\git_repos\LFH\doc\03 Entwicklung\GUISketch\GUI_Sketch_UserDaten.png"/>
+            <wp:cNvGraphicFramePr>
+              <a:graphicFrameLocks xmlns:a="http://schemas.openxmlformats.org/drawingml/2006/main" noChangeAspect="1"/>
+            </wp:cNvGraphicFramePr>
+            <a:graphic xmlns:a="http://schemas.openxmlformats.org/drawingml/2006/main">
+              <a:graphicData uri="http://schemas.openxmlformats.org/drawingml/2006/picture">
+                <pic:pic xmlns:pic="http://schemas.openxmlformats.org/drawingml/2006/picture">
+                  <pic:nvPicPr>
+                    <pic:cNvPr id="0" name="Picture 22" descr="U:\Various\git_repos\LFH\doc\03 Entwicklung\GUISketch\GUI_Sketch_UserDaten.png"/>
+                    <pic:cNvPicPr>
+                      <a:picLocks noChangeAspect="1" noChangeArrowheads="1"/>
+                    </pic:cNvPicPr>
+                  </pic:nvPicPr>
+                  <pic:blipFill>
+                    <a:blip r:embed="rId20">
+                      <a:extLst>
+                        <a:ext uri="{28A0092B-C50C-407E-A947-70E740481C1C}">
+                          <a14:useLocalDpi xmlns:a14="http://schemas.microsoft.com/office/drawing/2010/main" val="0"/>
+                        </a:ext>
+                      </a:extLst>
+                    </a:blip>
+                    <a:srcRect/>
+                    <a:stretch>
+                      <a:fillRect/>
+                    </a:stretch>
+                  </pic:blipFill>
+                  <pic:spPr bwMode="auto">
+                    <a:xfrm>
+                      <a:off x="0" y="0"/>
+                      <a:ext cx="5753100" cy="3409950"/>
+                    </a:xfrm>
+                    <a:prstGeom prst="rect">
+                      <a:avLst/>
+                    </a:prstGeom>
+                    <a:noFill/>
+                    <a:ln>
+                      <a:noFill/>
+                    </a:ln>
+                  </pic:spPr>
+                </pic:pic>
+              </a:graphicData>
+            </a:graphic>
+          </wp:inline>
+        </w:drawing>
+      </w:r>
+    </w:p>
+    <w:p/>
+    <w:p>
+      <w:r>
+        <w:rPr>
+          <w:noProof/>
+        </w:rPr>
+        <w:lastRenderedPageBreak/>
+        <w:drawing>
+          <wp:inline distT="0" distB="0" distL="0" distR="0" wp14:anchorId="2B44DBC4" wp14:editId="683D9059">
+            <wp:extent cx="5753100" cy="3409950"/>
+            <wp:effectExtent l="0" t="0" r="0" b="0"/>
+            <wp:docPr id="19" name="Grafik 19" descr="U:\Various\git_repos\LFH\doc\03 Entwicklung\GUISketch\GUI_Sketch_Bestellungen.png"/>
+            <wp:cNvGraphicFramePr>
+              <a:graphicFrameLocks xmlns:a="http://schemas.openxmlformats.org/drawingml/2006/main" noChangeAspect="1"/>
+            </wp:cNvGraphicFramePr>
+            <a:graphic xmlns:a="http://schemas.openxmlformats.org/drawingml/2006/main">
+              <a:graphicData uri="http://schemas.openxmlformats.org/drawingml/2006/picture">
+                <pic:pic xmlns:pic="http://schemas.openxmlformats.org/drawingml/2006/picture">
+                  <pic:nvPicPr>
+                    <pic:cNvPr id="0" name="Picture 30" descr="U:\Various\git_repos\LFH\doc\03 Entwicklung\GUISketch\GUI_Sketch_Bestellungen.png"/>
+                    <pic:cNvPicPr>
+                      <a:picLocks noChangeAspect="1" noChangeArrowheads="1"/>
+                    </pic:cNvPicPr>
+                  </pic:nvPicPr>
+                  <pic:blipFill>
+                    <a:blip r:embed="rId21">
+                      <a:extLst>
+                        <a:ext uri="{28A0092B-C50C-407E-A947-70E740481C1C}">
+                          <a14:useLocalDpi xmlns:a14="http://schemas.microsoft.com/office/drawing/2010/main" val="0"/>
+                        </a:ext>
+                      </a:extLst>
+                    </a:blip>
+                    <a:srcRect/>
+                    <a:stretch>
+                      <a:fillRect/>
+                    </a:stretch>
+                  </pic:blipFill>
+                  <pic:spPr bwMode="auto">
+                    <a:xfrm>
+                      <a:off x="0" y="0"/>
+                      <a:ext cx="5753100" cy="3409950"/>
+                    </a:xfrm>
+                    <a:prstGeom prst="rect">
+                      <a:avLst/>
+                    </a:prstGeom>
+                    <a:noFill/>
+                    <a:ln>
+                      <a:noFill/>
+                    </a:ln>
+                  </pic:spPr>
+                </pic:pic>
+              </a:graphicData>
+            </a:graphic>
+          </wp:inline>
+        </w:drawing>
+      </w:r>
+    </w:p>
+    <w:p>
+      <w:pPr>
+        <w:pStyle w:val="berschrift2"/>
+      </w:pPr>
+      <w:r>
+        <w:t>Backend</w:t>
+      </w:r>
+    </w:p>
+    <w:p>
+      <w:r>
+        <w:rPr>
+          <w:noProof/>
+        </w:rPr>
+        <w:drawing>
+          <wp:inline distT="0" distB="0" distL="0" distR="0" wp14:anchorId="51093064" wp14:editId="4AD0F29B">
+            <wp:extent cx="5753100" cy="3409950"/>
+            <wp:effectExtent l="0" t="0" r="0" b="0"/>
+            <wp:docPr id="13" name="Grafik 13" descr="U:\Various\git_repos\LFH\doc\03 Entwicklung\GUISketch\GUI_Sketch_Backend_Produkte.png"/>
+            <wp:cNvGraphicFramePr>
+              <a:graphicFrameLocks xmlns:a="http://schemas.openxmlformats.org/drawingml/2006/main" noChangeAspect="1"/>
+            </wp:cNvGraphicFramePr>
+            <a:graphic xmlns:a="http://schemas.openxmlformats.org/drawingml/2006/main">
+              <a:graphicData uri="http://schemas.openxmlformats.org/drawingml/2006/picture">
+                <pic:pic xmlns:pic="http://schemas.openxmlformats.org/drawingml/2006/picture">
+                  <pic:nvPicPr>
+                    <pic:cNvPr id="0" name="Picture 24" descr="U:\Various\git_repos\LFH\doc\03 Entwicklung\GUISketch\GUI_Sketch_Backend_Produkte.png"/>
+                    <pic:cNvPicPr>
+                      <a:picLocks noChangeAspect="1" noChangeArrowheads="1"/>
+                    </pic:cNvPicPr>
+                  </pic:nvPicPr>
+                  <pic:blipFill>
+                    <a:blip r:embed="rId22">
+                      <a:extLst>
+                        <a:ext uri="{28A0092B-C50C-407E-A947-70E740481C1C}">
+                          <a14:useLocalDpi xmlns:a14="http://schemas.microsoft.com/office/drawing/2010/main" val="0"/>
+                        </a:ext>
+                      </a:extLst>
+                    </a:blip>
+                    <a:srcRect/>
+                    <a:stretch>
+                      <a:fillRect/>
+                    </a:stretch>
+                  </pic:blipFill>
+                  <pic:spPr bwMode="auto">
+                    <a:xfrm>
+                      <a:off x="0" y="0"/>
+                      <a:ext cx="5753100" cy="3409950"/>
+                    </a:xfrm>
+                    <a:prstGeom prst="rect">
+                      <a:avLst/>
+                    </a:prstGeom>
+                    <a:noFill/>
+                    <a:ln>
+                      <a:noFill/>
+                    </a:ln>
+                  </pic:spPr>
+                </pic:pic>
+              </a:graphicData>
+            </a:graphic>
+          </wp:inline>
+        </w:drawing>
+      </w:r>
+    </w:p>
+    <w:p>
+      <w:r>
+        <w:rPr>
+          <w:noProof/>
+        </w:rPr>
+        <w:lastRenderedPageBreak/>
+        <w:drawing>
+          <wp:inline distT="0" distB="0" distL="0" distR="0" wp14:anchorId="2BC1C3A0" wp14:editId="59A3E5E4">
+            <wp:extent cx="5753100" cy="3409950"/>
+            <wp:effectExtent l="0" t="0" r="0" b="0"/>
+            <wp:docPr id="14" name="Grafik 14" descr="U:\Various\git_repos\LFH\doc\03 Entwicklung\GUISketch\GUI_Sketch_Backend_Produkte_Hinzufuegen.png"/>
+            <wp:cNvGraphicFramePr>
+              <a:graphicFrameLocks xmlns:a="http://schemas.openxmlformats.org/drawingml/2006/main" noChangeAspect="1"/>
+            </wp:cNvGraphicFramePr>
+            <a:graphic xmlns:a="http://schemas.openxmlformats.org/drawingml/2006/main">
+              <a:graphicData uri="http://schemas.openxmlformats.org/drawingml/2006/picture">
+                <pic:pic xmlns:pic="http://schemas.openxmlformats.org/drawingml/2006/picture">
+                  <pic:nvPicPr>
+                    <pic:cNvPr id="0" name="Picture 25" descr="U:\Various\git_repos\LFH\doc\03 Entwicklung\GUISketch\GUI_Sketch_Backend_Produkte_Hinzufuegen.png"/>
+                    <pic:cNvPicPr>
+                      <a:picLocks noChangeAspect="1" noChangeArrowheads="1"/>
+                    </pic:cNvPicPr>
+                  </pic:nvPicPr>
+                  <pic:blipFill>
+                    <a:blip r:embed="rId23">
+                      <a:extLst>
+                        <a:ext uri="{28A0092B-C50C-407E-A947-70E740481C1C}">
+                          <a14:useLocalDpi xmlns:a14="http://schemas.microsoft.com/office/drawing/2010/main" val="0"/>
+                        </a:ext>
+                      </a:extLst>
+                    </a:blip>
+                    <a:srcRect/>
+                    <a:stretch>
+                      <a:fillRect/>
+                    </a:stretch>
+                  </pic:blipFill>
+                  <pic:spPr bwMode="auto">
+                    <a:xfrm>
+                      <a:off x="0" y="0"/>
+                      <a:ext cx="5753100" cy="3409950"/>
+                    </a:xfrm>
+                    <a:prstGeom prst="rect">
+                      <a:avLst/>
+                    </a:prstGeom>
+                    <a:noFill/>
+                    <a:ln>
+                      <a:noFill/>
+                    </a:ln>
+                  </pic:spPr>
+                </pic:pic>
+              </a:graphicData>
+            </a:graphic>
+          </wp:inline>
+        </w:drawing>
+      </w:r>
+    </w:p>
+    <w:p/>
+    <w:p>
+      <w:r>
+        <w:rPr>
+          <w:noProof/>
+        </w:rPr>
+        <w:drawing>
+          <wp:inline distT="0" distB="0" distL="0" distR="0" wp14:anchorId="14E392A9" wp14:editId="7D8E4897">
+            <wp:extent cx="5753100" cy="3409950"/>
+            <wp:effectExtent l="0" t="0" r="0" b="0"/>
+            <wp:docPr id="15" name="Grafik 15" descr="U:\Various\git_repos\LFH\doc\03 Entwicklung\GUISketch\GUI_Sketch_Backend_User.png"/>
+            <wp:cNvGraphicFramePr>
+              <a:graphicFrameLocks xmlns:a="http://schemas.openxmlformats.org/drawingml/2006/main" noChangeAspect="1"/>
+            </wp:cNvGraphicFramePr>
+            <a:graphic xmlns:a="http://schemas.openxmlformats.org/drawingml/2006/main">
+              <a:graphicData uri="http://schemas.openxmlformats.org/drawingml/2006/picture">
+                <pic:pic xmlns:pic="http://schemas.openxmlformats.org/drawingml/2006/picture">
+                  <pic:nvPicPr>
+                    <pic:cNvPr id="0" name="Picture 26" descr="U:\Various\git_repos\LFH\doc\03 Entwicklung\GUISketch\GUI_Sketch_Backend_User.png"/>
+                    <pic:cNvPicPr>
+                      <a:picLocks noChangeAspect="1" noChangeArrowheads="1"/>
+                    </pic:cNvPicPr>
+                  </pic:nvPicPr>
+                  <pic:blipFill>
+                    <a:blip r:embed="rId24">
+                      <a:extLst>
+                        <a:ext uri="{28A0092B-C50C-407E-A947-70E740481C1C}">
+                          <a14:useLocalDpi xmlns:a14="http://schemas.microsoft.com/office/drawing/2010/main" val="0"/>
+                        </a:ext>
+                      </a:extLst>
+                    </a:blip>
+                    <a:srcRect/>
+                    <a:stretch>
+                      <a:fillRect/>
+                    </a:stretch>
+                  </pic:blipFill>
+                  <pic:spPr bwMode="auto">
+                    <a:xfrm>
+                      <a:off x="0" y="0"/>
+                      <a:ext cx="5753100" cy="3409950"/>
+                    </a:xfrm>
+                    <a:prstGeom prst="rect">
+                      <a:avLst/>
+                    </a:prstGeom>
+                    <a:noFill/>
+                    <a:ln>
+                      <a:noFill/>
+                    </a:ln>
+                  </pic:spPr>
+                </pic:pic>
+              </a:graphicData>
+            </a:graphic>
+          </wp:inline>
+        </w:drawing>
+      </w:r>
+    </w:p>
+    <w:p/>
+    <w:p/>
+    <w:p/>
+    <w:p/>
+    <w:p/>
+    <w:p/>
+    <w:p/>
+    <w:p>
+      <w:r>
+        <w:rPr>
+          <w:noProof/>
+        </w:rPr>
+        <w:drawing>
+          <wp:inline distT="0" distB="0" distL="0" distR="0" wp14:anchorId="190B9E99" wp14:editId="6DD00615">
+            <wp:extent cx="5753100" cy="3409950"/>
+            <wp:effectExtent l="0" t="0" r="0" b="0"/>
+            <wp:docPr id="16" name="Grafik 16" descr="U:\Various\git_repos\LFH\doc\03 Entwicklung\GUISketch\GUI_Sketch_Backend_User_Add.png"/>
+            <wp:cNvGraphicFramePr>
+              <a:graphicFrameLocks xmlns:a="http://schemas.openxmlformats.org/drawingml/2006/main" noChangeAspect="1"/>
+            </wp:cNvGraphicFramePr>
+            <a:graphic xmlns:a="http://schemas.openxmlformats.org/drawingml/2006/main">
+              <a:graphicData uri="http://schemas.openxmlformats.org/drawingml/2006/picture">
+                <pic:pic xmlns:pic="http://schemas.openxmlformats.org/drawingml/2006/picture">
+                  <pic:nvPicPr>
+                    <pic:cNvPr id="0" name="Picture 27" descr="U:\Various\git_repos\LFH\doc\03 Entwicklung\GUISketch\GUI_Sketch_Backend_User_Add.png"/>
+                    <pic:cNvPicPr>
+                      <a:picLocks noChangeAspect="1" noChangeArrowheads="1"/>
+                    </pic:cNvPicPr>
+                  </pic:nvPicPr>
+                  <pic:blipFill>
+                    <a:blip r:embed="rId25">
+                      <a:extLst>
+                        <a:ext uri="{28A0092B-C50C-407E-A947-70E740481C1C}">
+                          <a14:useLocalDpi xmlns:a14="http://schemas.microsoft.com/office/drawing/2010/main" val="0"/>
+                        </a:ext>
+                      </a:extLst>
+                    </a:blip>
+                    <a:srcRect/>
+                    <a:stretch>
+                      <a:fillRect/>
+                    </a:stretch>
+                  </pic:blipFill>
+                  <pic:spPr bwMode="auto">
+                    <a:xfrm>
+                      <a:off x="0" y="0"/>
+                      <a:ext cx="5753100" cy="3409950"/>
+                    </a:xfrm>
+                    <a:prstGeom prst="rect">
+                      <a:avLst/>
+                    </a:prstGeom>
+                    <a:noFill/>
+                    <a:ln>
+                      <a:noFill/>
+                    </a:ln>
+                  </pic:spPr>
+                </pic:pic>
+              </a:graphicData>
+            </a:graphic>
+          </wp:inline>
+        </w:drawing>
+      </w:r>
+    </w:p>
+    <w:p>
+      <w:bookmarkStart w:id="25" w:name="_GoBack"/>
+      <w:bookmarkEnd w:id="25"/>
+    </w:p>
+    <w:p>
+      <w:r>
+        <w:rPr>
+          <w:noProof/>
+        </w:rPr>
+        <w:drawing>
+          <wp:inline distT="0" distB="0" distL="0" distR="0" wp14:anchorId="0BD45F8F" wp14:editId="5914F99A">
+            <wp:extent cx="5753100" cy="3409950"/>
+            <wp:effectExtent l="0" t="0" r="0" b="0"/>
+            <wp:docPr id="17" name="Grafik 17" descr="U:\Various\git_repos\LFH\doc\03 Entwicklung\GUISketch\GUI_Sketch_Backend_Bestellungen.png"/>
+            <wp:cNvGraphicFramePr>
+              <a:graphicFrameLocks xmlns:a="http://schemas.openxmlformats.org/drawingml/2006/main" noChangeAspect="1"/>
+            </wp:cNvGraphicFramePr>
+            <a:graphic xmlns:a="http://schemas.openxmlformats.org/drawingml/2006/main">
+              <a:graphicData uri="http://schemas.openxmlformats.org/drawingml/2006/picture">
+                <pic:pic xmlns:pic="http://schemas.openxmlformats.org/drawingml/2006/picture">
+                  <pic:nvPicPr>
+                    <pic:cNvPr id="0" name="Picture 28" descr="U:\Various\git_repos\LFH\doc\03 Entwicklung\GUISketch\GUI_Sketch_Backend_Bestellungen.png"/>
+                    <pic:cNvPicPr>
+                      <a:picLocks noChangeAspect="1" noChangeArrowheads="1"/>
+                    </pic:cNvPicPr>
+                  </pic:nvPicPr>
+                  <pic:blipFill>
+                    <a:blip r:embed="rId26">
+                      <a:extLst>
+                        <a:ext uri="{28A0092B-C50C-407E-A947-70E740481C1C}">
+                          <a14:useLocalDpi xmlns:a14="http://schemas.microsoft.com/office/drawing/2010/main" val="0"/>
+                        </a:ext>
+                      </a:extLst>
+                    </a:blip>
+                    <a:srcRect/>
+                    <a:stretch>
+                      <a:fillRect/>
+                    </a:stretch>
+                  </pic:blipFill>
+                  <pic:spPr bwMode="auto">
+                    <a:xfrm>
+                      <a:off x="0" y="0"/>
+                      <a:ext cx="5753100" cy="3409950"/>
+                    </a:xfrm>
+                    <a:prstGeom prst="rect">
+                      <a:avLst/>
+                    </a:prstGeom>
+                    <a:noFill/>
+                    <a:ln>
+                      <a:noFill/>
+                    </a:ln>
+                  </pic:spPr>
+                </pic:pic>
+              </a:graphicData>
+            </a:graphic>
+          </wp:inline>
+        </w:drawing>
+      </w:r>
+    </w:p>
+    <w:p/>
+    <w:p>
+      <w:r>
+        <w:rPr>
+          <w:noProof/>
+        </w:rPr>
+        <w:lastRenderedPageBreak/>
+        <w:drawing>
+          <wp:inline distT="0" distB="0" distL="0" distR="0" wp14:anchorId="388EDDDC" wp14:editId="0CEB0718">
+            <wp:extent cx="5753100" cy="3409950"/>
+            <wp:effectExtent l="0" t="0" r="0" b="0"/>
+            <wp:docPr id="18" name="Grafik 18" descr="U:\Various\git_repos\LFH\doc\03 Entwicklung\GUISketch\GUI_Sketch_Backend_Logs.png"/>
+            <wp:cNvGraphicFramePr>
+              <a:graphicFrameLocks xmlns:a="http://schemas.openxmlformats.org/drawingml/2006/main" noChangeAspect="1"/>
+            </wp:cNvGraphicFramePr>
+            <a:graphic xmlns:a="http://schemas.openxmlformats.org/drawingml/2006/main">
+              <a:graphicData uri="http://schemas.openxmlformats.org/drawingml/2006/picture">
+                <pic:pic xmlns:pic="http://schemas.openxmlformats.org/drawingml/2006/picture">
+                  <pic:nvPicPr>
+                    <pic:cNvPr id="0" name="Picture 29" descr="U:\Various\git_repos\LFH\doc\03 Entwicklung\GUISketch\GUI_Sketch_Backend_Logs.png"/>
+                    <pic:cNvPicPr>
+                      <a:picLocks noChangeAspect="1" noChangeArrowheads="1"/>
+                    </pic:cNvPicPr>
+                  </pic:nvPicPr>
+                  <pic:blipFill>
+                    <a:blip r:embed="rId27">
+                      <a:extLst>
+                        <a:ext uri="{28A0092B-C50C-407E-A947-70E740481C1C}">
+                          <a14:useLocalDpi xmlns:a14="http://schemas.microsoft.com/office/drawing/2010/main" val="0"/>
+                        </a:ext>
+                      </a:extLst>
+                    </a:blip>
+                    <a:srcRect/>
+                    <a:stretch>
+                      <a:fillRect/>
+                    </a:stretch>
+                  </pic:blipFill>
+                  <pic:spPr bwMode="auto">
+                    <a:xfrm>
+                      <a:off x="0" y="0"/>
+                      <a:ext cx="5753100" cy="3409950"/>
+                    </a:xfrm>
+                    <a:prstGeom prst="rect">
+                      <a:avLst/>
+                    </a:prstGeom>
+                    <a:noFill/>
+                    <a:ln>
+                      <a:noFill/>
+                    </a:ln>
+                  </pic:spPr>
+                </pic:pic>
+              </a:graphicData>
+            </a:graphic>
+          </wp:inline>
+        </w:drawing>
+      </w:r>
+    </w:p>
+    <w:p/>
+    <w:p/>
+    <w:p/>
+    <w:p/>
+    <w:p/>
+    <w:p/>
+    <w:p/>
+    <w:p/>
+    <w:p/>
+    <w:p/>
     <w:p>
       <w:pPr>
         <w:pStyle w:val="berschrift1"/>
+        <w:numPr>
+          <w:ilvl w:val="0"/>
+          <w:numId w:val="0"/>
+        </w:numPr>
         <w:sectPr>
           <w:pgSz w:w="11900" w:h="16840"/>
           <w:pgMar w:top="1417" w:right="1417" w:bottom="1134" w:left="1417" w:header="708" w:footer="708" w:gutter="0"/>
@@ -6980,7 +7704,7 @@
           <w:docGrid w:linePitch="360"/>
         </w:sectPr>
       </w:pPr>
-      <w:bookmarkStart w:id="25" w:name="_Toc372176760"/>
+      <w:bookmarkStart w:id="26" w:name="_Toc372176760"/>
     </w:p>
     <w:p>
       <w:pPr>
@@ -6990,21 +7714,19 @@
         <w:lastRenderedPageBreak/>
         <w:t>UML</w:t>
       </w:r>
-      <w:bookmarkEnd w:id="25"/>
+      <w:bookmarkEnd w:id="26"/>
     </w:p>
     <w:p>
-      <w:bookmarkStart w:id="26" w:name="_GoBack"/>
       <w:r>
         <w:rPr>
           <w:noProof/>
         </w:rPr>
         <w:pict w14:anchorId="69FFDD98">
-          <v:shape id="_x0000_i1026" type="#_x0000_t75" style="width:695.25pt;height:412.5pt">
-            <v:imagedata r:id="rId16" o:title="Eshomo Klassendiagramm"/>
+          <v:shape id="_x0000_i1025" type="#_x0000_t75" style="width:695.25pt;height:412.5pt">
+            <v:imagedata r:id="rId28" o:title="Eshomo Klassendiagramm"/>
           </v:shape>
         </w:pict>
       </w:r>
-      <w:bookmarkEnd w:id="26"/>
     </w:p>
     <w:p>
       <w:pPr>
@@ -7051,7 +7773,7 @@
                     </pic:cNvPicPr>
                   </pic:nvPicPr>
                   <pic:blipFill>
-                    <a:blip r:embed="rId17">
+                    <a:blip r:embed="rId29">
                       <a:extLst>
                         <a:ext uri="{28A0092B-C50C-407E-A947-70E740481C1C}">
                           <a14:useLocalDpi xmlns:a14="http://schemas.microsoft.com/office/drawing/2010/main" val="0"/>
@@ -26445,7 +27167,7 @@
 </file>
 
 <file path=customXml/itemProps4.xml><?xml version="1.0" encoding="utf-8"?>
-<ds:datastoreItem xmlns:ds="http://schemas.openxmlformats.org/officeDocument/2006/customXml" ds:itemID="{C086F88A-D1CC-4C12-9AE7-63CCCD9AFD71}">
+<ds:datastoreItem xmlns:ds="http://schemas.openxmlformats.org/officeDocument/2006/customXml" ds:itemID="{2C45A60E-67E5-4D96-BCA6-9E3D6572D366}">
   <ds:schemaRefs>
     <ds:schemaRef ds:uri="http://schemas.openxmlformats.org/officeDocument/2006/bibliography"/>
   </ds:schemaRefs>

</xml_diff>

<commit_message>
Header and Footer updated
</commit_message>
<xml_diff>
--- a/doc/03 Entwicklung/Fachkonzept.docx
+++ b/doc/03 Entwicklung/Fachkonzept.docx
@@ -137,7 +137,15 @@
                                 </w:r>
                                 <w:r>
                                   <w:tab/>
-                                  <w:t>Jonas Alder, Patrick Bösch, Sandro Dallo, Andy Villiger</w:t>
+                                  <w:t xml:space="preserve">Jonas Alder, Patrick Bösch, Sandro </w:t>
+                                </w:r>
+                                <w:proofErr w:type="spellStart"/>
+                                <w:r>
+                                  <w:t>Dallo</w:t>
+                                </w:r>
+                                <w:proofErr w:type="spellEnd"/>
+                                <w:r>
+                                  <w:t>, Andy Villiger</w:t>
                                 </w:r>
                               </w:p>
                               <w:p>
@@ -149,7 +157,22 @@
                                 </w:r>
                                 <w:r>
                                   <w:tab/>
-                                  <w:t>Bsc Inf 2011</w:t>
+                                </w:r>
+                                <w:proofErr w:type="spellStart"/>
+                                <w:r>
+                                  <w:t>Bsc</w:t>
+                                </w:r>
+                                <w:proofErr w:type="spellEnd"/>
+                                <w:r>
+                                  <w:t xml:space="preserve"> </w:t>
+                                </w:r>
+                                <w:proofErr w:type="spellStart"/>
+                                <w:r>
+                                  <w:t>Inf</w:t>
+                                </w:r>
+                                <w:proofErr w:type="spellEnd"/>
+                                <w:r>
+                                  <w:t xml:space="preserve"> 2011</w:t>
                                 </w:r>
                               </w:p>
                               <w:p>
@@ -284,7 +307,15 @@
                           </w:r>
                           <w:r>
                             <w:tab/>
-                            <w:t>Jonas Alder, Patrick Bösch, Sandro Dallo, Andy Villiger</w:t>
+                            <w:t xml:space="preserve">Jonas Alder, Patrick Bösch, Sandro </w:t>
+                          </w:r>
+                          <w:proofErr w:type="spellStart"/>
+                          <w:r>
+                            <w:t>Dallo</w:t>
+                          </w:r>
+                          <w:proofErr w:type="spellEnd"/>
+                          <w:r>
+                            <w:t>, Andy Villiger</w:t>
                           </w:r>
                         </w:p>
                         <w:p>
@@ -296,7 +327,22 @@
                           </w:r>
                           <w:r>
                             <w:tab/>
-                            <w:t>Bsc Inf 2011</w:t>
+                          </w:r>
+                          <w:proofErr w:type="spellStart"/>
+                          <w:r>
+                            <w:t>Bsc</w:t>
+                          </w:r>
+                          <w:proofErr w:type="spellEnd"/>
+                          <w:r>
+                            <w:t xml:space="preserve"> </w:t>
+                          </w:r>
+                          <w:proofErr w:type="spellStart"/>
+                          <w:r>
+                            <w:t>Inf</w:t>
+                          </w:r>
+                          <w:proofErr w:type="spellEnd"/>
+                          <w:r>
+                            <w:t xml:space="preserve"> 2011</w:t>
                           </w:r>
                         </w:p>
                         <w:p>
@@ -397,7 +443,7 @@
                         </a:ln>
                         <a:extLst>
                           <a:ext uri="{53640926-AAD7-44d8-BBD7-CCE9431645EC}">
-                            <a14:shadowObscured xmlns="" xmlns:mo="http://schemas.microsoft.com/office/mac/office/2008/main" xmlns:mv="urn:schemas-microsoft-com:mac:vml" xmlns:o="urn:schemas-microsoft-com:office:office" xmlns:v="urn:schemas-microsoft-com:vml" xmlns:w10="urn:schemas-microsoft-com:office:word" xmlns:w="http://schemas.openxmlformats.org/wordprocessingml/2006/main" xmlns:a14="http://schemas.microsoft.com/office/drawing/2010/main"/>
+                            <a14:shadowObscured xmlns:a14="http://schemas.microsoft.com/office/drawing/2010/main" xmlns:w="http://schemas.openxmlformats.org/wordprocessingml/2006/main" xmlns:w10="urn:schemas-microsoft-com:office:word" xmlns:v="urn:schemas-microsoft-com:vml" xmlns:o="urn:schemas-microsoft-com:office:office" xmlns:mv="urn:schemas-microsoft-com:mac:vml" xmlns:mo="http://schemas.microsoft.com/office/mac/office/2008/main" xmlns=""/>
                           </a:ext>
                         </a:extLst>
                       </pic:spPr>
@@ -425,7 +471,8 @@
           <w:pPr>
             <w:sectPr>
               <w:headerReference w:type="default" r:id="rId12"/>
-              <w:headerReference w:type="first" r:id="rId13"/>
+              <w:footerReference w:type="default" r:id="rId13"/>
+              <w:headerReference w:type="first" r:id="rId14"/>
               <w:pgSz w:w="11907" w:h="16839" w:code="9"/>
               <w:pgMar w:top="2520" w:right="1512" w:bottom="1800" w:left="1512" w:header="1080" w:footer="709" w:gutter="0"/>
               <w:pgNumType w:start="0"/>
@@ -442,10 +489,10 @@
             <w:tblLook w:val="04A0" w:firstRow="1" w:lastRow="0" w:firstColumn="1" w:lastColumn="0" w:noHBand="0" w:noVBand="1"/>
           </w:tblPr>
           <w:tblGrid>
-            <w:gridCol w:w="1133"/>
-            <w:gridCol w:w="853"/>
-            <w:gridCol w:w="5335"/>
-            <w:gridCol w:w="1562"/>
+            <w:gridCol w:w="1157"/>
+            <w:gridCol w:w="870"/>
+            <w:gridCol w:w="5445"/>
+            <w:gridCol w:w="1594"/>
           </w:tblGrid>
           <w:tr>
             <w:trPr>
@@ -3098,18 +3145,6 @@
     </w:sdt>
     <w:p>
       <w:pPr>
-        <w:sectPr>
-          <w:pgSz w:w="11907" w:h="16839" w:code="9"/>
-          <w:pgMar w:top="2520" w:right="1512" w:bottom="1800" w:left="1512" w:header="1080" w:footer="709" w:gutter="0"/>
-          <w:pgNumType w:start="0"/>
-          <w:cols w:space="720"/>
-          <w:titlePg/>
-          <w:docGrid w:linePitch="360"/>
-        </w:sectPr>
-      </w:pPr>
-    </w:p>
-    <w:p>
-      <w:pPr>
         <w:pStyle w:val="berschrift1"/>
       </w:pPr>
       <w:bookmarkStart w:id="0" w:name="_Toc372176735"/>
@@ -3160,7 +3195,7 @@
                     </pic:cNvPicPr>
                   </pic:nvPicPr>
                   <pic:blipFill>
-                    <a:blip r:embed="rId14">
+                    <a:blip r:embed="rId15">
                       <a:extLst>
                         <a:ext uri="{28A0092B-C50C-407E-A947-70E740481C1C}">
                           <a14:useLocalDpi xmlns:a14="http://schemas.microsoft.com/office/drawing/2010/main" val="0"/>
@@ -3186,7 +3221,7 @@
                     </a:ln>
                     <a:extLst>
                       <a:ext uri="{FAA26D3D-D897-4be2-8F04-BA451C77F1D7}">
-                        <ma14:placeholderFlag xmlns="" xmlns:mo="http://schemas.microsoft.com/office/mac/office/2008/main" xmlns:mv="urn:schemas-microsoft-com:mac:vml" xmlns:o="urn:schemas-microsoft-com:office:office" xmlns:v="urn:schemas-microsoft-com:vml" xmlns:w10="urn:schemas-microsoft-com:office:word" xmlns:w="http://schemas.openxmlformats.org/wordprocessingml/2006/main" xmlns:ma14="http://schemas.microsoft.com/office/mac/drawingml/2011/main"/>
+                        <ma14:placeholderFlag xmlns:ma14="http://schemas.microsoft.com/office/mac/drawingml/2011/main" xmlns:w="http://schemas.openxmlformats.org/wordprocessingml/2006/main" xmlns:w10="urn:schemas-microsoft-com:office:word" xmlns:v="urn:schemas-microsoft-com:vml" xmlns:o="urn:schemas-microsoft-com:office:office" xmlns:mv="urn:schemas-microsoft-com:mac:vml" xmlns:mo="http://schemas.microsoft.com/office/mac/office/2008/main" xmlns=""/>
                       </a:ext>
                     </a:extLst>
                   </pic:spPr>
@@ -3205,12 +3240,14 @@
       <w:r>
         <w:t xml:space="preserve">Da der Webshop auf verschiedensten Geräten und demzufolge Auflösungen funktionieren soll, haben wir uns dazu entschieden, die Applikation </w:t>
       </w:r>
+      <w:proofErr w:type="spellStart"/>
       <w:r>
         <w:rPr>
           <w:i/>
         </w:rPr>
         <w:t>responsive</w:t>
       </w:r>
+      <w:proofErr w:type="spellEnd"/>
       <w:r>
         <w:rPr>
           <w:rStyle w:val="Funotenzeichen"/>
@@ -3266,7 +3303,7 @@
                         <a:effectLst/>
                         <a:extLst>
                           <a:ext uri="{C572A759-6A51-4108-AA02-DFA0A04FC94B}">
-                            <ma14:wrappingTextBoxFlag xmlns="" xmlns:mo="http://schemas.microsoft.com/office/mac/office/2008/main" xmlns:mv="urn:schemas-microsoft-com:mac:vml" xmlns:o="urn:schemas-microsoft-com:office:office" xmlns:v="urn:schemas-microsoft-com:vml" xmlns:w10="urn:schemas-microsoft-com:office:word" xmlns:w="http://schemas.openxmlformats.org/wordprocessingml/2006/main" xmlns:ma14="http://schemas.microsoft.com/office/mac/drawingml/2011/main"/>
+                            <ma14:wrappingTextBoxFlag xmlns:ma14="http://schemas.microsoft.com/office/mac/drawingml/2011/main" xmlns:w="http://schemas.openxmlformats.org/wordprocessingml/2006/main" xmlns:w10="urn:schemas-microsoft-com:office:word" xmlns:v="urn:schemas-microsoft-com:vml" xmlns:o="urn:schemas-microsoft-com:office:office" xmlns:mv="urn:schemas-microsoft-com:mac:vml" xmlns:mo="http://schemas.microsoft.com/office/mac/office/2008/main" xmlns=""/>
                           </a:ext>
                         </a:extLst>
                       </wps:spPr>
@@ -3301,7 +3338,15 @@
                               <w:fldChar w:fldCharType="end"/>
                             </w:r>
                             <w:r>
-                              <w:t>: Responsive Design</w:t>
+                              <w:t xml:space="preserve">: </w:t>
+                            </w:r>
+                            <w:proofErr w:type="spellStart"/>
+                            <w:r>
+                              <w:t>Responsive</w:t>
+                            </w:r>
+                            <w:proofErr w:type="spellEnd"/>
+                            <w:r>
+                              <w:t xml:space="preserve"> Design</w:t>
                             </w:r>
                           </w:p>
                         </w:txbxContent>
@@ -3358,7 +3403,15 @@
                         <w:fldChar w:fldCharType="end"/>
                       </w:r>
                       <w:r>
-                        <w:t>: Responsive Design</w:t>
+                        <w:t xml:space="preserve">: </w:t>
+                      </w:r>
+                      <w:proofErr w:type="spellStart"/>
+                      <w:r>
+                        <w:t>Responsive</w:t>
+                      </w:r>
+                      <w:proofErr w:type="spellEnd"/>
+                      <w:r>
+                        <w:t xml:space="preserve"> Design</w:t>
                       </w:r>
                     </w:p>
                   </w:txbxContent>
@@ -3436,20 +3489,43 @@
       <w:r>
         <w:t xml:space="preserve"> entschieden, da einige Mitglieder des Projektteams bereits Erfahrung mit diesem JavaScript-Framework haben und sich dieses seit der neusten Version ausgezeichnet zur Entwicklung von </w:t>
       </w:r>
+      <w:proofErr w:type="spellStart"/>
       <w:r>
         <w:rPr>
           <w:i/>
         </w:rPr>
         <w:t>responsive</w:t>
       </w:r>
+      <w:proofErr w:type="spellEnd"/>
       <w:r>
-        <w:t xml:space="preserve"> Applikationen eignet. Bootstrap, eine Technologie die ursprünglich im Hause Twitter entwickelt wurde, hat sich in der Zwischenzeit zu einem der beliebtesten Frameworks in diesem Bereich entwickelt. Es gibt dem Entwickler viele Werkzeuge in die Hand, z. B. bezüglich der Struktur der Applikation, Standardelemente wie Buttons und Formulare, dynamische Elemente wie Tooltips, Popups und Navigationen.</w:t>
+        <w:t xml:space="preserve"> Applikationen eignet. Bootstrap, eine Technologie die ursprünglich im Hause Twitter entwickelt wurde, hat sich in der Zwischenzeit zu einem der beliebtesten Frameworks in diesem Bereich entwickelt. Es gibt dem Entwickler viele Werkzeuge in die Hand, z. B. bezüglich der Struktur der Applikation, Standardelemente wie Buttons und Formulare, dynamische Elemente wie </w:t>
+      </w:r>
+      <w:proofErr w:type="spellStart"/>
+      <w:r>
+        <w:t>Tooltips</w:t>
+      </w:r>
+      <w:proofErr w:type="spellEnd"/>
+      <w:r>
+        <w:t xml:space="preserve">, Popups und </w:t>
+      </w:r>
+      <w:proofErr w:type="spellStart"/>
+      <w:r>
+        <w:t>Navigationen</w:t>
+      </w:r>
+      <w:proofErr w:type="spellEnd"/>
+      <w:r>
+        <w:t>.</w:t>
       </w:r>
     </w:p>
     <w:p>
       <w:r>
-        <w:t>Zusätzlich werden wir im Bereich JavaScript auf jQuery</w:t>
+        <w:t xml:space="preserve">Zusätzlich werden wir im Bereich JavaScript auf </w:t>
       </w:r>
+      <w:proofErr w:type="spellStart"/>
+      <w:r>
+        <w:t>jQuery</w:t>
+      </w:r>
+      <w:proofErr w:type="spellEnd"/>
       <w:r>
         <w:rPr>
           <w:rStyle w:val="Funotenzeichen"/>
@@ -3457,8 +3533,13 @@
         <w:footnoteReference w:id="4"/>
       </w:r>
       <w:r>
-        <w:t xml:space="preserve"> setzen. Das ist der quasi Standard für jede Webapplikation heutzutage. Damit wird es uns vereinfacht Elemente im DOM zu selektieren und zu verändern, AJAX-Requests</w:t>
+        <w:t xml:space="preserve"> setzen. Das ist der quasi Standard für jede Webapplikation heutzutage. Damit wird es uns vereinfacht Elemente im DOM zu selektieren und zu verändern, AJAX-</w:t>
       </w:r>
+      <w:proofErr w:type="spellStart"/>
+      <w:r>
+        <w:t>Requests</w:t>
+      </w:r>
+      <w:proofErr w:type="spellEnd"/>
       <w:r>
         <w:rPr>
           <w:rStyle w:val="Funotenzeichen"/>
@@ -3530,8 +3611,13 @@
     </w:p>
     <w:p>
       <w:r>
-        <w:t>Das Play Framework ist in der Ausführungsgeschwindigkeit sehr schnell, da es auf dem Prinzip von Aktoren</w:t>
+        <w:t xml:space="preserve">Das Play Framework ist in der Ausführungsgeschwindigkeit sehr schnell, da es auf dem Prinzip von </w:t>
       </w:r>
+      <w:proofErr w:type="spellStart"/>
+      <w:r>
+        <w:t>Aktoren</w:t>
+      </w:r>
+      <w:proofErr w:type="spellEnd"/>
       <w:r>
         <w:rPr>
           <w:rStyle w:val="Funotenzeichen"/>
@@ -3539,7 +3625,23 @@
         <w:footnoteReference w:id="8"/>
       </w:r>
       <w:r>
-        <w:t xml:space="preserve"> basiert. Jeder Request der vom Play Framework verarbeitet wird ist als eigener Aktor gekapselt. Aktoren werden parallel ausgeführt, über mehrere Prozessorkerne, Prozessoren oder sogar Rechner. Dies ermöglicht der Applikation eine nahezu lineare Skalierung.</w:t>
+        <w:t xml:space="preserve"> basiert. Jeder Request der vom Play Framework verarbeitet wird ist als eigener </w:t>
+      </w:r>
+      <w:proofErr w:type="spellStart"/>
+      <w:r>
+        <w:t>Aktor</w:t>
+      </w:r>
+      <w:proofErr w:type="spellEnd"/>
+      <w:r>
+        <w:t xml:space="preserve"> gekapselt. </w:t>
+      </w:r>
+      <w:proofErr w:type="spellStart"/>
+      <w:r>
+        <w:t>Aktoren</w:t>
+      </w:r>
+      <w:proofErr w:type="spellEnd"/>
+      <w:r>
+        <w:t xml:space="preserve"> werden parallel ausgeführt, über mehrere Prozessorkerne, Prozessoren oder sogar Rechner. Dies ermöglicht der Applikation eine nahezu lineare Skalierung.</w:t>
       </w:r>
     </w:p>
     <w:p>
@@ -3573,8 +3675,13 @@
     </w:p>
     <w:p>
       <w:r>
-        <w:t>Als Schnittstelle zwischen unserer Applikation und der Datenbank setzen wir Ebean</w:t>
+        <w:t xml:space="preserve">Als Schnittstelle zwischen unserer Applikation und der Datenbank setzen wir </w:t>
       </w:r>
+      <w:proofErr w:type="spellStart"/>
+      <w:r>
+        <w:t>Ebean</w:t>
+      </w:r>
+      <w:proofErr w:type="spellEnd"/>
       <w:r>
         <w:rPr>
           <w:rStyle w:val="Funotenzeichen"/>
@@ -3591,7 +3698,15 @@
         <w:footnoteReference w:id="11"/>
       </w:r>
       <w:r>
-        <w:t xml:space="preserve"> des Play Frameworks. Die Verbindung kommt dabei per JDBC zu stande, um die sich aber das Framework selber kümmert.</w:t>
+        <w:t xml:space="preserve"> des Play Frameworks. Die Verbindung kommt dabei per JDBC zu </w:t>
+      </w:r>
+      <w:proofErr w:type="spellStart"/>
+      <w:r>
+        <w:t>stande</w:t>
+      </w:r>
+      <w:proofErr w:type="spellEnd"/>
+      <w:r>
+        <w:t>, um die sich aber das Framework selber kümmert.</w:t>
       </w:r>
     </w:p>
     <w:p>
@@ -3599,9 +3714,14 @@
         <w:pStyle w:val="berschrift1"/>
       </w:pPr>
       <w:bookmarkStart w:id="9" w:name="_Toc372176759"/>
+      <w:proofErr w:type="spellStart"/>
       <w:r>
         <w:lastRenderedPageBreak/>
-        <w:t>Use Cases</w:t>
+        <w:t>Use</w:t>
+      </w:r>
+      <w:proofErr w:type="spellEnd"/>
+      <w:r>
+        <w:t xml:space="preserve"> Cases</w:t>
       </w:r>
     </w:p>
     <w:p>
@@ -3693,7 +3813,15 @@
               <w:cnfStyle w:val="000000000000" w:firstRow="0" w:lastRow="0" w:firstColumn="0" w:lastColumn="0" w:oddVBand="0" w:evenVBand="0" w:oddHBand="0" w:evenHBand="0" w:firstRowFirstColumn="0" w:firstRowLastColumn="0" w:lastRowFirstColumn="0" w:lastRowLastColumn="0"/>
             </w:pPr>
             <w:r>
-              <w:t>Der Benutzer registriert sich am System und erhält Logindaten.</w:t>
+              <w:t xml:space="preserve">Der Benutzer registriert sich am System und erhält </w:t>
+            </w:r>
+            <w:proofErr w:type="spellStart"/>
+            <w:r>
+              <w:t>Logindaten</w:t>
+            </w:r>
+            <w:proofErr w:type="spellEnd"/>
+            <w:r>
+              <w:t>.</w:t>
             </w:r>
           </w:p>
         </w:tc>
@@ -4050,7 +4178,15 @@
               <w:cnfStyle w:val="000000000000" w:firstRow="0" w:lastRow="0" w:firstColumn="0" w:lastColumn="0" w:oddVBand="0" w:evenVBand="0" w:oddHBand="0" w:evenHBand="0" w:firstRowFirstColumn="0" w:firstRowLastColumn="0" w:lastRowFirstColumn="0" w:lastRowLastColumn="0"/>
             </w:pPr>
             <w:r>
-              <w:t>Unverzichtbar, Hohe Priorität</w:t>
+              <w:t xml:space="preserve">Unverzichtbar, </w:t>
+            </w:r>
+            <w:proofErr w:type="spellStart"/>
+            <w:r>
+              <w:t>Hohe</w:t>
+            </w:r>
+            <w:proofErr w:type="spellEnd"/>
+            <w:r>
+              <w:t xml:space="preserve"> Priorität</w:t>
             </w:r>
           </w:p>
         </w:tc>
@@ -4162,8 +4298,13 @@
             <w:pPr>
               <w:cnfStyle w:val="000000000000" w:firstRow="0" w:lastRow="0" w:firstColumn="0" w:lastColumn="0" w:oddVBand="0" w:evenVBand="0" w:oddHBand="0" w:evenHBand="0" w:firstRowFirstColumn="0" w:firstRowLastColumn="0" w:lastRowFirstColumn="0" w:lastRowLastColumn="0"/>
             </w:pPr>
-            <w:r>
-              <w:t>Mitarb.</w:t>
+            <w:proofErr w:type="spellStart"/>
+            <w:r>
+              <w:t>Mitarb</w:t>
+            </w:r>
+            <w:proofErr w:type="spellEnd"/>
+            <w:r>
+              <w:t>.</w:t>
             </w:r>
           </w:p>
         </w:tc>
@@ -4688,7 +4829,15 @@
               <w:cnfStyle w:val="000000000000" w:firstRow="0" w:lastRow="0" w:firstColumn="0" w:lastColumn="0" w:oddVBand="0" w:evenVBand="0" w:oddHBand="0" w:evenHBand="0" w:firstRowFirstColumn="0" w:firstRowLastColumn="0" w:lastRowFirstColumn="0" w:lastRowLastColumn="0"/>
             </w:pPr>
             <w:r>
-              <w:t>Unverzichtbar, Hohe Priorität</w:t>
+              <w:t xml:space="preserve">Unverzichtbar, </w:t>
+            </w:r>
+            <w:proofErr w:type="spellStart"/>
+            <w:r>
+              <w:t>Hohe</w:t>
+            </w:r>
+            <w:proofErr w:type="spellEnd"/>
+            <w:r>
+              <w:t xml:space="preserve"> Priorität</w:t>
             </w:r>
           </w:p>
         </w:tc>
@@ -4761,6 +4910,7 @@
           </w:tcPr>
           <w:p>
             <w:r>
+              <w:lastRenderedPageBreak/>
               <w:t>Zeitpunkt, Dringlichkeit</w:t>
             </w:r>
           </w:p>
@@ -4788,7 +4938,6 @@
           </w:tcPr>
           <w:p>
             <w:r>
-              <w:lastRenderedPageBreak/>
               <w:t>Änderungen</w:t>
             </w:r>
           </w:p>
@@ -4801,8 +4950,13 @@
             <w:pPr>
               <w:cnfStyle w:val="000000000000" w:firstRow="0" w:lastRow="0" w:firstColumn="0" w:lastColumn="0" w:oddVBand="0" w:evenVBand="0" w:oddHBand="0" w:evenHBand="0" w:firstRowFirstColumn="0" w:firstRowLastColumn="0" w:lastRowFirstColumn="0" w:lastRowLastColumn="0"/>
             </w:pPr>
-            <w:r>
-              <w:t>Mitarb.</w:t>
+            <w:proofErr w:type="spellStart"/>
+            <w:r>
+              <w:t>Mitarb</w:t>
+            </w:r>
+            <w:proofErr w:type="spellEnd"/>
+            <w:r>
+              <w:t>.</w:t>
             </w:r>
           </w:p>
         </w:tc>
@@ -5301,7 +5455,15 @@
               <w:cnfStyle w:val="000000000000" w:firstRow="0" w:lastRow="0" w:firstColumn="0" w:lastColumn="0" w:oddVBand="0" w:evenVBand="0" w:oddHBand="0" w:evenHBand="0" w:firstRowFirstColumn="0" w:firstRowLastColumn="0" w:lastRowFirstColumn="0" w:lastRowLastColumn="0"/>
             </w:pPr>
             <w:r>
-              <w:t>Unverzichtbar, Hohe Priorität</w:t>
+              <w:t xml:space="preserve">Unverzichtbar, </w:t>
+            </w:r>
+            <w:proofErr w:type="spellStart"/>
+            <w:r>
+              <w:t>Hohe</w:t>
+            </w:r>
+            <w:proofErr w:type="spellEnd"/>
+            <w:r>
+              <w:t xml:space="preserve"> Priorität</w:t>
             </w:r>
           </w:p>
         </w:tc>
@@ -5413,8 +5575,13 @@
             <w:pPr>
               <w:cnfStyle w:val="000000000000" w:firstRow="0" w:lastRow="0" w:firstColumn="0" w:lastColumn="0" w:oddVBand="0" w:evenVBand="0" w:oddHBand="0" w:evenHBand="0" w:firstRowFirstColumn="0" w:firstRowLastColumn="0" w:lastRowFirstColumn="0" w:lastRowLastColumn="0"/>
             </w:pPr>
-            <w:r>
-              <w:t>Mitarb.</w:t>
+            <w:proofErr w:type="spellStart"/>
+            <w:r>
+              <w:t>Mitarb</w:t>
+            </w:r>
+            <w:proofErr w:type="spellEnd"/>
+            <w:r>
+              <w:t>.</w:t>
             </w:r>
           </w:p>
         </w:tc>
@@ -5934,7 +6101,15 @@
               <w:cnfStyle w:val="000000000000" w:firstRow="0" w:lastRow="0" w:firstColumn="0" w:lastColumn="0" w:oddVBand="0" w:evenVBand="0" w:oddHBand="0" w:evenHBand="0" w:firstRowFirstColumn="0" w:firstRowLastColumn="0" w:lastRowFirstColumn="0" w:lastRowLastColumn="0"/>
             </w:pPr>
             <w:r>
-              <w:t>Unverzichtbar, Hohe Priorität</w:t>
+              <w:t xml:space="preserve">Unverzichtbar, </w:t>
+            </w:r>
+            <w:proofErr w:type="spellStart"/>
+            <w:r>
+              <w:t>Hohe</w:t>
+            </w:r>
+            <w:proofErr w:type="spellEnd"/>
+            <w:r>
+              <w:t xml:space="preserve"> Priorität</w:t>
             </w:r>
           </w:p>
         </w:tc>
@@ -6007,6 +6182,7 @@
           </w:tcPr>
           <w:p>
             <w:r>
+              <w:lastRenderedPageBreak/>
               <w:t>Zeitpunkt, Dringlichkeit</w:t>
             </w:r>
           </w:p>
@@ -6046,8 +6222,13 @@
             <w:pPr>
               <w:cnfStyle w:val="000000000000" w:firstRow="0" w:lastRow="0" w:firstColumn="0" w:lastColumn="0" w:oddVBand="0" w:evenVBand="0" w:oddHBand="0" w:evenHBand="0" w:firstRowFirstColumn="0" w:firstRowLastColumn="0" w:lastRowFirstColumn="0" w:lastRowLastColumn="0"/>
             </w:pPr>
-            <w:r>
-              <w:t>Mitarb.</w:t>
+            <w:proofErr w:type="spellStart"/>
+            <w:r>
+              <w:t>Mitarb</w:t>
+            </w:r>
+            <w:proofErr w:type="spellEnd"/>
+            <w:r>
+              <w:t>.</w:t>
             </w:r>
           </w:p>
         </w:tc>
@@ -6089,7 +6270,6 @@
           </w:tcPr>
           <w:p>
             <w:r>
-              <w:lastRenderedPageBreak/>
               <w:t>14.11.2013</w:t>
             </w:r>
           </w:p>
@@ -6672,8 +6852,13 @@
             <w:pPr>
               <w:cnfStyle w:val="000000000000" w:firstRow="0" w:lastRow="0" w:firstColumn="0" w:lastColumn="0" w:oddVBand="0" w:evenVBand="0" w:oddHBand="0" w:evenHBand="0" w:firstRowFirstColumn="0" w:firstRowLastColumn="0" w:lastRowFirstColumn="0" w:lastRowLastColumn="0"/>
             </w:pPr>
-            <w:r>
-              <w:t>Mitarb.</w:t>
+            <w:proofErr w:type="spellStart"/>
+            <w:r>
+              <w:t>Mitarb</w:t>
+            </w:r>
+            <w:proofErr w:type="spellEnd"/>
+            <w:r>
+              <w:t>.</w:t>
             </w:r>
           </w:p>
         </w:tc>
@@ -7276,6 +7461,8 @@
             </w:r>
           </w:p>
         </w:tc>
+        <w:bookmarkStart w:id="10" w:name="_GoBack"/>
+        <w:bookmarkEnd w:id="10"/>
       </w:tr>
       <w:tr>
         <w:tc>
@@ -7297,8 +7484,13 @@
             <w:pPr>
               <w:cnfStyle w:val="000000000000" w:firstRow="0" w:lastRow="0" w:firstColumn="0" w:lastColumn="0" w:oddVBand="0" w:evenVBand="0" w:oddHBand="0" w:evenHBand="0" w:firstRowFirstColumn="0" w:firstRowLastColumn="0" w:lastRowFirstColumn="0" w:lastRowLastColumn="0"/>
             </w:pPr>
-            <w:r>
-              <w:t>Mitarb.</w:t>
+            <w:proofErr w:type="spellStart"/>
+            <w:r>
+              <w:t>Mitarb</w:t>
+            </w:r>
+            <w:proofErr w:type="spellEnd"/>
+            <w:r>
+              <w:t>.</w:t>
             </w:r>
           </w:p>
         </w:tc>
@@ -7340,6 +7532,7 @@
           </w:tcPr>
           <w:p>
             <w:r>
+              <w:lastRenderedPageBreak/>
               <w:t>14.11.2013</w:t>
             </w:r>
           </w:p>
@@ -7390,7 +7583,6 @@
         <w:pStyle w:val="berschrift2"/>
       </w:pPr>
       <w:r>
-        <w:lastRenderedPageBreak/>
         <w:t>Produkt erfassen/editieren</w:t>
       </w:r>
     </w:p>
@@ -7846,7 +8038,15 @@
               <w:cnfStyle w:val="000000100000" w:firstRow="0" w:lastRow="0" w:firstColumn="0" w:lastColumn="0" w:oddVBand="0" w:evenVBand="0" w:oddHBand="1" w:evenHBand="0" w:firstRowFirstColumn="0" w:firstRowLastColumn="0" w:lastRowFirstColumn="0" w:lastRowLastColumn="0"/>
             </w:pPr>
             <w:r>
-              <w:t>Unverzichtbar, Hohe Priorität</w:t>
+              <w:t xml:space="preserve">Unverzichtbar, </w:t>
+            </w:r>
+            <w:proofErr w:type="spellStart"/>
+            <w:r>
+              <w:t>Hohe</w:t>
+            </w:r>
+            <w:proofErr w:type="spellEnd"/>
+            <w:r>
+              <w:t xml:space="preserve"> Priorität</w:t>
             </w:r>
           </w:p>
         </w:tc>
@@ -7958,8 +8158,13 @@
             <w:pPr>
               <w:cnfStyle w:val="000000100000" w:firstRow="0" w:lastRow="0" w:firstColumn="0" w:lastColumn="0" w:oddVBand="0" w:evenVBand="0" w:oddHBand="1" w:evenHBand="0" w:firstRowFirstColumn="0" w:firstRowLastColumn="0" w:lastRowFirstColumn="0" w:lastRowLastColumn="0"/>
             </w:pPr>
-            <w:r>
-              <w:t>Mitarb.</w:t>
+            <w:proofErr w:type="spellStart"/>
+            <w:r>
+              <w:t>Mitarb</w:t>
+            </w:r>
+            <w:proofErr w:type="spellEnd"/>
+            <w:r>
+              <w:t>.</w:t>
             </w:r>
           </w:p>
         </w:tc>
@@ -8567,8 +8772,13 @@
             <w:pPr>
               <w:cnfStyle w:val="000000000000" w:firstRow="0" w:lastRow="0" w:firstColumn="0" w:lastColumn="0" w:oddVBand="0" w:evenVBand="0" w:oddHBand="0" w:evenHBand="0" w:firstRowFirstColumn="0" w:firstRowLastColumn="0" w:lastRowFirstColumn="0" w:lastRowLastColumn="0"/>
             </w:pPr>
-            <w:r>
-              <w:t>Mitarb.</w:t>
+            <w:proofErr w:type="spellStart"/>
+            <w:r>
+              <w:t>Mitarb</w:t>
+            </w:r>
+            <w:proofErr w:type="spellEnd"/>
+            <w:r>
+              <w:t>.</w:t>
             </w:r>
           </w:p>
         </w:tc>
@@ -8610,6 +8820,7 @@
           </w:tcPr>
           <w:p>
             <w:r>
+              <w:lastRenderedPageBreak/>
               <w:t>14.11.2013</w:t>
             </w:r>
           </w:p>
@@ -8660,7 +8871,6 @@
         <w:pStyle w:val="berschrift2"/>
       </w:pPr>
       <w:r>
-        <w:lastRenderedPageBreak/>
         <w:t>Produkt suchen</w:t>
       </w:r>
     </w:p>
@@ -9154,8 +9364,13 @@
             <w:pPr>
               <w:cnfStyle w:val="000000000000" w:firstRow="0" w:lastRow="0" w:firstColumn="0" w:lastColumn="0" w:oddVBand="0" w:evenVBand="0" w:oddHBand="0" w:evenHBand="0" w:firstRowFirstColumn="0" w:firstRowLastColumn="0" w:lastRowFirstColumn="0" w:lastRowLastColumn="0"/>
             </w:pPr>
-            <w:r>
-              <w:t>Mitarb.</w:t>
+            <w:proofErr w:type="spellStart"/>
+            <w:r>
+              <w:t>Mitarb</w:t>
+            </w:r>
+            <w:proofErr w:type="spellEnd"/>
+            <w:r>
+              <w:t>.</w:t>
             </w:r>
           </w:p>
         </w:tc>
@@ -9641,7 +9856,15 @@
               <w:cnfStyle w:val="000000000000" w:firstRow="0" w:lastRow="0" w:firstColumn="0" w:lastColumn="0" w:oddVBand="0" w:evenVBand="0" w:oddHBand="0" w:evenHBand="0" w:firstRowFirstColumn="0" w:firstRowLastColumn="0" w:lastRowFirstColumn="0" w:lastRowLastColumn="0"/>
             </w:pPr>
             <w:r>
-              <w:t>Unverzichtbar, Hohe Priorität</w:t>
+              <w:t xml:space="preserve">Unverzichtbar, </w:t>
+            </w:r>
+            <w:proofErr w:type="spellStart"/>
+            <w:r>
+              <w:t>Hohe</w:t>
+            </w:r>
+            <w:proofErr w:type="spellEnd"/>
+            <w:r>
+              <w:t xml:space="preserve"> Priorität</w:t>
             </w:r>
           </w:p>
         </w:tc>
@@ -9753,8 +9976,13 @@
             <w:pPr>
               <w:cnfStyle w:val="000000000000" w:firstRow="0" w:lastRow="0" w:firstColumn="0" w:lastColumn="0" w:oddVBand="0" w:evenVBand="0" w:oddHBand="0" w:evenHBand="0" w:firstRowFirstColumn="0" w:firstRowLastColumn="0" w:lastRowFirstColumn="0" w:lastRowLastColumn="0"/>
             </w:pPr>
-            <w:r>
-              <w:t>Mitarb.</w:t>
+            <w:proofErr w:type="spellStart"/>
+            <w:r>
+              <w:t>Mitarb</w:t>
+            </w:r>
+            <w:proofErr w:type="spellEnd"/>
+            <w:r>
+              <w:t>.</w:t>
             </w:r>
           </w:p>
         </w:tc>
@@ -9916,6 +10144,7 @@
           </w:tcPr>
           <w:p>
             <w:r>
+              <w:lastRenderedPageBreak/>
               <w:t>Kurzbeschreibung</w:t>
             </w:r>
           </w:p>
@@ -10035,7 +10264,6 @@
           </w:tcPr>
           <w:p>
             <w:r>
-              <w:lastRenderedPageBreak/>
               <w:t>Eingehende Informationen</w:t>
             </w:r>
           </w:p>
@@ -10254,7 +10482,15 @@
               <w:cnfStyle w:val="000000000000" w:firstRow="0" w:lastRow="0" w:firstColumn="0" w:lastColumn="0" w:oddVBand="0" w:evenVBand="0" w:oddHBand="0" w:evenHBand="0" w:firstRowFirstColumn="0" w:firstRowLastColumn="0" w:lastRowFirstColumn="0" w:lastRowLastColumn="0"/>
             </w:pPr>
             <w:r>
-              <w:t>Unverzichtbar, Hohe Priorität</w:t>
+              <w:t xml:space="preserve">Unverzichtbar, </w:t>
+            </w:r>
+            <w:proofErr w:type="spellStart"/>
+            <w:r>
+              <w:t>Hohe</w:t>
+            </w:r>
+            <w:proofErr w:type="spellEnd"/>
+            <w:r>
+              <w:t xml:space="preserve"> Priorität</w:t>
             </w:r>
           </w:p>
         </w:tc>
@@ -10366,8 +10602,13 @@
             <w:pPr>
               <w:cnfStyle w:val="000000000000" w:firstRow="0" w:lastRow="0" w:firstColumn="0" w:lastColumn="0" w:oddVBand="0" w:evenVBand="0" w:oddHBand="0" w:evenHBand="0" w:firstRowFirstColumn="0" w:firstRowLastColumn="0" w:lastRowFirstColumn="0" w:lastRowLastColumn="0"/>
             </w:pPr>
-            <w:r>
-              <w:t>Mitarb.</w:t>
+            <w:proofErr w:type="spellStart"/>
+            <w:r>
+              <w:t>Mitarb</w:t>
+            </w:r>
+            <w:proofErr w:type="spellEnd"/>
+            <w:r>
+              <w:t>.</w:t>
             </w:r>
           </w:p>
         </w:tc>
@@ -10879,7 +11120,15 @@
               <w:cnfStyle w:val="000000000000" w:firstRow="0" w:lastRow="0" w:firstColumn="0" w:lastColumn="0" w:oddVBand="0" w:evenVBand="0" w:oddHBand="0" w:evenHBand="0" w:firstRowFirstColumn="0" w:firstRowLastColumn="0" w:lastRowFirstColumn="0" w:lastRowLastColumn="0"/>
             </w:pPr>
             <w:r>
-              <w:t>Unverzichtbar, Hohe Priorität</w:t>
+              <w:t xml:space="preserve">Unverzichtbar, </w:t>
+            </w:r>
+            <w:proofErr w:type="spellStart"/>
+            <w:r>
+              <w:t>Hohe</w:t>
+            </w:r>
+            <w:proofErr w:type="spellEnd"/>
+            <w:r>
+              <w:t xml:space="preserve"> Priorität</w:t>
             </w:r>
           </w:p>
         </w:tc>
@@ -10991,8 +11240,13 @@
             <w:pPr>
               <w:cnfStyle w:val="000000000000" w:firstRow="0" w:lastRow="0" w:firstColumn="0" w:lastColumn="0" w:oddVBand="0" w:evenVBand="0" w:oddHBand="0" w:evenHBand="0" w:firstRowFirstColumn="0" w:firstRowLastColumn="0" w:lastRowFirstColumn="0" w:lastRowLastColumn="0"/>
             </w:pPr>
-            <w:r>
-              <w:t>Mitarb.</w:t>
+            <w:proofErr w:type="spellStart"/>
+            <w:r>
+              <w:t>Mitarb</w:t>
+            </w:r>
+            <w:proofErr w:type="spellEnd"/>
+            <w:r>
+              <w:t>.</w:t>
             </w:r>
           </w:p>
         </w:tc>
@@ -11241,6 +11495,7 @@
           </w:tcPr>
           <w:p>
             <w:r>
+              <w:lastRenderedPageBreak/>
               <w:t>Vorbedingungen</w:t>
             </w:r>
           </w:p>
@@ -11365,7 +11620,6 @@
           </w:tcPr>
           <w:p>
             <w:r>
-              <w:lastRenderedPageBreak/>
               <w:t>Ablauf</w:t>
             </w:r>
           </w:p>
@@ -11578,8 +11832,13 @@
             <w:pPr>
               <w:cnfStyle w:val="000000000000" w:firstRow="0" w:lastRow="0" w:firstColumn="0" w:lastColumn="0" w:oddVBand="0" w:evenVBand="0" w:oddHBand="0" w:evenHBand="0" w:firstRowFirstColumn="0" w:firstRowLastColumn="0" w:lastRowFirstColumn="0" w:lastRowLastColumn="0"/>
             </w:pPr>
-            <w:r>
-              <w:t>Mitarb.</w:t>
+            <w:proofErr w:type="spellStart"/>
+            <w:r>
+              <w:t>Mitarb</w:t>
+            </w:r>
+            <w:proofErr w:type="spellEnd"/>
+            <w:r>
+              <w:t>.</w:t>
             </w:r>
           </w:p>
         </w:tc>
@@ -12010,8 +12269,13 @@
               <w:cnfStyle w:val="000000100000" w:firstRow="0" w:lastRow="0" w:firstColumn="0" w:lastColumn="0" w:oddVBand="0" w:evenVBand="0" w:oddHBand="1" w:evenHBand="0" w:firstRowFirstColumn="0" w:firstRowLastColumn="0" w:lastRowFirstColumn="0" w:lastRowLastColumn="0"/>
             </w:pPr>
             <w:r>
-              <w:t>Daten werden importiertf</w:t>
-            </w:r>
+              <w:t xml:space="preserve">Daten werden </w:t>
+            </w:r>
+            <w:proofErr w:type="spellStart"/>
+            <w:r>
+              <w:t>importiertf</w:t>
+            </w:r>
+            <w:proofErr w:type="spellEnd"/>
           </w:p>
         </w:tc>
       </w:tr>
@@ -12203,8 +12467,13 @@
             <w:pPr>
               <w:cnfStyle w:val="000000000000" w:firstRow="0" w:lastRow="0" w:firstColumn="0" w:lastColumn="0" w:oddVBand="0" w:evenVBand="0" w:oddHBand="0" w:evenHBand="0" w:firstRowFirstColumn="0" w:firstRowLastColumn="0" w:lastRowFirstColumn="0" w:lastRowLastColumn="0"/>
             </w:pPr>
-            <w:r>
-              <w:t>Mitarb.</w:t>
+            <w:proofErr w:type="spellStart"/>
+            <w:r>
+              <w:t>Mitarb</w:t>
+            </w:r>
+            <w:proofErr w:type="spellEnd"/>
+            <w:r>
+              <w:t>.</w:t>
             </w:r>
           </w:p>
         </w:tc>
@@ -12577,6 +12846,7 @@
           </w:tcPr>
           <w:p>
             <w:r>
+              <w:lastRenderedPageBreak/>
               <w:t>Ablauf</w:t>
             </w:r>
           </w:p>
@@ -12702,7 +12972,6 @@
           </w:tcPr>
           <w:p>
             <w:r>
-              <w:lastRenderedPageBreak/>
               <w:t>Verbindlichkeit, Priorität</w:t>
             </w:r>
           </w:p>
@@ -12829,8 +13098,13 @@
             <w:pPr>
               <w:cnfStyle w:val="000000000000" w:firstRow="0" w:lastRow="0" w:firstColumn="0" w:lastColumn="0" w:oddVBand="0" w:evenVBand="0" w:oddHBand="0" w:evenHBand="0" w:firstRowFirstColumn="0" w:firstRowLastColumn="0" w:lastRowFirstColumn="0" w:lastRowLastColumn="0"/>
             </w:pPr>
-            <w:r>
-              <w:t>Mitarb.</w:t>
+            <w:proofErr w:type="spellStart"/>
+            <w:r>
+              <w:t>Mitarb</w:t>
+            </w:r>
+            <w:proofErr w:type="spellEnd"/>
+            <w:r>
+              <w:t>.</w:t>
             </w:r>
           </w:p>
         </w:tc>
@@ -13187,8 +13461,13 @@
               <w:cnfStyle w:val="000000000000" w:firstRow="0" w:lastRow="0" w:firstColumn="0" w:lastColumn="0" w:oddVBand="0" w:evenVBand="0" w:oddHBand="0" w:evenHBand="0" w:firstRowFirstColumn="0" w:firstRowLastColumn="0" w:lastRowFirstColumn="0" w:lastRowLastColumn="0"/>
             </w:pPr>
             <w:r>
-              <w:t>Die Kunden wurden in der Datenbank persistiert..</w:t>
-            </w:r>
+              <w:t>Die Kunden wurden in der Datenbank persistiert</w:t>
+            </w:r>
+            <w:proofErr w:type="gramStart"/>
+            <w:r>
+              <w:t>..</w:t>
+            </w:r>
+            <w:proofErr w:type="gramEnd"/>
           </w:p>
         </w:tc>
       </w:tr>
@@ -13261,8 +13540,13 @@
               <w:cnfStyle w:val="000000100000" w:firstRow="0" w:lastRow="0" w:firstColumn="0" w:lastColumn="0" w:oddVBand="0" w:evenVBand="0" w:oddHBand="1" w:evenHBand="0" w:firstRowFirstColumn="0" w:firstRowLastColumn="0" w:lastRowFirstColumn="0" w:lastRowLastColumn="0"/>
             </w:pPr>
             <w:r>
-              <w:t>Daten werden importiertf</w:t>
-            </w:r>
+              <w:t xml:space="preserve">Daten werden </w:t>
+            </w:r>
+            <w:proofErr w:type="spellStart"/>
+            <w:r>
+              <w:t>importiertf</w:t>
+            </w:r>
+            <w:proofErr w:type="spellEnd"/>
           </w:p>
         </w:tc>
       </w:tr>
@@ -13454,8 +13738,13 @@
             <w:pPr>
               <w:cnfStyle w:val="000000000000" w:firstRow="0" w:lastRow="0" w:firstColumn="0" w:lastColumn="0" w:oddVBand="0" w:evenVBand="0" w:oddHBand="0" w:evenHBand="0" w:firstRowFirstColumn="0" w:firstRowLastColumn="0" w:lastRowFirstColumn="0" w:lastRowLastColumn="0"/>
             </w:pPr>
-            <w:r>
-              <w:t>Mitarb.</w:t>
+            <w:proofErr w:type="spellStart"/>
+            <w:r>
+              <w:t>Mitarb</w:t>
+            </w:r>
+            <w:proofErr w:type="spellEnd"/>
+            <w:r>
+              <w:t>.</w:t>
             </w:r>
           </w:p>
         </w:tc>
@@ -13873,6 +14162,7 @@
               <w:cnfStyle w:val="000000100000" w:firstRow="0" w:lastRow="0" w:firstColumn="0" w:lastColumn="0" w:oddVBand="0" w:evenVBand="0" w:oddHBand="1" w:evenHBand="0" w:firstRowFirstColumn="0" w:firstRowLastColumn="0" w:lastRowFirstColumn="0" w:lastRowLastColumn="0"/>
             </w:pPr>
             <w:r>
+              <w:lastRenderedPageBreak/>
               <w:t>Daten werden gesucht.</w:t>
             </w:r>
           </w:p>
@@ -13899,6 +14189,7 @@
           </w:tcPr>
           <w:p>
             <w:r>
+              <w:lastRenderedPageBreak/>
               <w:t>Ansprechpartner</w:t>
             </w:r>
           </w:p>
@@ -14040,7 +14331,6 @@
           </w:tcPr>
           <w:p>
             <w:r>
-              <w:lastRenderedPageBreak/>
               <w:t>Zeitpunkt, Dringlichkeit</w:t>
             </w:r>
           </w:p>
@@ -14080,8 +14370,13 @@
             <w:pPr>
               <w:cnfStyle w:val="000000000000" w:firstRow="0" w:lastRow="0" w:firstColumn="0" w:lastColumn="0" w:oddVBand="0" w:evenVBand="0" w:oddHBand="0" w:evenHBand="0" w:firstRowFirstColumn="0" w:firstRowLastColumn="0" w:lastRowFirstColumn="0" w:lastRowLastColumn="0"/>
             </w:pPr>
-            <w:r>
-              <w:t>Mitarb.</w:t>
+            <w:proofErr w:type="spellStart"/>
+            <w:r>
+              <w:t>Mitarb</w:t>
+            </w:r>
+            <w:proofErr w:type="spellEnd"/>
+            <w:r>
+              <w:t>.</w:t>
             </w:r>
           </w:p>
         </w:tc>
@@ -14439,8 +14734,13 @@
               <w:cnfStyle w:val="000000000000" w:firstRow="0" w:lastRow="0" w:firstColumn="0" w:lastColumn="0" w:oddVBand="0" w:evenVBand="0" w:oddHBand="0" w:evenHBand="0" w:firstRowFirstColumn="0" w:firstRowLastColumn="0" w:lastRowFirstColumn="0" w:lastRowLastColumn="0"/>
             </w:pPr>
             <w:r>
-              <w:t>Die Bestellungen wurden in der Datenbank persistiert..</w:t>
-            </w:r>
+              <w:t>Die Bestellungen wurden in der Datenbank persistiert</w:t>
+            </w:r>
+            <w:proofErr w:type="gramStart"/>
+            <w:r>
+              <w:t>..</w:t>
+            </w:r>
+            <w:proofErr w:type="gramEnd"/>
           </w:p>
         </w:tc>
       </w:tr>
@@ -14513,8 +14813,13 @@
               <w:cnfStyle w:val="000000100000" w:firstRow="0" w:lastRow="0" w:firstColumn="0" w:lastColumn="0" w:oddVBand="0" w:evenVBand="0" w:oddHBand="1" w:evenHBand="0" w:firstRowFirstColumn="0" w:firstRowLastColumn="0" w:lastRowFirstColumn="0" w:lastRowLastColumn="0"/>
             </w:pPr>
             <w:r>
-              <w:t>Daten werden importiertf</w:t>
-            </w:r>
+              <w:t xml:space="preserve">Daten werden </w:t>
+            </w:r>
+            <w:proofErr w:type="spellStart"/>
+            <w:r>
+              <w:t>importiertf</w:t>
+            </w:r>
+            <w:proofErr w:type="spellEnd"/>
           </w:p>
         </w:tc>
       </w:tr>
@@ -14706,8 +15011,13 @@
             <w:pPr>
               <w:cnfStyle w:val="000000000000" w:firstRow="0" w:lastRow="0" w:firstColumn="0" w:lastColumn="0" w:oddVBand="0" w:evenVBand="0" w:oddHBand="0" w:evenHBand="0" w:firstRowFirstColumn="0" w:firstRowLastColumn="0" w:lastRowFirstColumn="0" w:lastRowLastColumn="0"/>
             </w:pPr>
-            <w:r>
-              <w:t>Mitarb.</w:t>
+            <w:proofErr w:type="spellStart"/>
+            <w:r>
+              <w:t>Mitarb</w:t>
+            </w:r>
+            <w:proofErr w:type="spellEnd"/>
+            <w:r>
+              <w:t>.</w:t>
             </w:r>
           </w:p>
         </w:tc>
@@ -15138,6 +15448,7 @@
               <w:cnfStyle w:val="000000100000" w:firstRow="0" w:lastRow="0" w:firstColumn="0" w:lastColumn="0" w:oddVBand="0" w:evenVBand="0" w:oddHBand="1" w:evenHBand="0" w:firstRowFirstColumn="0" w:firstRowLastColumn="0" w:lastRowFirstColumn="0" w:lastRowLastColumn="0"/>
             </w:pPr>
             <w:r>
+              <w:lastRenderedPageBreak/>
               <w:t>Daten werden im gewünschten Format aufbereitet</w:t>
             </w:r>
           </w:p>
@@ -15151,6 +15462,7 @@
           </w:tcPr>
           <w:p>
             <w:r>
+              <w:lastRenderedPageBreak/>
               <w:t>Ansprechpartner</w:t>
             </w:r>
           </w:p>
@@ -15331,8 +15643,13 @@
             <w:pPr>
               <w:cnfStyle w:val="000000000000" w:firstRow="0" w:lastRow="0" w:firstColumn="0" w:lastColumn="0" w:oddVBand="0" w:evenVBand="0" w:oddHBand="0" w:evenHBand="0" w:firstRowFirstColumn="0" w:firstRowLastColumn="0" w:lastRowFirstColumn="0" w:lastRowLastColumn="0"/>
             </w:pPr>
-            <w:r>
-              <w:t>Mitarb.</w:t>
+            <w:proofErr w:type="spellStart"/>
+            <w:r>
+              <w:t>Mitarb</w:t>
+            </w:r>
+            <w:proofErr w:type="spellEnd"/>
+            <w:r>
+              <w:t>.</w:t>
             </w:r>
           </w:p>
         </w:tc>
@@ -15374,7 +15691,6 @@
           </w:tcPr>
           <w:p>
             <w:r>
-              <w:lastRenderedPageBreak/>
               <w:t>14.11.2013</w:t>
             </w:r>
           </w:p>
@@ -15469,7 +15785,7 @@
             <o:lock v:ext="edit" aspectratio="t"/>
           </v:shapetype>
           <v:shape id="_x0000_i1025" type="#_x0000_t75" style="width:453pt;height:268.5pt">
-            <v:imagedata r:id="rId15" o:title="GUI_Sketch_Produkte"/>
+            <v:imagedata r:id="rId16" o:title="GUI_Sketch_Produkte"/>
           </v:shape>
         </w:pict>
       </w:r>
@@ -15511,6 +15827,7 @@
         <w:rPr>
           <w:noProof/>
         </w:rPr>
+        <w:lastRenderedPageBreak/>
         <w:drawing>
           <wp:inline distT="0" distB="0" distL="0" distR="0" wp14:anchorId="175E8362" wp14:editId="013F0641">
             <wp:extent cx="5753100" cy="3409950"/>
@@ -15524,95 +15841,6 @@
                 <pic:pic xmlns:pic="http://schemas.openxmlformats.org/drawingml/2006/picture">
                   <pic:nvPicPr>
                     <pic:cNvPr id="0" name="Picture 6" descr="U:\Various\git_repos\LFH\doc\03 Entwicklung\GUISketch\GUI_Sketch_Produkte_Detail.png"/>
-                    <pic:cNvPicPr>
-                      <a:picLocks noChangeAspect="1" noChangeArrowheads="1"/>
-                    </pic:cNvPicPr>
-                  </pic:nvPicPr>
-                  <pic:blipFill>
-                    <a:blip r:embed="rId16">
-                      <a:extLst>
-                        <a:ext uri="{28A0092B-C50C-407E-A947-70E740481C1C}">
-                          <a14:useLocalDpi xmlns:a14="http://schemas.microsoft.com/office/drawing/2010/main" val="0"/>
-                        </a:ext>
-                      </a:extLst>
-                    </a:blip>
-                    <a:srcRect/>
-                    <a:stretch>
-                      <a:fillRect/>
-                    </a:stretch>
-                  </pic:blipFill>
-                  <pic:spPr bwMode="auto">
-                    <a:xfrm>
-                      <a:off x="0" y="0"/>
-                      <a:ext cx="5753100" cy="3409950"/>
-                    </a:xfrm>
-                    <a:prstGeom prst="rect">
-                      <a:avLst/>
-                    </a:prstGeom>
-                    <a:noFill/>
-                    <a:ln>
-                      <a:noFill/>
-                    </a:ln>
-                  </pic:spPr>
-                </pic:pic>
-              </a:graphicData>
-            </a:graphic>
-          </wp:inline>
-        </w:drawing>
-      </w:r>
-    </w:p>
-    <w:p>
-      <w:pPr>
-        <w:pStyle w:val="Beschriftung"/>
-      </w:pPr>
-      <w:r>
-        <w:t xml:space="preserve">Abbildung </w:t>
-      </w:r>
-      <w:r>
-        <w:fldChar w:fldCharType="begin"/>
-      </w:r>
-      <w:r>
-        <w:instrText xml:space="preserve"> SEQ Abbildung \* ARABIC </w:instrText>
-      </w:r>
-      <w:r>
-        <w:fldChar w:fldCharType="separate"/>
-      </w:r>
-      <w:r>
-        <w:rPr>
-          <w:noProof/>
-        </w:rPr>
-        <w:t>3</w:t>
-      </w:r>
-      <w:r>
-        <w:fldChar w:fldCharType="end"/>
-      </w:r>
-      <w:r>
-        <w:t xml:space="preserve"> Produkt Details</w:t>
-      </w:r>
-    </w:p>
-    <w:p/>
-    <w:p/>
-    <w:p>
-      <w:pPr>
-        <w:keepNext/>
-      </w:pPr>
-      <w:r>
-        <w:rPr>
-          <w:noProof/>
-        </w:rPr>
-        <w:drawing>
-          <wp:inline distT="0" distB="0" distL="0" distR="0" wp14:anchorId="632B58D6" wp14:editId="20A54296">
-            <wp:extent cx="5753100" cy="3409950"/>
-            <wp:effectExtent l="0" t="0" r="0" b="0"/>
-            <wp:docPr id="8" name="Grafik 8" descr="U:\Various\git_repos\LFH\doc\03 Entwicklung\GUISketch\GUI_Sketch_Registrierung.png"/>
-            <wp:cNvGraphicFramePr>
-              <a:graphicFrameLocks xmlns:a="http://schemas.openxmlformats.org/drawingml/2006/main" noChangeAspect="1"/>
-            </wp:cNvGraphicFramePr>
-            <a:graphic xmlns:a="http://schemas.openxmlformats.org/drawingml/2006/main">
-              <a:graphicData uri="http://schemas.openxmlformats.org/drawingml/2006/picture">
-                <pic:pic xmlns:pic="http://schemas.openxmlformats.org/drawingml/2006/picture">
-                  <pic:nvPicPr>
-                    <pic:cNvPr id="0" name="Picture 7" descr="U:\Various\git_repos\LFH\doc\03 Entwicklung\GUISketch\GUI_Sketch_Registrierung.png"/>
                     <pic:cNvPicPr>
                       <a:picLocks noChangeAspect="1" noChangeArrowheads="1"/>
                     </pic:cNvPicPr>
@@ -15670,15 +15898,16 @@
         <w:rPr>
           <w:noProof/>
         </w:rPr>
-        <w:t>4</w:t>
+        <w:t>3</w:t>
       </w:r>
       <w:r>
         <w:fldChar w:fldCharType="end"/>
       </w:r>
       <w:r>
-        <w:t xml:space="preserve"> Registrierung</w:t>
+        <w:t xml:space="preserve"> Produkt Details</w:t>
       </w:r>
     </w:p>
+    <w:p/>
     <w:p/>
     <w:p>
       <w:pPr>
@@ -15689,10 +15918,10 @@
           <w:noProof/>
         </w:rPr>
         <w:drawing>
-          <wp:inline distT="0" distB="0" distL="0" distR="0" wp14:anchorId="6719170C" wp14:editId="2E177832">
+          <wp:inline distT="0" distB="0" distL="0" distR="0" wp14:anchorId="632B58D6" wp14:editId="20A54296">
             <wp:extent cx="5753100" cy="3409950"/>
             <wp:effectExtent l="0" t="0" r="0" b="0"/>
-            <wp:docPr id="12" name="Grafik 12" descr="U:\Various\git_repos\LFH\doc\03 Entwicklung\GUISketch\GUI_Sketch_Warenkorb.png"/>
+            <wp:docPr id="8" name="Grafik 8" descr="U:\Various\git_repos\LFH\doc\03 Entwicklung\GUISketch\GUI_Sketch_Registrierung.png"/>
             <wp:cNvGraphicFramePr>
               <a:graphicFrameLocks xmlns:a="http://schemas.openxmlformats.org/drawingml/2006/main" noChangeAspect="1"/>
             </wp:cNvGraphicFramePr>
@@ -15700,7 +15929,7 @@
               <a:graphicData uri="http://schemas.openxmlformats.org/drawingml/2006/picture">
                 <pic:pic xmlns:pic="http://schemas.openxmlformats.org/drawingml/2006/picture">
                   <pic:nvPicPr>
-                    <pic:cNvPr id="0" name="Picture 23" descr="U:\Various\git_repos\LFH\doc\03 Entwicklung\GUISketch\GUI_Sketch_Warenkorb.png"/>
+                    <pic:cNvPr id="0" name="Picture 7" descr="U:\Various\git_repos\LFH\doc\03 Entwicklung\GUISketch\GUI_Sketch_Registrierung.png"/>
                     <pic:cNvPicPr>
                       <a:picLocks noChangeAspect="1" noChangeArrowheads="1"/>
                     </pic:cNvPicPr>
@@ -15758,15 +15987,16 @@
         <w:rPr>
           <w:noProof/>
         </w:rPr>
-        <w:t>5</w:t>
+        <w:t>4</w:t>
       </w:r>
       <w:r>
         <w:fldChar w:fldCharType="end"/>
       </w:r>
       <w:r>
-        <w:t xml:space="preserve"> Warenkorb Übersicht</w:t>
+        <w:t xml:space="preserve"> Registrierung</w:t>
       </w:r>
     </w:p>
+    <w:p/>
     <w:p>
       <w:pPr>
         <w:keepNext/>
@@ -15777,10 +16007,10 @@
         </w:rPr>
         <w:lastRenderedPageBreak/>
         <w:drawing>
-          <wp:inline distT="0" distB="0" distL="0" distR="0" wp14:anchorId="695E18D5" wp14:editId="30A6386E">
+          <wp:inline distT="0" distB="0" distL="0" distR="0" wp14:anchorId="6719170C" wp14:editId="2E177832">
             <wp:extent cx="5753100" cy="3409950"/>
             <wp:effectExtent l="0" t="0" r="0" b="0"/>
-            <wp:docPr id="10" name="Grafik 10" descr="U:\Various\git_repos\LFH\doc\03 Entwicklung\GUISketch\GUI_Sketch_Bestellung.png"/>
+            <wp:docPr id="12" name="Grafik 12" descr="U:\Various\git_repos\LFH\doc\03 Entwicklung\GUISketch\GUI_Sketch_Warenkorb.png"/>
             <wp:cNvGraphicFramePr>
               <a:graphicFrameLocks xmlns:a="http://schemas.openxmlformats.org/drawingml/2006/main" noChangeAspect="1"/>
             </wp:cNvGraphicFramePr>
@@ -15788,7 +16018,7 @@
               <a:graphicData uri="http://schemas.openxmlformats.org/drawingml/2006/picture">
                 <pic:pic xmlns:pic="http://schemas.openxmlformats.org/drawingml/2006/picture">
                   <pic:nvPicPr>
-                    <pic:cNvPr id="0" name="Picture 21" descr="U:\Various\git_repos\LFH\doc\03 Entwicklung\GUISketch\GUI_Sketch_Bestellung.png"/>
+                    <pic:cNvPr id="0" name="Picture 23" descr="U:\Various\git_repos\LFH\doc\03 Entwicklung\GUISketch\GUI_Sketch_Warenkorb.png"/>
                     <pic:cNvPicPr>
                       <a:picLocks noChangeAspect="1" noChangeArrowheads="1"/>
                     </pic:cNvPicPr>
@@ -15846,16 +16076,15 @@
         <w:rPr>
           <w:noProof/>
         </w:rPr>
-        <w:t>6</w:t>
+        <w:t>5</w:t>
       </w:r>
       <w:r>
         <w:fldChar w:fldCharType="end"/>
       </w:r>
       <w:r>
-        <w:t xml:space="preserve"> Bestellung</w:t>
+        <w:t xml:space="preserve"> Warenkorb Übersicht</w:t>
       </w:r>
     </w:p>
-    <w:p/>
     <w:p>
       <w:pPr>
         <w:keepNext/>
@@ -15865,10 +16094,10 @@
           <w:noProof/>
         </w:rPr>
         <w:drawing>
-          <wp:inline distT="0" distB="0" distL="0" distR="0" wp14:anchorId="0CF602C4" wp14:editId="38DB0B1F">
+          <wp:inline distT="0" distB="0" distL="0" distR="0" wp14:anchorId="695E18D5" wp14:editId="30A6386E">
             <wp:extent cx="5753100" cy="3409950"/>
             <wp:effectExtent l="0" t="0" r="0" b="0"/>
-            <wp:docPr id="11" name="Grafik 11" descr="U:\Various\git_repos\LFH\doc\03 Entwicklung\GUISketch\GUI_Sketch_UserDaten.png"/>
+            <wp:docPr id="10" name="Grafik 10" descr="U:\Various\git_repos\LFH\doc\03 Entwicklung\GUISketch\GUI_Sketch_Bestellung.png"/>
             <wp:cNvGraphicFramePr>
               <a:graphicFrameLocks xmlns:a="http://schemas.openxmlformats.org/drawingml/2006/main" noChangeAspect="1"/>
             </wp:cNvGraphicFramePr>
@@ -15876,7 +16105,7 @@
               <a:graphicData uri="http://schemas.openxmlformats.org/drawingml/2006/picture">
                 <pic:pic xmlns:pic="http://schemas.openxmlformats.org/drawingml/2006/picture">
                   <pic:nvPicPr>
-                    <pic:cNvPr id="0" name="Picture 22" descr="U:\Various\git_repos\LFH\doc\03 Entwicklung\GUISketch\GUI_Sketch_UserDaten.png"/>
+                    <pic:cNvPr id="0" name="Picture 21" descr="U:\Various\git_repos\LFH\doc\03 Entwicklung\GUISketch\GUI_Sketch_Bestellung.png"/>
                     <pic:cNvPicPr>
                       <a:picLocks noChangeAspect="1" noChangeArrowheads="1"/>
                     </pic:cNvPicPr>
@@ -15934,13 +16163,13 @@
         <w:rPr>
           <w:noProof/>
         </w:rPr>
-        <w:t>7</w:t>
+        <w:t>6</w:t>
       </w:r>
       <w:r>
         <w:fldChar w:fldCharType="end"/>
       </w:r>
       <w:r>
-        <w:t xml:space="preserve"> Persönliche Daten bearbeiten</w:t>
+        <w:t xml:space="preserve"> Bestellung</w:t>
       </w:r>
     </w:p>
     <w:p/>
@@ -15954,10 +16183,10 @@
         </w:rPr>
         <w:lastRenderedPageBreak/>
         <w:drawing>
-          <wp:inline distT="0" distB="0" distL="0" distR="0" wp14:anchorId="2B44DBC4" wp14:editId="683D9059">
+          <wp:inline distT="0" distB="0" distL="0" distR="0" wp14:anchorId="0CF602C4" wp14:editId="38DB0B1F">
             <wp:extent cx="5753100" cy="3409950"/>
             <wp:effectExtent l="0" t="0" r="0" b="0"/>
-            <wp:docPr id="19" name="Grafik 19" descr="U:\Various\git_repos\LFH\doc\03 Entwicklung\GUISketch\GUI_Sketch_Bestellungen.png"/>
+            <wp:docPr id="11" name="Grafik 11" descr="U:\Various\git_repos\LFH\doc\03 Entwicklung\GUISketch\GUI_Sketch_UserDaten.png"/>
             <wp:cNvGraphicFramePr>
               <a:graphicFrameLocks xmlns:a="http://schemas.openxmlformats.org/drawingml/2006/main" noChangeAspect="1"/>
             </wp:cNvGraphicFramePr>
@@ -15965,7 +16194,7 @@
               <a:graphicData uri="http://schemas.openxmlformats.org/drawingml/2006/picture">
                 <pic:pic xmlns:pic="http://schemas.openxmlformats.org/drawingml/2006/picture">
                   <pic:nvPicPr>
-                    <pic:cNvPr id="0" name="Picture 30" descr="U:\Various\git_repos\LFH\doc\03 Entwicklung\GUISketch\GUI_Sketch_Bestellungen.png"/>
+                    <pic:cNvPr id="0" name="Picture 22" descr="U:\Various\git_repos\LFH\doc\03 Entwicklung\GUISketch\GUI_Sketch_UserDaten.png"/>
                     <pic:cNvPicPr>
                       <a:picLocks noChangeAspect="1" noChangeArrowheads="1"/>
                     </pic:cNvPicPr>
@@ -16023,23 +16252,16 @@
         <w:rPr>
           <w:noProof/>
         </w:rPr>
-        <w:t>8</w:t>
+        <w:t>7</w:t>
       </w:r>
       <w:r>
         <w:fldChar w:fldCharType="end"/>
       </w:r>
       <w:r>
-        <w:t xml:space="preserve"> Übersicht Bestellungen</w:t>
+        <w:t xml:space="preserve"> Persönliche Daten bearbeiten</w:t>
       </w:r>
     </w:p>
-    <w:p>
-      <w:pPr>
-        <w:pStyle w:val="berschrift2"/>
-      </w:pPr>
-      <w:r>
-        <w:t>Backend</w:t>
-      </w:r>
-    </w:p>
+    <w:p/>
     <w:p>
       <w:pPr>
         <w:keepNext/>
@@ -16049,10 +16271,10 @@
           <w:noProof/>
         </w:rPr>
         <w:drawing>
-          <wp:inline distT="0" distB="0" distL="0" distR="0" wp14:anchorId="51093064" wp14:editId="4AD0F29B">
+          <wp:inline distT="0" distB="0" distL="0" distR="0" wp14:anchorId="2B44DBC4" wp14:editId="683D9059">
             <wp:extent cx="5753100" cy="3409950"/>
             <wp:effectExtent l="0" t="0" r="0" b="0"/>
-            <wp:docPr id="13" name="Grafik 13" descr="U:\Various\git_repos\LFH\doc\03 Entwicklung\GUISketch\GUI_Sketch_Backend_Produkte.png"/>
+            <wp:docPr id="19" name="Grafik 19" descr="U:\Various\git_repos\LFH\doc\03 Entwicklung\GUISketch\GUI_Sketch_Bestellungen.png"/>
             <wp:cNvGraphicFramePr>
               <a:graphicFrameLocks xmlns:a="http://schemas.openxmlformats.org/drawingml/2006/main" noChangeAspect="1"/>
             </wp:cNvGraphicFramePr>
@@ -16060,7 +16282,7 @@
               <a:graphicData uri="http://schemas.openxmlformats.org/drawingml/2006/picture">
                 <pic:pic xmlns:pic="http://schemas.openxmlformats.org/drawingml/2006/picture">
                   <pic:nvPicPr>
-                    <pic:cNvPr id="0" name="Picture 24" descr="U:\Various\git_repos\LFH\doc\03 Entwicklung\GUISketch\GUI_Sketch_Backend_Produkte.png"/>
+                    <pic:cNvPr id="0" name="Picture 30" descr="U:\Various\git_repos\LFH\doc\03 Entwicklung\GUISketch\GUI_Sketch_Bestellungen.png"/>
                     <pic:cNvPicPr>
                       <a:picLocks noChangeAspect="1" noChangeArrowheads="1"/>
                     </pic:cNvPicPr>
@@ -16118,22 +16340,23 @@
         <w:rPr>
           <w:noProof/>
         </w:rPr>
-        <w:t>9</w:t>
+        <w:t>8</w:t>
       </w:r>
       <w:r>
         <w:fldChar w:fldCharType="end"/>
       </w:r>
       <w:r>
-        <w:t xml:space="preserve"> Produkte Übersicht im Backend</w:t>
+        <w:t xml:space="preserve"> Übersicht Bestellungen</w:t>
       </w:r>
     </w:p>
-    <w:p/>
-    <w:p/>
-    <w:p/>
-    <w:p/>
     <w:p>
-      <w:bookmarkStart w:id="10" w:name="_GoBack"/>
-      <w:bookmarkEnd w:id="10"/>
+      <w:pPr>
+        <w:pStyle w:val="berschrift2"/>
+      </w:pPr>
+      <w:r>
+        <w:lastRenderedPageBreak/>
+        <w:t>Backend</w:t>
+      </w:r>
     </w:p>
     <w:p>
       <w:pPr>
@@ -16144,10 +16367,10 @@
           <w:noProof/>
         </w:rPr>
         <w:drawing>
-          <wp:inline distT="0" distB="0" distL="0" distR="0" wp14:anchorId="2BC1C3A0" wp14:editId="59A3E5E4">
+          <wp:inline distT="0" distB="0" distL="0" distR="0" wp14:anchorId="51093064" wp14:editId="4AD0F29B">
             <wp:extent cx="5753100" cy="3409950"/>
             <wp:effectExtent l="0" t="0" r="0" b="0"/>
-            <wp:docPr id="14" name="Grafik 14" descr="U:\Various\git_repos\LFH\doc\03 Entwicklung\GUISketch\GUI_Sketch_Backend_Produkte_Hinzufuegen.png"/>
+            <wp:docPr id="13" name="Grafik 13" descr="U:\Various\git_repos\LFH\doc\03 Entwicklung\GUISketch\GUI_Sketch_Backend_Produkte.png"/>
             <wp:cNvGraphicFramePr>
               <a:graphicFrameLocks xmlns:a="http://schemas.openxmlformats.org/drawingml/2006/main" noChangeAspect="1"/>
             </wp:cNvGraphicFramePr>
@@ -16155,7 +16378,7 @@
               <a:graphicData uri="http://schemas.openxmlformats.org/drawingml/2006/picture">
                 <pic:pic xmlns:pic="http://schemas.openxmlformats.org/drawingml/2006/picture">
                   <pic:nvPicPr>
-                    <pic:cNvPr id="0" name="Picture 25" descr="U:\Various\git_repos\LFH\doc\03 Entwicklung\GUISketch\GUI_Sketch_Backend_Produkte_Hinzufuegen.png"/>
+                    <pic:cNvPr id="0" name="Picture 24" descr="U:\Various\git_repos\LFH\doc\03 Entwicklung\GUISketch\GUI_Sketch_Backend_Produkte.png"/>
                     <pic:cNvPicPr>
                       <a:picLocks noChangeAspect="1" noChangeArrowheads="1"/>
                     </pic:cNvPicPr>
@@ -16213,15 +16436,19 @@
         <w:rPr>
           <w:noProof/>
         </w:rPr>
-        <w:t>10</w:t>
+        <w:t>9</w:t>
       </w:r>
       <w:r>
         <w:fldChar w:fldCharType="end"/>
       </w:r>
       <w:r>
-        <w:t xml:space="preserve"> Produkt hinzufügen</w:t>
+        <w:t xml:space="preserve"> Produkte Übersicht im Backend</w:t>
       </w:r>
     </w:p>
+    <w:p/>
+    <w:p/>
+    <w:p/>
+    <w:p/>
     <w:p/>
     <w:p>
       <w:pPr>
@@ -16231,11 +16458,12 @@
         <w:rPr>
           <w:noProof/>
         </w:rPr>
+        <w:lastRenderedPageBreak/>
         <w:drawing>
-          <wp:inline distT="0" distB="0" distL="0" distR="0" wp14:anchorId="14E392A9" wp14:editId="7D8E4897">
+          <wp:inline distT="0" distB="0" distL="0" distR="0" wp14:anchorId="2BC1C3A0" wp14:editId="59A3E5E4">
             <wp:extent cx="5753100" cy="3409950"/>
             <wp:effectExtent l="0" t="0" r="0" b="0"/>
-            <wp:docPr id="15" name="Grafik 15" descr="U:\Various\git_repos\LFH\doc\03 Entwicklung\GUISketch\GUI_Sketch_Backend_User.png"/>
+            <wp:docPr id="14" name="Grafik 14" descr="U:\Various\git_repos\LFH\doc\03 Entwicklung\GUISketch\GUI_Sketch_Backend_Produkte_Hinzufuegen.png"/>
             <wp:cNvGraphicFramePr>
               <a:graphicFrameLocks xmlns:a="http://schemas.openxmlformats.org/drawingml/2006/main" noChangeAspect="1"/>
             </wp:cNvGraphicFramePr>
@@ -16243,7 +16471,7 @@
               <a:graphicData uri="http://schemas.openxmlformats.org/drawingml/2006/picture">
                 <pic:pic xmlns:pic="http://schemas.openxmlformats.org/drawingml/2006/picture">
                   <pic:nvPicPr>
-                    <pic:cNvPr id="0" name="Picture 26" descr="U:\Various\git_repos\LFH\doc\03 Entwicklung\GUISketch\GUI_Sketch_Backend_User.png"/>
+                    <pic:cNvPr id="0" name="Picture 25" descr="U:\Various\git_repos\LFH\doc\03 Entwicklung\GUISketch\GUI_Sketch_Backend_Produkte_Hinzufuegen.png"/>
                     <pic:cNvPicPr>
                       <a:picLocks noChangeAspect="1" noChangeArrowheads="1"/>
                     </pic:cNvPicPr>
@@ -16301,19 +16529,15 @@
         <w:rPr>
           <w:noProof/>
         </w:rPr>
-        <w:t>11</w:t>
+        <w:t>10</w:t>
       </w:r>
       <w:r>
         <w:fldChar w:fldCharType="end"/>
       </w:r>
       <w:r>
-        <w:t xml:space="preserve"> User Übersicht</w:t>
+        <w:t xml:space="preserve"> Produkt hinzufügen</w:t>
       </w:r>
     </w:p>
-    <w:p/>
-    <w:p/>
-    <w:p/>
-    <w:p/>
     <w:p/>
     <w:p>
       <w:pPr>
@@ -16324,10 +16548,10 @@
           <w:noProof/>
         </w:rPr>
         <w:drawing>
-          <wp:inline distT="0" distB="0" distL="0" distR="0" wp14:anchorId="190B9E99" wp14:editId="6DD00615">
+          <wp:inline distT="0" distB="0" distL="0" distR="0" wp14:anchorId="14E392A9" wp14:editId="7D8E4897">
             <wp:extent cx="5753100" cy="3409950"/>
             <wp:effectExtent l="0" t="0" r="0" b="0"/>
-            <wp:docPr id="16" name="Grafik 16" descr="U:\Various\git_repos\LFH\doc\03 Entwicklung\GUISketch\GUI_Sketch_Backend_User_Add.png"/>
+            <wp:docPr id="15" name="Grafik 15" descr="U:\Various\git_repos\LFH\doc\03 Entwicklung\GUISketch\GUI_Sketch_Backend_User.png"/>
             <wp:cNvGraphicFramePr>
               <a:graphicFrameLocks xmlns:a="http://schemas.openxmlformats.org/drawingml/2006/main" noChangeAspect="1"/>
             </wp:cNvGraphicFramePr>
@@ -16335,7 +16559,7 @@
               <a:graphicData uri="http://schemas.openxmlformats.org/drawingml/2006/picture">
                 <pic:pic xmlns:pic="http://schemas.openxmlformats.org/drawingml/2006/picture">
                   <pic:nvPicPr>
-                    <pic:cNvPr id="0" name="Picture 27" descr="U:\Various\git_repos\LFH\doc\03 Entwicklung\GUISketch\GUI_Sketch_Backend_User_Add.png"/>
+                    <pic:cNvPr id="0" name="Picture 26" descr="U:\Various\git_repos\LFH\doc\03 Entwicklung\GUISketch\GUI_Sketch_Backend_User.png"/>
                     <pic:cNvPicPr>
                       <a:picLocks noChangeAspect="1" noChangeArrowheads="1"/>
                     </pic:cNvPicPr>
@@ -16393,15 +16617,19 @@
         <w:rPr>
           <w:noProof/>
         </w:rPr>
-        <w:t>12</w:t>
+        <w:t>11</w:t>
       </w:r>
       <w:r>
         <w:fldChar w:fldCharType="end"/>
       </w:r>
       <w:r>
-        <w:t xml:space="preserve"> User hinzufügen</w:t>
+        <w:t xml:space="preserve"> User Übersicht</w:t>
       </w:r>
     </w:p>
+    <w:p/>
+    <w:p/>
+    <w:p/>
+    <w:p/>
     <w:p/>
     <w:p>
       <w:pPr>
@@ -16412,10 +16640,10 @@
           <w:noProof/>
         </w:rPr>
         <w:drawing>
-          <wp:inline distT="0" distB="0" distL="0" distR="0" wp14:anchorId="0BD45F8F" wp14:editId="5914F99A">
+          <wp:inline distT="0" distB="0" distL="0" distR="0" wp14:anchorId="190B9E99" wp14:editId="6DD00615">
             <wp:extent cx="5753100" cy="3409950"/>
             <wp:effectExtent l="0" t="0" r="0" b="0"/>
-            <wp:docPr id="17" name="Grafik 17" descr="U:\Various\git_repos\LFH\doc\03 Entwicklung\GUISketch\GUI_Sketch_Backend_Bestellungen.png"/>
+            <wp:docPr id="16" name="Grafik 16" descr="U:\Various\git_repos\LFH\doc\03 Entwicklung\GUISketch\GUI_Sketch_Backend_User_Add.png"/>
             <wp:cNvGraphicFramePr>
               <a:graphicFrameLocks xmlns:a="http://schemas.openxmlformats.org/drawingml/2006/main" noChangeAspect="1"/>
             </wp:cNvGraphicFramePr>
@@ -16423,7 +16651,7 @@
               <a:graphicData uri="http://schemas.openxmlformats.org/drawingml/2006/picture">
                 <pic:pic xmlns:pic="http://schemas.openxmlformats.org/drawingml/2006/picture">
                   <pic:nvPicPr>
-                    <pic:cNvPr id="0" name="Picture 28" descr="U:\Various\git_repos\LFH\doc\03 Entwicklung\GUISketch\GUI_Sketch_Backend_Bestellungen.png"/>
+                    <pic:cNvPr id="0" name="Picture 27" descr="U:\Various\git_repos\LFH\doc\03 Entwicklung\GUISketch\GUI_Sketch_Backend_User_Add.png"/>
                     <pic:cNvPicPr>
                       <a:picLocks noChangeAspect="1" noChangeArrowheads="1"/>
                     </pic:cNvPicPr>
@@ -16481,37 +16709,29 @@
         <w:rPr>
           <w:noProof/>
         </w:rPr>
-        <w:t>13</w:t>
+        <w:t>12</w:t>
       </w:r>
       <w:r>
         <w:fldChar w:fldCharType="end"/>
       </w:r>
       <w:r>
-        <w:t xml:space="preserve"> Übersicht Bestellung</w:t>
+        <w:t xml:space="preserve"> User hinzufügen</w:t>
       </w:r>
+    </w:p>
+    <w:p/>
+    <w:p>
+      <w:pPr>
+        <w:keepNext/>
+      </w:pPr>
       <w:r>
         <w:rPr>
           <w:noProof/>
         </w:rPr>
-        <w:t xml:space="preserve"> im Backend</w:t>
-      </w:r>
-    </w:p>
-    <w:p/>
-    <w:p/>
-    <w:p>
-      <w:pPr>
-        <w:keepNext/>
-      </w:pPr>
-      <w:r>
-        <w:rPr>
-          <w:noProof/>
-        </w:rPr>
-        <w:lastRenderedPageBreak/>
         <w:drawing>
-          <wp:inline distT="0" distB="0" distL="0" distR="0" wp14:anchorId="388EDDDC" wp14:editId="0CEB0718">
+          <wp:inline distT="0" distB="0" distL="0" distR="0" wp14:anchorId="0BD45F8F" wp14:editId="5914F99A">
             <wp:extent cx="5753100" cy="3409950"/>
             <wp:effectExtent l="0" t="0" r="0" b="0"/>
-            <wp:docPr id="18" name="Grafik 18" descr="U:\Various\git_repos\LFH\doc\03 Entwicklung\GUISketch\GUI_Sketch_Backend_Logs.png"/>
+            <wp:docPr id="17" name="Grafik 17" descr="U:\Various\git_repos\LFH\doc\03 Entwicklung\GUISketch\GUI_Sketch_Backend_Bestellungen.png"/>
             <wp:cNvGraphicFramePr>
               <a:graphicFrameLocks xmlns:a="http://schemas.openxmlformats.org/drawingml/2006/main" noChangeAspect="1"/>
             </wp:cNvGraphicFramePr>
@@ -16519,7 +16739,7 @@
               <a:graphicData uri="http://schemas.openxmlformats.org/drawingml/2006/picture">
                 <pic:pic xmlns:pic="http://schemas.openxmlformats.org/drawingml/2006/picture">
                   <pic:nvPicPr>
-                    <pic:cNvPr id="0" name="Picture 29" descr="U:\Various\git_repos\LFH\doc\03 Entwicklung\GUISketch\GUI_Sketch_Backend_Logs.png"/>
+                    <pic:cNvPr id="0" name="Picture 28" descr="U:\Various\git_repos\LFH\doc\03 Entwicklung\GUISketch\GUI_Sketch_Backend_Bestellungen.png"/>
                     <pic:cNvPicPr>
                       <a:picLocks noChangeAspect="1" noChangeArrowheads="1"/>
                     </pic:cNvPicPr>
@@ -16577,6 +16797,102 @@
         <w:rPr>
           <w:noProof/>
         </w:rPr>
+        <w:t>13</w:t>
+      </w:r>
+      <w:r>
+        <w:fldChar w:fldCharType="end"/>
+      </w:r>
+      <w:r>
+        <w:t xml:space="preserve"> Übersicht Bestellung</w:t>
+      </w:r>
+      <w:r>
+        <w:rPr>
+          <w:noProof/>
+        </w:rPr>
+        <w:t xml:space="preserve"> im Backend</w:t>
+      </w:r>
+    </w:p>
+    <w:p/>
+    <w:p/>
+    <w:p>
+      <w:pPr>
+        <w:keepNext/>
+      </w:pPr>
+      <w:r>
+        <w:rPr>
+          <w:noProof/>
+        </w:rPr>
+        <w:lastRenderedPageBreak/>
+        <w:drawing>
+          <wp:inline distT="0" distB="0" distL="0" distR="0" wp14:anchorId="388EDDDC" wp14:editId="0CEB0718">
+            <wp:extent cx="5753100" cy="3409950"/>
+            <wp:effectExtent l="0" t="0" r="0" b="0"/>
+            <wp:docPr id="18" name="Grafik 18" descr="U:\Various\git_repos\LFH\doc\03 Entwicklung\GUISketch\GUI_Sketch_Backend_Logs.png"/>
+            <wp:cNvGraphicFramePr>
+              <a:graphicFrameLocks xmlns:a="http://schemas.openxmlformats.org/drawingml/2006/main" noChangeAspect="1"/>
+            </wp:cNvGraphicFramePr>
+            <a:graphic xmlns:a="http://schemas.openxmlformats.org/drawingml/2006/main">
+              <a:graphicData uri="http://schemas.openxmlformats.org/drawingml/2006/picture">
+                <pic:pic xmlns:pic="http://schemas.openxmlformats.org/drawingml/2006/picture">
+                  <pic:nvPicPr>
+                    <pic:cNvPr id="0" name="Picture 29" descr="U:\Various\git_repos\LFH\doc\03 Entwicklung\GUISketch\GUI_Sketch_Backend_Logs.png"/>
+                    <pic:cNvPicPr>
+                      <a:picLocks noChangeAspect="1" noChangeArrowheads="1"/>
+                    </pic:cNvPicPr>
+                  </pic:nvPicPr>
+                  <pic:blipFill>
+                    <a:blip r:embed="rId28">
+                      <a:extLst>
+                        <a:ext uri="{28A0092B-C50C-407E-A947-70E740481C1C}">
+                          <a14:useLocalDpi xmlns:a14="http://schemas.microsoft.com/office/drawing/2010/main" val="0"/>
+                        </a:ext>
+                      </a:extLst>
+                    </a:blip>
+                    <a:srcRect/>
+                    <a:stretch>
+                      <a:fillRect/>
+                    </a:stretch>
+                  </pic:blipFill>
+                  <pic:spPr bwMode="auto">
+                    <a:xfrm>
+                      <a:off x="0" y="0"/>
+                      <a:ext cx="5753100" cy="3409950"/>
+                    </a:xfrm>
+                    <a:prstGeom prst="rect">
+                      <a:avLst/>
+                    </a:prstGeom>
+                    <a:noFill/>
+                    <a:ln>
+                      <a:noFill/>
+                    </a:ln>
+                  </pic:spPr>
+                </pic:pic>
+              </a:graphicData>
+            </a:graphic>
+          </wp:inline>
+        </w:drawing>
+      </w:r>
+    </w:p>
+    <w:p>
+      <w:pPr>
+        <w:pStyle w:val="Beschriftung"/>
+      </w:pPr>
+      <w:r>
+        <w:t xml:space="preserve">Abbildung </w:t>
+      </w:r>
+      <w:r>
+        <w:fldChar w:fldCharType="begin"/>
+      </w:r>
+      <w:r>
+        <w:instrText xml:space="preserve"> SEQ Abbildung \* ARABIC </w:instrText>
+      </w:r>
+      <w:r>
+        <w:fldChar w:fldCharType="separate"/>
+      </w:r>
+      <w:r>
+        <w:rPr>
+          <w:noProof/>
+        </w:rPr>
         <w:t>14</w:t>
       </w:r>
       <w:r>
@@ -16629,7 +16945,7 @@
         </w:rPr>
         <w:pict w14:anchorId="69FFDD98">
           <v:shape id="_x0000_i1026" type="#_x0000_t75" style="width:695.25pt;height:412.5pt">
-            <v:imagedata r:id="rId28" o:title="Eshomo Klassendiagramm"/>
+            <v:imagedata r:id="rId29" o:title="Eshomo Klassendiagramm"/>
           </v:shape>
         </w:pict>
       </w:r>
@@ -16638,6 +16954,7 @@
       <w:pPr>
         <w:pStyle w:val="berschrift1"/>
         <w:sectPr>
+          <w:footerReference w:type="default" r:id="rId30"/>
           <w:pgSz w:w="16840" w:h="11900" w:orient="landscape"/>
           <w:pgMar w:top="1417" w:right="1417" w:bottom="1417" w:left="1134" w:header="708" w:footer="708" w:gutter="0"/>
           <w:cols w:space="708"/>
@@ -16679,7 +16996,7 @@
                     </pic:cNvPicPr>
                   </pic:nvPicPr>
                   <pic:blipFill>
-                    <a:blip r:embed="rId29">
+                    <a:blip r:embed="rId31">
                       <a:extLst>
                         <a:ext uri="{28A0092B-C50C-407E-A947-70E740481C1C}">
                           <a14:useLocalDpi xmlns:a14="http://schemas.microsoft.com/office/drawing/2010/main" val="0"/>
@@ -16746,6 +17063,276 @@
 </w:endnotes>
 </file>
 
+<file path=word/footer1.xml><?xml version="1.0" encoding="utf-8"?>
+<w:ftr xmlns:wpc="http://schemas.microsoft.com/office/word/2010/wordprocessingCanvas" xmlns:mc="http://schemas.openxmlformats.org/markup-compatibility/2006" xmlns:o="urn:schemas-microsoft-com:office:office" xmlns:r="http://schemas.openxmlformats.org/officeDocument/2006/relationships" xmlns:m="http://schemas.openxmlformats.org/officeDocument/2006/math" xmlns:v="urn:schemas-microsoft-com:vml" xmlns:wp14="http://schemas.microsoft.com/office/word/2010/wordprocessingDrawing" xmlns:wp="http://schemas.openxmlformats.org/drawingml/2006/wordprocessingDrawing" xmlns:w10="urn:schemas-microsoft-com:office:word" xmlns:w="http://schemas.openxmlformats.org/wordprocessingml/2006/main" xmlns:w14="http://schemas.microsoft.com/office/word/2010/wordml" xmlns:w15="http://schemas.microsoft.com/office/word/2012/wordml" xmlns:wpg="http://schemas.microsoft.com/office/word/2010/wordprocessingGroup" xmlns:wpi="http://schemas.microsoft.com/office/word/2010/wordprocessingInk" xmlns:wne="http://schemas.microsoft.com/office/word/2006/wordml" xmlns:wps="http://schemas.microsoft.com/office/word/2010/wordprocessingShape" mc:Ignorable="w14 w15 wp14">
+  <w:sdt>
+    <w:sdtPr>
+      <w:id w:val="-1446763163"/>
+      <w:docPartObj>
+        <w:docPartGallery w:val="Page Numbers (Bottom of Page)"/>
+        <w:docPartUnique/>
+      </w:docPartObj>
+    </w:sdtPr>
+    <w:sdtContent>
+      <w:sdt>
+        <w:sdtPr>
+          <w:id w:val="-1769616900"/>
+          <w:docPartObj>
+            <w:docPartGallery w:val="Page Numbers (Top of Page)"/>
+            <w:docPartUnique/>
+          </w:docPartObj>
+        </w:sdtPr>
+        <w:sdtContent>
+          <w:p>
+            <w:pPr>
+              <w:pStyle w:val="Fuzeile"/>
+              <w:tabs>
+                <w:tab w:val="left" w:pos="180"/>
+                <w:tab w:val="right" w:pos="9066"/>
+              </w:tabs>
+              <w:jc w:val="left"/>
+            </w:pPr>
+            <w:r>
+              <w:tab/>
+              <w:t>18.11.2013</w:t>
+            </w:r>
+            <w:r>
+              <w:tab/>
+            </w:r>
+            <w:r>
+              <w:rPr>
+                <w:lang w:val="de-DE"/>
+              </w:rPr>
+              <w:t xml:space="preserve">Seite </w:t>
+            </w:r>
+            <w:r>
+              <w:rPr>
+                <w:bCs/>
+                <w:sz w:val="24"/>
+                <w:szCs w:val="24"/>
+              </w:rPr>
+              <w:fldChar w:fldCharType="begin"/>
+            </w:r>
+            <w:r>
+              <w:rPr>
+                <w:bCs/>
+              </w:rPr>
+              <w:instrText>PAGE</w:instrText>
+            </w:r>
+            <w:r>
+              <w:rPr>
+                <w:bCs/>
+                <w:sz w:val="24"/>
+                <w:szCs w:val="24"/>
+              </w:rPr>
+              <w:fldChar w:fldCharType="separate"/>
+            </w:r>
+            <w:r>
+              <w:rPr>
+                <w:bCs/>
+                <w:noProof/>
+              </w:rPr>
+              <w:t>8</w:t>
+            </w:r>
+            <w:r>
+              <w:rPr>
+                <w:bCs/>
+                <w:sz w:val="24"/>
+                <w:szCs w:val="24"/>
+              </w:rPr>
+              <w:fldChar w:fldCharType="end"/>
+            </w:r>
+            <w:r>
+              <w:rPr>
+                <w:lang w:val="de-DE"/>
+              </w:rPr>
+              <w:t xml:space="preserve"> von </w:t>
+            </w:r>
+            <w:r>
+              <w:rPr>
+                <w:bCs/>
+                <w:sz w:val="24"/>
+                <w:szCs w:val="24"/>
+              </w:rPr>
+              <w:fldChar w:fldCharType="begin"/>
+            </w:r>
+            <w:r>
+              <w:rPr>
+                <w:bCs/>
+              </w:rPr>
+              <w:instrText>NUMPAGES</w:instrText>
+            </w:r>
+            <w:r>
+              <w:rPr>
+                <w:bCs/>
+                <w:sz w:val="24"/>
+                <w:szCs w:val="24"/>
+              </w:rPr>
+              <w:fldChar w:fldCharType="separate"/>
+            </w:r>
+            <w:r>
+              <w:rPr>
+                <w:bCs/>
+                <w:noProof/>
+              </w:rPr>
+              <w:t>24</w:t>
+            </w:r>
+            <w:r>
+              <w:rPr>
+                <w:bCs/>
+                <w:sz w:val="24"/>
+                <w:szCs w:val="24"/>
+              </w:rPr>
+              <w:fldChar w:fldCharType="end"/>
+            </w:r>
+          </w:p>
+        </w:sdtContent>
+      </w:sdt>
+    </w:sdtContent>
+  </w:sdt>
+  <w:p>
+    <w:pPr>
+      <w:pStyle w:val="Fuzeile"/>
+    </w:pPr>
+  </w:p>
+</w:ftr>
+</file>
+
+<file path=word/footer2.xml><?xml version="1.0" encoding="utf-8"?>
+<w:ftr xmlns:wpc="http://schemas.microsoft.com/office/word/2010/wordprocessingCanvas" xmlns:mc="http://schemas.openxmlformats.org/markup-compatibility/2006" xmlns:o="urn:schemas-microsoft-com:office:office" xmlns:r="http://schemas.openxmlformats.org/officeDocument/2006/relationships" xmlns:m="http://schemas.openxmlformats.org/officeDocument/2006/math" xmlns:v="urn:schemas-microsoft-com:vml" xmlns:wp14="http://schemas.microsoft.com/office/word/2010/wordprocessingDrawing" xmlns:wp="http://schemas.openxmlformats.org/drawingml/2006/wordprocessingDrawing" xmlns:w10="urn:schemas-microsoft-com:office:word" xmlns:w="http://schemas.openxmlformats.org/wordprocessingml/2006/main" xmlns:w14="http://schemas.microsoft.com/office/word/2010/wordml" xmlns:w15="http://schemas.microsoft.com/office/word/2012/wordml" xmlns:wpg="http://schemas.microsoft.com/office/word/2010/wordprocessingGroup" xmlns:wpi="http://schemas.microsoft.com/office/word/2010/wordprocessingInk" xmlns:wne="http://schemas.microsoft.com/office/word/2006/wordml" xmlns:wps="http://schemas.microsoft.com/office/word/2010/wordprocessingShape" mc:Ignorable="w14 w15 wp14">
+  <w:sdt>
+    <w:sdtPr>
+      <w:id w:val="-2147193472"/>
+      <w:docPartObj>
+        <w:docPartGallery w:val="Page Numbers (Bottom of Page)"/>
+        <w:docPartUnique/>
+      </w:docPartObj>
+    </w:sdtPr>
+    <w:sdtContent>
+      <w:sdt>
+        <w:sdtPr>
+          <w:id w:val="588426118"/>
+          <w:docPartObj>
+            <w:docPartGallery w:val="Page Numbers (Top of Page)"/>
+            <w:docPartUnique/>
+          </w:docPartObj>
+        </w:sdtPr>
+        <w:sdtContent>
+          <w:p>
+            <w:pPr>
+              <w:pStyle w:val="Fuzeile"/>
+              <w:tabs>
+                <w:tab w:val="left" w:pos="180"/>
+                <w:tab w:val="right" w:pos="14175"/>
+              </w:tabs>
+              <w:jc w:val="left"/>
+            </w:pPr>
+            <w:r>
+              <w:tab/>
+              <w:t>18.11.2013</w:t>
+            </w:r>
+            <w:r>
+              <w:tab/>
+            </w:r>
+            <w:r>
+              <w:rPr>
+                <w:lang w:val="de-DE"/>
+              </w:rPr>
+              <w:t xml:space="preserve">Seite </w:t>
+            </w:r>
+            <w:r>
+              <w:rPr>
+                <w:bCs/>
+                <w:sz w:val="24"/>
+                <w:szCs w:val="24"/>
+              </w:rPr>
+              <w:fldChar w:fldCharType="begin"/>
+            </w:r>
+            <w:r>
+              <w:rPr>
+                <w:bCs/>
+              </w:rPr>
+              <w:instrText>PAGE</w:instrText>
+            </w:r>
+            <w:r>
+              <w:rPr>
+                <w:bCs/>
+                <w:sz w:val="24"/>
+                <w:szCs w:val="24"/>
+              </w:rPr>
+              <w:fldChar w:fldCharType="separate"/>
+            </w:r>
+            <w:r>
+              <w:rPr>
+                <w:bCs/>
+                <w:noProof/>
+              </w:rPr>
+              <w:t>24</w:t>
+            </w:r>
+            <w:r>
+              <w:rPr>
+                <w:bCs/>
+                <w:sz w:val="24"/>
+                <w:szCs w:val="24"/>
+              </w:rPr>
+              <w:fldChar w:fldCharType="end"/>
+            </w:r>
+            <w:r>
+              <w:rPr>
+                <w:lang w:val="de-DE"/>
+              </w:rPr>
+              <w:t xml:space="preserve"> von </w:t>
+            </w:r>
+            <w:r>
+              <w:rPr>
+                <w:bCs/>
+                <w:sz w:val="24"/>
+                <w:szCs w:val="24"/>
+              </w:rPr>
+              <w:fldChar w:fldCharType="begin"/>
+            </w:r>
+            <w:r>
+              <w:rPr>
+                <w:bCs/>
+              </w:rPr>
+              <w:instrText>NUMPAGES</w:instrText>
+            </w:r>
+            <w:r>
+              <w:rPr>
+                <w:bCs/>
+                <w:sz w:val="24"/>
+                <w:szCs w:val="24"/>
+              </w:rPr>
+              <w:fldChar w:fldCharType="separate"/>
+            </w:r>
+            <w:r>
+              <w:rPr>
+                <w:bCs/>
+                <w:noProof/>
+              </w:rPr>
+              <w:t>24</w:t>
+            </w:r>
+            <w:r>
+              <w:rPr>
+                <w:bCs/>
+                <w:sz w:val="24"/>
+                <w:szCs w:val="24"/>
+              </w:rPr>
+              <w:fldChar w:fldCharType="end"/>
+            </w:r>
+          </w:p>
+        </w:sdtContent>
+      </w:sdt>
+    </w:sdtContent>
+  </w:sdt>
+  <w:p>
+    <w:pPr>
+      <w:pStyle w:val="Fuzeile"/>
+    </w:pPr>
+  </w:p>
+</w:ftr>
+</file>
+
 <file path=word/footnotes.xml><?xml version="1.0" encoding="utf-8"?>
 <w:footnotes xmlns:wpc="http://schemas.microsoft.com/office/word/2010/wordprocessingCanvas" xmlns:mc="http://schemas.openxmlformats.org/markup-compatibility/2006" xmlns:o="urn:schemas-microsoft-com:office:office" xmlns:r="http://schemas.openxmlformats.org/officeDocument/2006/relationships" xmlns:m="http://schemas.openxmlformats.org/officeDocument/2006/math" xmlns:v="urn:schemas-microsoft-com:vml" xmlns:wp14="http://schemas.microsoft.com/office/word/2010/wordprocessingDrawing" xmlns:wp="http://schemas.openxmlformats.org/drawingml/2006/wordprocessingDrawing" xmlns:w10="urn:schemas-microsoft-com:office:word" xmlns:w="http://schemas.openxmlformats.org/wordprocessingml/2006/main" xmlns:w14="http://schemas.microsoft.com/office/word/2010/wordml" xmlns:w15="http://schemas.microsoft.com/office/word/2012/wordml" xmlns:wpg="http://schemas.microsoft.com/office/word/2010/wordprocessingGroup" xmlns:wpi="http://schemas.microsoft.com/office/word/2010/wordprocessingInk" xmlns:wne="http://schemas.microsoft.com/office/word/2006/wordml" xmlns:wps="http://schemas.microsoft.com/office/word/2010/wordprocessingShape" mc:Ignorable="w14 w15 wp14">
   <w:footnote w:type="separator" w:id="-1">
@@ -17016,8 +17603,9 @@
     <w:pPr>
       <w:pStyle w:val="Kopfzeileschattiert"/>
     </w:pPr>
+    <w:fldSimple w:instr=" DOCPROPERTY  Paragraphs  \* MERGEFORMAT "/>
     <w:r>
-      <w:t>Inhaltsverzeichnis</w:t>
+      <w:t>Fachkonzept</w:t>
     </w:r>
   </w:p>
 </w:hdr>
@@ -17030,7 +17618,7 @@
       <w:pStyle w:val="Kopfzeileschattiert"/>
     </w:pPr>
     <w:r>
-      <w:t>Dokumentenverlauf</w:t>
+      <w:t>Fachkonzept</w:t>
     </w:r>
   </w:p>
   <w:p>
@@ -37664,6 +38252,574 @@
 </w:styles>
 </file>
 
+<file path=word/glossary/document.xml><?xml version="1.0" encoding="utf-8"?>
+<w:glossaryDocument xmlns:wpc="http://schemas.microsoft.com/office/word/2010/wordprocessingCanvas" xmlns:mc="http://schemas.openxmlformats.org/markup-compatibility/2006" xmlns:o="urn:schemas-microsoft-com:office:office" xmlns:r="http://schemas.openxmlformats.org/officeDocument/2006/relationships" xmlns:m="http://schemas.openxmlformats.org/officeDocument/2006/math" xmlns:v="urn:schemas-microsoft-com:vml" xmlns:wp14="http://schemas.microsoft.com/office/word/2010/wordprocessingDrawing" xmlns:wp="http://schemas.openxmlformats.org/drawingml/2006/wordprocessingDrawing" xmlns:w10="urn:schemas-microsoft-com:office:word" xmlns:w="http://schemas.openxmlformats.org/wordprocessingml/2006/main" xmlns:w14="http://schemas.microsoft.com/office/word/2010/wordml" xmlns:w15="http://schemas.microsoft.com/office/word/2012/wordml" xmlns:wpg="http://schemas.microsoft.com/office/word/2010/wordprocessingGroup" xmlns:wpi="http://schemas.microsoft.com/office/word/2010/wordprocessingInk" xmlns:wne="http://schemas.microsoft.com/office/word/2006/wordml" xmlns:wps="http://schemas.microsoft.com/office/word/2010/wordprocessingShape" mc:Ignorable="w14 w15 wp14"/>
+</file>
+
+<file path=word/glossary/fontTable.xml><?xml version="1.0" encoding="utf-8"?>
+<w:fonts xmlns:mc="http://schemas.openxmlformats.org/markup-compatibility/2006" xmlns:r="http://schemas.openxmlformats.org/officeDocument/2006/relationships" xmlns:w="http://schemas.openxmlformats.org/wordprocessingml/2006/main" xmlns:w14="http://schemas.microsoft.com/office/word/2010/wordml" xmlns:w15="http://schemas.microsoft.com/office/word/2012/wordml" mc:Ignorable="w14 w15">
+  <w:font w:name="Symbol">
+    <w:panose1 w:val="05050102010706020507"/>
+    <w:charset w:val="02"/>
+    <w:family w:val="roman"/>
+    <w:pitch w:val="variable"/>
+    <w:sig w:usb0="00000000" w:usb1="10000000" w:usb2="00000000" w:usb3="00000000" w:csb0="80000000" w:csb1="00000000"/>
+  </w:font>
+  <w:font w:name="Times New Roman">
+    <w:panose1 w:val="02020603050405020304"/>
+    <w:charset w:val="00"/>
+    <w:family w:val="roman"/>
+    <w:pitch w:val="variable"/>
+    <w:sig w:usb0="E0002AFF" w:usb1="C0007841" w:usb2="00000009" w:usb3="00000000" w:csb0="000001FF" w:csb1="00000000"/>
+  </w:font>
+  <w:font w:name="Cambria">
+    <w:panose1 w:val="02040503050406030204"/>
+    <w:charset w:val="00"/>
+    <w:family w:val="roman"/>
+    <w:pitch w:val="variable"/>
+    <w:sig w:usb0="E00002FF" w:usb1="400004FF" w:usb2="00000000" w:usb3="00000000" w:csb0="0000019F" w:csb1="00000000"/>
+  </w:font>
+  <w:font w:name="Courier New">
+    <w:panose1 w:val="02070309020205020404"/>
+    <w:charset w:val="00"/>
+    <w:family w:val="modern"/>
+    <w:pitch w:val="fixed"/>
+    <w:sig w:usb0="E0002AFF" w:usb1="C0007843" w:usb2="00000009" w:usb3="00000000" w:csb0="000001FF" w:csb1="00000000"/>
+  </w:font>
+  <w:font w:name="Wingdings">
+    <w:panose1 w:val="05000000000000000000"/>
+    <w:charset w:val="02"/>
+    <w:family w:val="auto"/>
+    <w:pitch w:val="variable"/>
+    <w:sig w:usb0="00000000" w:usb1="10000000" w:usb2="00000000" w:usb3="00000000" w:csb0="80000000" w:csb1="00000000"/>
+  </w:font>
+  <w:font w:name="HGｺﾞｼｯｸM">
+    <w:panose1 w:val="00000000000000000000"/>
+    <w:charset w:val="00"/>
+    <w:family w:val="roman"/>
+    <w:notTrueType/>
+    <w:pitch w:val="default"/>
+  </w:font>
+  <w:font w:name="Calibri">
+    <w:panose1 w:val="020F0502020204030204"/>
+    <w:charset w:val="00"/>
+    <w:family w:val="swiss"/>
+    <w:pitch w:val="variable"/>
+    <w:sig w:usb0="E00002FF" w:usb1="4000ACFF" w:usb2="00000001" w:usb3="00000000" w:csb0="0000019F" w:csb1="00000000"/>
+  </w:font>
+  <w:font w:name="Tahoma">
+    <w:panose1 w:val="020B0604030504040204"/>
+    <w:charset w:val="00"/>
+    <w:family w:val="swiss"/>
+    <w:pitch w:val="variable"/>
+    <w:sig w:usb0="E1002EFF" w:usb1="C000605B" w:usb2="00000029" w:usb3="00000000" w:csb0="000101FF" w:csb1="00000000"/>
+  </w:font>
+  <w:font w:name="Consolas">
+    <w:panose1 w:val="020B0609020204030204"/>
+    <w:charset w:val="00"/>
+    <w:family w:val="modern"/>
+    <w:pitch w:val="fixed"/>
+    <w:sig w:usb0="E10002FF" w:usb1="4000FCFF" w:usb2="00000009" w:usb3="00000000" w:csb0="0000019F" w:csb1="00000000"/>
+  </w:font>
+  <w:font w:name="Arial">
+    <w:panose1 w:val="020B0604020202020204"/>
+    <w:charset w:val="00"/>
+    <w:family w:val="swiss"/>
+    <w:pitch w:val="variable"/>
+    <w:sig w:usb0="E0002AFF" w:usb1="C0007843" w:usb2="00000009" w:usb3="00000000" w:csb0="000001FF" w:csb1="00000000"/>
+  </w:font>
+  <w:font w:name="HGMinchoB">
+    <w:altName w:val="HG明朝B"/>
+    <w:panose1 w:val="00000000000000000000"/>
+    <w:charset w:val="80"/>
+    <w:family w:val="roman"/>
+    <w:notTrueType/>
+    <w:pitch w:val="default"/>
+  </w:font>
+  <w:font w:name="Calibri Light">
+    <w:panose1 w:val="020F0302020204030204"/>
+    <w:charset w:val="00"/>
+    <w:family w:val="swiss"/>
+    <w:pitch w:val="variable"/>
+    <w:sig w:usb0="A00002EF" w:usb1="4000207B" w:usb2="00000000" w:usb3="00000000" w:csb0="0000019F" w:csb1="00000000"/>
+  </w:font>
+</w:fonts>
+</file>
+
+<file path=word/glossary/settings.xml><?xml version="1.0" encoding="utf-8"?>
+<w:settings xmlns:mc="http://schemas.openxmlformats.org/markup-compatibility/2006" xmlns:o="urn:schemas-microsoft-com:office:office" xmlns:r="http://schemas.openxmlformats.org/officeDocument/2006/relationships" xmlns:m="http://schemas.openxmlformats.org/officeDocument/2006/math" xmlns:v="urn:schemas-microsoft-com:vml" xmlns:w10="urn:schemas-microsoft-com:office:word" xmlns:w="http://schemas.openxmlformats.org/wordprocessingml/2006/main" xmlns:w14="http://schemas.microsoft.com/office/word/2010/wordml" xmlns:w15="http://schemas.microsoft.com/office/word/2012/wordml" xmlns:sl="http://schemas.openxmlformats.org/schemaLibrary/2006/main" mc:Ignorable="w14 w15">
+  <w:view w:val="normal"/>
+  <w:defaultTabStop w:val="708"/>
+  <w:hyphenationZone w:val="425"/>
+  <w:characterSpacingControl w:val="doNotCompress"/>
+  <w:compat>
+    <w:useFELayout/>
+    <w:compatSetting w:name="compatibilityMode" w:uri="http://schemas.microsoft.com/office/word" w:val="15"/>
+    <w:compatSetting w:name="overrideTableStyleFontSizeAndJustification" w:uri="http://schemas.microsoft.com/office/word" w:val="1"/>
+    <w:compatSetting w:name="enableOpenTypeFeatures" w:uri="http://schemas.microsoft.com/office/word" w:val="1"/>
+    <w:compatSetting w:name="doNotFlipMirrorIndents" w:uri="http://schemas.microsoft.com/office/word" w:val="1"/>
+    <w:compatSetting w:name="differentiateMultirowTableHeaders" w:uri="http://schemas.microsoft.com/office/word" w:val="1"/>
+  </w:compat>
+  <w:rsids>
+    <w:rsidRoot w:val="00CC2676"/>
+    <w:rsid w:val="00CC2676"/>
+  </w:rsids>
+  <m:mathPr>
+    <m:mathFont m:val="Cambria Math"/>
+    <m:brkBin m:val="before"/>
+    <m:brkBinSub m:val="--"/>
+    <m:smallFrac m:val="0"/>
+    <m:dispDef/>
+    <m:lMargin m:val="0"/>
+    <m:rMargin m:val="0"/>
+    <m:defJc m:val="centerGroup"/>
+    <m:wrapIndent m:val="1440"/>
+    <m:intLim m:val="subSup"/>
+    <m:naryLim m:val="undOvr"/>
+  </m:mathPr>
+  <w:themeFontLang w:val="de-CH"/>
+  <w:clrSchemeMapping w:bg1="light1" w:t1="dark1" w:bg2="light2" w:t2="dark2" w:accent1="accent1" w:accent2="accent2" w:accent3="accent3" w:accent4="accent4" w:accent5="accent5" w:accent6="accent6" w:hyperlink="hyperlink" w:followedHyperlink="followedHyperlink"/>
+  <w:decimalSymbol w:val="."/>
+  <w:listSeparator w:val=";"/>
+  <w15:chartTrackingRefBased/>
+</w:settings>
+</file>
+
+<file path=word/glossary/styles.xml><?xml version="1.0" encoding="utf-8"?>
+<w:styles xmlns:mc="http://schemas.openxmlformats.org/markup-compatibility/2006" xmlns:r="http://schemas.openxmlformats.org/officeDocument/2006/relationships" xmlns:w="http://schemas.openxmlformats.org/wordprocessingml/2006/main" xmlns:w14="http://schemas.microsoft.com/office/word/2010/wordml" xmlns:w15="http://schemas.microsoft.com/office/word/2012/wordml" mc:Ignorable="w14 w15">
+  <w:docDefaults>
+    <w:rPrDefault>
+      <w:rPr>
+        <w:rFonts w:asciiTheme="minorHAnsi" w:eastAsiaTheme="minorEastAsia" w:hAnsiTheme="minorHAnsi" w:cstheme="minorBidi"/>
+        <w:sz w:val="22"/>
+        <w:szCs w:val="22"/>
+        <w:lang w:val="de-CH" w:eastAsia="de-CH" w:bidi="ar-SA"/>
+      </w:rPr>
+    </w:rPrDefault>
+    <w:pPrDefault>
+      <w:pPr>
+        <w:spacing w:after="160" w:line="259" w:lineRule="auto"/>
+      </w:pPr>
+    </w:pPrDefault>
+  </w:docDefaults>
+  <w:latentStyles w:defLockedState="0" w:defUIPriority="99" w:defSemiHidden="0" w:defUnhideWhenUsed="0" w:defQFormat="0" w:count="371">
+    <w:lsdException w:name="Normal" w:uiPriority="0" w:qFormat="1"/>
+    <w:lsdException w:name="heading 1" w:uiPriority="9" w:qFormat="1"/>
+    <w:lsdException w:name="heading 2" w:semiHidden="1" w:uiPriority="9" w:unhideWhenUsed="1" w:qFormat="1"/>
+    <w:lsdException w:name="heading 3" w:semiHidden="1" w:uiPriority="9" w:unhideWhenUsed="1" w:qFormat="1"/>
+    <w:lsdException w:name="heading 4" w:semiHidden="1" w:uiPriority="9" w:unhideWhenUsed="1" w:qFormat="1"/>
+    <w:lsdException w:name="heading 5" w:semiHidden="1" w:uiPriority="9" w:unhideWhenUsed="1" w:qFormat="1"/>
+    <w:lsdException w:name="heading 6" w:semiHidden="1" w:uiPriority="9" w:unhideWhenUsed="1" w:qFormat="1"/>
+    <w:lsdException w:name="heading 7" w:semiHidden="1" w:uiPriority="9" w:unhideWhenUsed="1" w:qFormat="1"/>
+    <w:lsdException w:name="heading 8" w:semiHidden="1" w:uiPriority="9" w:unhideWhenUsed="1" w:qFormat="1"/>
+    <w:lsdException w:name="heading 9" w:semiHidden="1" w:uiPriority="9" w:unhideWhenUsed="1" w:qFormat="1"/>
+    <w:lsdException w:name="index 1" w:semiHidden="1" w:unhideWhenUsed="1"/>
+    <w:lsdException w:name="index 2" w:semiHidden="1" w:unhideWhenUsed="1"/>
+    <w:lsdException w:name="index 3" w:semiHidden="1" w:unhideWhenUsed="1"/>
+    <w:lsdException w:name="index 4" w:semiHidden="1" w:unhideWhenUsed="1"/>
+    <w:lsdException w:name="index 5" w:semiHidden="1" w:unhideWhenUsed="1"/>
+    <w:lsdException w:name="index 6" w:semiHidden="1" w:unhideWhenUsed="1"/>
+    <w:lsdException w:name="index 7" w:semiHidden="1" w:unhideWhenUsed="1"/>
+    <w:lsdException w:name="index 8" w:semiHidden="1" w:unhideWhenUsed="1"/>
+    <w:lsdException w:name="index 9" w:semiHidden="1" w:unhideWhenUsed="1"/>
+    <w:lsdException w:name="toc 1" w:semiHidden="1" w:uiPriority="39" w:unhideWhenUsed="1"/>
+    <w:lsdException w:name="toc 2" w:semiHidden="1" w:uiPriority="39" w:unhideWhenUsed="1"/>
+    <w:lsdException w:name="toc 3" w:semiHidden="1" w:uiPriority="39" w:unhideWhenUsed="1"/>
+    <w:lsdException w:name="toc 4" w:semiHidden="1" w:uiPriority="39" w:unhideWhenUsed="1"/>
+    <w:lsdException w:name="toc 5" w:semiHidden="1" w:uiPriority="39" w:unhideWhenUsed="1"/>
+    <w:lsdException w:name="toc 6" w:semiHidden="1" w:uiPriority="39" w:unhideWhenUsed="1"/>
+    <w:lsdException w:name="toc 7" w:semiHidden="1" w:uiPriority="39" w:unhideWhenUsed="1"/>
+    <w:lsdException w:name="toc 8" w:semiHidden="1" w:uiPriority="39" w:unhideWhenUsed="1"/>
+    <w:lsdException w:name="toc 9" w:semiHidden="1" w:uiPriority="39" w:unhideWhenUsed="1"/>
+    <w:lsdException w:name="Normal Indent" w:semiHidden="1" w:unhideWhenUsed="1"/>
+    <w:lsdException w:name="footnote text" w:semiHidden="1" w:unhideWhenUsed="1"/>
+    <w:lsdException w:name="annotation text" w:semiHidden="1" w:unhideWhenUsed="1"/>
+    <w:lsdException w:name="header" w:semiHidden="1" w:unhideWhenUsed="1"/>
+    <w:lsdException w:name="footer" w:semiHidden="1" w:unhideWhenUsed="1"/>
+    <w:lsdException w:name="index heading" w:semiHidden="1" w:unhideWhenUsed="1"/>
+    <w:lsdException w:name="caption" w:semiHidden="1" w:uiPriority="35" w:unhideWhenUsed="1" w:qFormat="1"/>
+    <w:lsdException w:name="table of figures" w:semiHidden="1" w:unhideWhenUsed="1"/>
+    <w:lsdException w:name="envelope address" w:semiHidden="1" w:unhideWhenUsed="1"/>
+    <w:lsdException w:name="envelope return" w:semiHidden="1" w:unhideWhenUsed="1"/>
+    <w:lsdException w:name="footnote reference" w:semiHidden="1" w:unhideWhenUsed="1"/>
+    <w:lsdException w:name="annotation reference" w:semiHidden="1" w:unhideWhenUsed="1"/>
+    <w:lsdException w:name="line number" w:semiHidden="1" w:unhideWhenUsed="1"/>
+    <w:lsdException w:name="page number" w:semiHidden="1" w:unhideWhenUsed="1"/>
+    <w:lsdException w:name="endnote reference" w:semiHidden="1" w:unhideWhenUsed="1"/>
+    <w:lsdException w:name="endnote text" w:semiHidden="1" w:unhideWhenUsed="1"/>
+    <w:lsdException w:name="table of authorities" w:semiHidden="1" w:unhideWhenUsed="1"/>
+    <w:lsdException w:name="macro" w:semiHidden="1" w:unhideWhenUsed="1"/>
+    <w:lsdException w:name="toa heading" w:semiHidden="1" w:unhideWhenUsed="1"/>
+    <w:lsdException w:name="List" w:semiHidden="1" w:unhideWhenUsed="1"/>
+    <w:lsdException w:name="List Bullet" w:semiHidden="1" w:unhideWhenUsed="1"/>
+    <w:lsdException w:name="List Number" w:semiHidden="1" w:unhideWhenUsed="1"/>
+    <w:lsdException w:name="List 2" w:semiHidden="1" w:unhideWhenUsed="1"/>
+    <w:lsdException w:name="List 3" w:semiHidden="1" w:unhideWhenUsed="1"/>
+    <w:lsdException w:name="List 4" w:semiHidden="1" w:unhideWhenUsed="1"/>
+    <w:lsdException w:name="List 5" w:semiHidden="1" w:unhideWhenUsed="1"/>
+    <w:lsdException w:name="List Bullet 2" w:semiHidden="1" w:unhideWhenUsed="1"/>
+    <w:lsdException w:name="List Bullet 3" w:semiHidden="1" w:unhideWhenUsed="1"/>
+    <w:lsdException w:name="List Bullet 4" w:semiHidden="1" w:unhideWhenUsed="1"/>
+    <w:lsdException w:name="List Bullet 5" w:semiHidden="1" w:unhideWhenUsed="1"/>
+    <w:lsdException w:name="List Number 2" w:semiHidden="1" w:unhideWhenUsed="1"/>
+    <w:lsdException w:name="List Number 3" w:semiHidden="1" w:unhideWhenUsed="1"/>
+    <w:lsdException w:name="List Number 4" w:semiHidden="1" w:unhideWhenUsed="1"/>
+    <w:lsdException w:name="List Number 5" w:semiHidden="1" w:unhideWhenUsed="1"/>
+    <w:lsdException w:name="Title" w:uiPriority="10" w:qFormat="1"/>
+    <w:lsdException w:name="Closing" w:semiHidden="1" w:unhideWhenUsed="1"/>
+    <w:lsdException w:name="Signature" w:semiHidden="1" w:unhideWhenUsed="1"/>
+    <w:lsdException w:name="Default Paragraph Font" w:semiHidden="1" w:uiPriority="1" w:unhideWhenUsed="1"/>
+    <w:lsdException w:name="Body Text" w:semiHidden="1" w:unhideWhenUsed="1"/>
+    <w:lsdException w:name="Body Text Indent" w:semiHidden="1" w:unhideWhenUsed="1"/>
+    <w:lsdException w:name="List Continue" w:semiHidden="1" w:unhideWhenUsed="1"/>
+    <w:lsdException w:name="List Continue 2" w:semiHidden="1" w:unhideWhenUsed="1"/>
+    <w:lsdException w:name="List Continue 3" w:semiHidden="1" w:unhideWhenUsed="1"/>
+    <w:lsdException w:name="List Continue 4" w:semiHidden="1" w:unhideWhenUsed="1"/>
+    <w:lsdException w:name="List Continue 5" w:semiHidden="1" w:unhideWhenUsed="1"/>
+    <w:lsdException w:name="Message Header" w:semiHidden="1" w:unhideWhenUsed="1"/>
+    <w:lsdException w:name="Subtitle" w:uiPriority="11" w:qFormat="1"/>
+    <w:lsdException w:name="Salutation" w:semiHidden="1" w:unhideWhenUsed="1"/>
+    <w:lsdException w:name="Date" w:semiHidden="1" w:unhideWhenUsed="1"/>
+    <w:lsdException w:name="Body Text First Indent" w:semiHidden="1" w:unhideWhenUsed="1"/>
+    <w:lsdException w:name="Body Text First Indent 2" w:semiHidden="1" w:unhideWhenUsed="1"/>
+    <w:lsdException w:name="Note Heading" w:semiHidden="1" w:unhideWhenUsed="1"/>
+    <w:lsdException w:name="Body Text 2" w:semiHidden="1" w:unhideWhenUsed="1"/>
+    <w:lsdException w:name="Body Text 3" w:semiHidden="1" w:unhideWhenUsed="1"/>
+    <w:lsdException w:name="Body Text Indent 2" w:semiHidden="1" w:unhideWhenUsed="1"/>
+    <w:lsdException w:name="Body Text Indent 3" w:semiHidden="1" w:unhideWhenUsed="1"/>
+    <w:lsdException w:name="Block Text" w:semiHidden="1" w:unhideWhenUsed="1"/>
+    <w:lsdException w:name="Hyperlink" w:semiHidden="1" w:unhideWhenUsed="1"/>
+    <w:lsdException w:name="FollowedHyperlink" w:semiHidden="1" w:unhideWhenUsed="1"/>
+    <w:lsdException w:name="Strong" w:uiPriority="22" w:qFormat="1"/>
+    <w:lsdException w:name="Emphasis" w:uiPriority="20" w:qFormat="1"/>
+    <w:lsdException w:name="Document Map" w:semiHidden="1" w:unhideWhenUsed="1"/>
+    <w:lsdException w:name="Plain Text" w:semiHidden="1" w:unhideWhenUsed="1"/>
+    <w:lsdException w:name="E-mail Signature" w:semiHidden="1" w:unhideWhenUsed="1"/>
+    <w:lsdException w:name="HTML Top of Form" w:semiHidden="1" w:unhideWhenUsed="1"/>
+    <w:lsdException w:name="HTML Bottom of Form" w:semiHidden="1" w:unhideWhenUsed="1"/>
+    <w:lsdException w:name="Normal (Web)" w:semiHidden="1" w:unhideWhenUsed="1"/>
+    <w:lsdException w:name="HTML Acronym" w:semiHidden="1" w:unhideWhenUsed="1"/>
+    <w:lsdException w:name="HTML Address" w:semiHidden="1" w:unhideWhenUsed="1"/>
+    <w:lsdException w:name="HTML Cite" w:semiHidden="1" w:unhideWhenUsed="1"/>
+    <w:lsdException w:name="HTML Code" w:semiHidden="1" w:unhideWhenUsed="1"/>
+    <w:lsdException w:name="HTML Definition" w:semiHidden="1" w:unhideWhenUsed="1"/>
+    <w:lsdException w:name="HTML Keyboard" w:semiHidden="1" w:unhideWhenUsed="1"/>
+    <w:lsdException w:name="HTML Preformatted" w:semiHidden="1" w:unhideWhenUsed="1"/>
+    <w:lsdException w:name="HTML Sample" w:semiHidden="1" w:unhideWhenUsed="1"/>
+    <w:lsdException w:name="HTML Typewriter" w:semiHidden="1" w:unhideWhenUsed="1"/>
+    <w:lsdException w:name="HTML Variable" w:semiHidden="1" w:unhideWhenUsed="1"/>
+    <w:lsdException w:name="Normal Table" w:semiHidden="1" w:unhideWhenUsed="1"/>
+    <w:lsdException w:name="annotation subject" w:semiHidden="1" w:unhideWhenUsed="1"/>
+    <w:lsdException w:name="No List" w:semiHidden="1" w:unhideWhenUsed="1"/>
+    <w:lsdException w:name="Outline List 1" w:semiHidden="1" w:unhideWhenUsed="1"/>
+    <w:lsdException w:name="Outline List 2" w:semiHidden="1" w:unhideWhenUsed="1"/>
+    <w:lsdException w:name="Outline List 3" w:semiHidden="1" w:unhideWhenUsed="1"/>
+    <w:lsdException w:name="Table Simple 1" w:semiHidden="1" w:unhideWhenUsed="1"/>
+    <w:lsdException w:name="Table Simple 2" w:semiHidden="1" w:unhideWhenUsed="1"/>
+    <w:lsdException w:name="Table Simple 3" w:semiHidden="1" w:unhideWhenUsed="1"/>
+    <w:lsdException w:name="Table Classic 1" w:semiHidden="1" w:unhideWhenUsed="1"/>
+    <w:lsdException w:name="Table Classic 2" w:semiHidden="1" w:unhideWhenUsed="1"/>
+    <w:lsdException w:name="Table Classic 3" w:semiHidden="1" w:unhideWhenUsed="1"/>
+    <w:lsdException w:name="Table Classic 4" w:semiHidden="1" w:unhideWhenUsed="1"/>
+    <w:lsdException w:name="Table Colorful 1" w:semiHidden="1" w:unhideWhenUsed="1"/>
+    <w:lsdException w:name="Table Colorful 2" w:semiHidden="1" w:unhideWhenUsed="1"/>
+    <w:lsdException w:name="Table Colorful 3" w:semiHidden="1" w:unhideWhenUsed="1"/>
+    <w:lsdException w:name="Table Columns 1" w:semiHidden="1" w:unhideWhenUsed="1"/>
+    <w:lsdException w:name="Table Columns 2" w:semiHidden="1" w:unhideWhenUsed="1"/>
+    <w:lsdException w:name="Table Columns 3" w:semiHidden="1" w:unhideWhenUsed="1"/>
+    <w:lsdException w:name="Table Columns 4" w:semiHidden="1" w:unhideWhenUsed="1"/>
+    <w:lsdException w:name="Table Columns 5" w:semiHidden="1" w:unhideWhenUsed="1"/>
+    <w:lsdException w:name="Table Grid 1" w:semiHidden="1" w:unhideWhenUsed="1"/>
+    <w:lsdException w:name="Table Grid 2" w:semiHidden="1" w:unhideWhenUsed="1"/>
+    <w:lsdException w:name="Table Grid 3" w:semiHidden="1" w:unhideWhenUsed="1"/>
+    <w:lsdException w:name="Table Grid 4" w:semiHidden="1" w:unhideWhenUsed="1"/>
+    <w:lsdException w:name="Table Grid 5" w:semiHidden="1" w:unhideWhenUsed="1"/>
+    <w:lsdException w:name="Table Grid 6" w:semiHidden="1" w:unhideWhenUsed="1"/>
+    <w:lsdException w:name="Table Grid 7" w:semiHidden="1" w:unhideWhenUsed="1"/>
+    <w:lsdException w:name="Table Grid 8" w:semiHidden="1" w:unhideWhenUsed="1"/>
+    <w:lsdException w:name="Table List 1" w:semiHidden="1" w:unhideWhenUsed="1"/>
+    <w:lsdException w:name="Table List 2" w:semiHidden="1" w:unhideWhenUsed="1"/>
+    <w:lsdException w:name="Table List 3" w:semiHidden="1" w:unhideWhenUsed="1"/>
+    <w:lsdException w:name="Table List 4" w:semiHidden="1" w:unhideWhenUsed="1"/>
+    <w:lsdException w:name="Table List 5" w:semiHidden="1" w:unhideWhenUsed="1"/>
+    <w:lsdException w:name="Table List 6" w:semiHidden="1" w:unhideWhenUsed="1"/>
+    <w:lsdException w:name="Table List 7" w:semiHidden="1" w:unhideWhenUsed="1"/>
+    <w:lsdException w:name="Table List 8" w:semiHidden="1" w:unhideWhenUsed="1"/>
+    <w:lsdException w:name="Table 3D effects 1" w:semiHidden="1" w:unhideWhenUsed="1"/>
+    <w:lsdException w:name="Table 3D effects 2" w:semiHidden="1" w:unhideWhenUsed="1"/>
+    <w:lsdException w:name="Table 3D effects 3" w:semiHidden="1" w:unhideWhenUsed="1"/>
+    <w:lsdException w:name="Table Contemporary" w:semiHidden="1" w:unhideWhenUsed="1"/>
+    <w:lsdException w:name="Table Elegant" w:semiHidden="1" w:unhideWhenUsed="1"/>
+    <w:lsdException w:name="Table Professional" w:semiHidden="1" w:unhideWhenUsed="1"/>
+    <w:lsdException w:name="Table Subtle 1" w:semiHidden="1" w:unhideWhenUsed="1"/>
+    <w:lsdException w:name="Table Subtle 2" w:semiHidden="1" w:unhideWhenUsed="1"/>
+    <w:lsdException w:name="Table Web 1" w:semiHidden="1" w:unhideWhenUsed="1"/>
+    <w:lsdException w:name="Table Web 2" w:semiHidden="1" w:unhideWhenUsed="1"/>
+    <w:lsdException w:name="Table Web 3" w:semiHidden="1" w:unhideWhenUsed="1"/>
+    <w:lsdException w:name="Balloon Text" w:semiHidden="1" w:unhideWhenUsed="1"/>
+    <w:lsdException w:name="Table Grid" w:uiPriority="39"/>
+    <w:lsdException w:name="Table Theme" w:semiHidden="1" w:unhideWhenUsed="1"/>
+    <w:lsdException w:name="Placeholder Text" w:semiHidden="1"/>
+    <w:lsdException w:name="No Spacing" w:uiPriority="1" w:qFormat="1"/>
+    <w:lsdException w:name="Light Shading" w:uiPriority="60"/>
+    <w:lsdException w:name="Light List" w:uiPriority="61"/>
+    <w:lsdException w:name="Light Grid" w:uiPriority="62"/>
+    <w:lsdException w:name="Medium Shading 1" w:uiPriority="63"/>
+    <w:lsdException w:name="Medium Shading 2" w:uiPriority="64"/>
+    <w:lsdException w:name="Medium List 1" w:uiPriority="65"/>
+    <w:lsdException w:name="Medium List 2" w:uiPriority="66"/>
+    <w:lsdException w:name="Medium Grid 1" w:uiPriority="67"/>
+    <w:lsdException w:name="Medium Grid 2" w:uiPriority="68"/>
+    <w:lsdException w:name="Medium Grid 3" w:uiPriority="69"/>
+    <w:lsdException w:name="Dark List" w:uiPriority="70"/>
+    <w:lsdException w:name="Colorful Shading" w:uiPriority="71"/>
+    <w:lsdException w:name="Colorful List" w:uiPriority="72"/>
+    <w:lsdException w:name="Colorful Grid" w:uiPriority="73"/>
+    <w:lsdException w:name="Light Shading Accent 1" w:uiPriority="60"/>
+    <w:lsdException w:name="Light List Accent 1" w:uiPriority="61"/>
+    <w:lsdException w:name="Light Grid Accent 1" w:uiPriority="62"/>
+    <w:lsdException w:name="Medium Shading 1 Accent 1" w:uiPriority="63"/>
+    <w:lsdException w:name="Medium Shading 2 Accent 1" w:uiPriority="64"/>
+    <w:lsdException w:name="Medium List 1 Accent 1" w:uiPriority="65"/>
+    <w:lsdException w:name="Revision" w:semiHidden="1"/>
+    <w:lsdException w:name="List Paragraph" w:uiPriority="34" w:qFormat="1"/>
+    <w:lsdException w:name="Quote" w:uiPriority="29" w:qFormat="1"/>
+    <w:lsdException w:name="Intense Quote" w:uiPriority="30" w:qFormat="1"/>
+    <w:lsdException w:name="Medium List 2 Accent 1" w:uiPriority="66"/>
+    <w:lsdException w:name="Medium Grid 1 Accent 1" w:uiPriority="67"/>
+    <w:lsdException w:name="Medium Grid 2 Accent 1" w:uiPriority="68"/>
+    <w:lsdException w:name="Medium Grid 3 Accent 1" w:uiPriority="69"/>
+    <w:lsdException w:name="Dark List Accent 1" w:uiPriority="70"/>
+    <w:lsdException w:name="Colorful Shading Accent 1" w:uiPriority="71"/>
+    <w:lsdException w:name="Colorful List Accent 1" w:uiPriority="72"/>
+    <w:lsdException w:name="Colorful Grid Accent 1" w:uiPriority="73"/>
+    <w:lsdException w:name="Light Shading Accent 2" w:uiPriority="60"/>
+    <w:lsdException w:name="Light List Accent 2" w:uiPriority="61"/>
+    <w:lsdException w:name="Light Grid Accent 2" w:uiPriority="62"/>
+    <w:lsdException w:name="Medium Shading 1 Accent 2" w:uiPriority="63"/>
+    <w:lsdException w:name="Medium Shading 2 Accent 2" w:uiPriority="64"/>
+    <w:lsdException w:name="Medium List 1 Accent 2" w:uiPriority="65"/>
+    <w:lsdException w:name="Medium List 2 Accent 2" w:uiPriority="66"/>
+    <w:lsdException w:name="Medium Grid 1 Accent 2" w:uiPriority="67"/>
+    <w:lsdException w:name="Medium Grid 2 Accent 2" w:uiPriority="68"/>
+    <w:lsdException w:name="Medium Grid 3 Accent 2" w:uiPriority="69"/>
+    <w:lsdException w:name="Dark List Accent 2" w:uiPriority="70"/>
+    <w:lsdException w:name="Colorful Shading Accent 2" w:uiPriority="71"/>
+    <w:lsdException w:name="Colorful List Accent 2" w:uiPriority="72"/>
+    <w:lsdException w:name="Colorful Grid Accent 2" w:uiPriority="73"/>
+    <w:lsdException w:name="Light Shading Accent 3" w:uiPriority="60"/>
+    <w:lsdException w:name="Light List Accent 3" w:uiPriority="61"/>
+    <w:lsdException w:name="Light Grid Accent 3" w:uiPriority="62"/>
+    <w:lsdException w:name="Medium Shading 1 Accent 3" w:uiPriority="63"/>
+    <w:lsdException w:name="Medium Shading 2 Accent 3" w:uiPriority="64"/>
+    <w:lsdException w:name="Medium List 1 Accent 3" w:uiPriority="65"/>
+    <w:lsdException w:name="Medium List 2 Accent 3" w:uiPriority="66"/>
+    <w:lsdException w:name="Medium Grid 1 Accent 3" w:uiPriority="67"/>
+    <w:lsdException w:name="Medium Grid 2 Accent 3" w:uiPriority="68"/>
+    <w:lsdException w:name="Medium Grid 3 Accent 3" w:uiPriority="69"/>
+    <w:lsdException w:name="Dark List Accent 3" w:uiPriority="70"/>
+    <w:lsdException w:name="Colorful Shading Accent 3" w:uiPriority="71"/>
+    <w:lsdException w:name="Colorful List Accent 3" w:uiPriority="72"/>
+    <w:lsdException w:name="Colorful Grid Accent 3" w:uiPriority="73"/>
+    <w:lsdException w:name="Light Shading Accent 4" w:uiPriority="60"/>
+    <w:lsdException w:name="Light List Accent 4" w:uiPriority="61"/>
+    <w:lsdException w:name="Light Grid Accent 4" w:uiPriority="62"/>
+    <w:lsdException w:name="Medium Shading 1 Accent 4" w:uiPriority="63"/>
+    <w:lsdException w:name="Medium Shading 2 Accent 4" w:uiPriority="64"/>
+    <w:lsdException w:name="Medium List 1 Accent 4" w:uiPriority="65"/>
+    <w:lsdException w:name="Medium List 2 Accent 4" w:uiPriority="66"/>
+    <w:lsdException w:name="Medium Grid 1 Accent 4" w:uiPriority="67"/>
+    <w:lsdException w:name="Medium Grid 2 Accent 4" w:uiPriority="68"/>
+    <w:lsdException w:name="Medium Grid 3 Accent 4" w:uiPriority="69"/>
+    <w:lsdException w:name="Dark List Accent 4" w:uiPriority="70"/>
+    <w:lsdException w:name="Colorful Shading Accent 4" w:uiPriority="71"/>
+    <w:lsdException w:name="Colorful List Accent 4" w:uiPriority="72"/>
+    <w:lsdException w:name="Colorful Grid Accent 4" w:uiPriority="73"/>
+    <w:lsdException w:name="Light Shading Accent 5" w:uiPriority="60"/>
+    <w:lsdException w:name="Light List Accent 5" w:uiPriority="61"/>
+    <w:lsdException w:name="Light Grid Accent 5" w:uiPriority="62"/>
+    <w:lsdException w:name="Medium Shading 1 Accent 5" w:uiPriority="63"/>
+    <w:lsdException w:name="Medium Shading 2 Accent 5" w:uiPriority="64"/>
+    <w:lsdException w:name="Medium List 1 Accent 5" w:uiPriority="65"/>
+    <w:lsdException w:name="Medium List 2 Accent 5" w:uiPriority="66"/>
+    <w:lsdException w:name="Medium Grid 1 Accent 5" w:uiPriority="67"/>
+    <w:lsdException w:name="Medium Grid 2 Accent 5" w:uiPriority="68"/>
+    <w:lsdException w:name="Medium Grid 3 Accent 5" w:uiPriority="69"/>
+    <w:lsdException w:name="Dark List Accent 5" w:uiPriority="70"/>
+    <w:lsdException w:name="Colorful Shading Accent 5" w:uiPriority="71"/>
+    <w:lsdException w:name="Colorful List Accent 5" w:uiPriority="72"/>
+    <w:lsdException w:name="Colorful Grid Accent 5" w:uiPriority="73"/>
+    <w:lsdException w:name="Light Shading Accent 6" w:uiPriority="60"/>
+    <w:lsdException w:name="Light List Accent 6" w:uiPriority="61"/>
+    <w:lsdException w:name="Light Grid Accent 6" w:uiPriority="62"/>
+    <w:lsdException w:name="Medium Shading 1 Accent 6" w:uiPriority="63"/>
+    <w:lsdException w:name="Medium Shading 2 Accent 6" w:uiPriority="64"/>
+    <w:lsdException w:name="Medium List 1 Accent 6" w:uiPriority="65"/>
+    <w:lsdException w:name="Medium List 2 Accent 6" w:uiPriority="66"/>
+    <w:lsdException w:name="Medium Grid 1 Accent 6" w:uiPriority="67"/>
+    <w:lsdException w:name="Medium Grid 2 Accent 6" w:uiPriority="68"/>
+    <w:lsdException w:name="Medium Grid 3 Accent 6" w:uiPriority="69"/>
+    <w:lsdException w:name="Dark List Accent 6" w:uiPriority="70"/>
+    <w:lsdException w:name="Colorful Shading Accent 6" w:uiPriority="71"/>
+    <w:lsdException w:name="Colorful List Accent 6" w:uiPriority="72"/>
+    <w:lsdException w:name="Colorful Grid Accent 6" w:uiPriority="73"/>
+    <w:lsdException w:name="Subtle Emphasis" w:uiPriority="19" w:qFormat="1"/>
+    <w:lsdException w:name="Intense Emphasis" w:uiPriority="21" w:qFormat="1"/>
+    <w:lsdException w:name="Subtle Reference" w:uiPriority="31" w:qFormat="1"/>
+    <w:lsdException w:name="Intense Reference" w:uiPriority="32" w:qFormat="1"/>
+    <w:lsdException w:name="Book Title" w:uiPriority="33" w:qFormat="1"/>
+    <w:lsdException w:name="Bibliography" w:semiHidden="1" w:uiPriority="37" w:unhideWhenUsed="1"/>
+    <w:lsdException w:name="TOC Heading" w:semiHidden="1" w:uiPriority="39" w:unhideWhenUsed="1" w:qFormat="1"/>
+    <w:lsdException w:name="Plain Table 1" w:uiPriority="41"/>
+    <w:lsdException w:name="Plain Table 2" w:uiPriority="42"/>
+    <w:lsdException w:name="Plain Table 3" w:uiPriority="43"/>
+    <w:lsdException w:name="Plain Table 4" w:uiPriority="44"/>
+    <w:lsdException w:name="Plain Table 5" w:uiPriority="45"/>
+    <w:lsdException w:name="Grid Table Light" w:uiPriority="40"/>
+    <w:lsdException w:name="Grid Table 1 Light" w:uiPriority="46"/>
+    <w:lsdException w:name="Grid Table 2" w:uiPriority="47"/>
+    <w:lsdException w:name="Grid Table 3" w:uiPriority="48"/>
+    <w:lsdException w:name="Grid Table 4" w:uiPriority="49"/>
+    <w:lsdException w:name="Grid Table 5 Dark" w:uiPriority="50"/>
+    <w:lsdException w:name="Grid Table 6 Colorful" w:uiPriority="51"/>
+    <w:lsdException w:name="Grid Table 7 Colorful" w:uiPriority="52"/>
+    <w:lsdException w:name="Grid Table 1 Light Accent 1" w:uiPriority="46"/>
+    <w:lsdException w:name="Grid Table 2 Accent 1" w:uiPriority="47"/>
+    <w:lsdException w:name="Grid Table 3 Accent 1" w:uiPriority="48"/>
+    <w:lsdException w:name="Grid Table 4 Accent 1" w:uiPriority="49"/>
+    <w:lsdException w:name="Grid Table 5 Dark Accent 1" w:uiPriority="50"/>
+    <w:lsdException w:name="Grid Table 6 Colorful Accent 1" w:uiPriority="51"/>
+    <w:lsdException w:name="Grid Table 7 Colorful Accent 1" w:uiPriority="52"/>
+    <w:lsdException w:name="Grid Table 1 Light Accent 2" w:uiPriority="46"/>
+    <w:lsdException w:name="Grid Table 2 Accent 2" w:uiPriority="47"/>
+    <w:lsdException w:name="Grid Table 3 Accent 2" w:uiPriority="48"/>
+    <w:lsdException w:name="Grid Table 4 Accent 2" w:uiPriority="49"/>
+    <w:lsdException w:name="Grid Table 5 Dark Accent 2" w:uiPriority="50"/>
+    <w:lsdException w:name="Grid Table 6 Colorful Accent 2" w:uiPriority="51"/>
+    <w:lsdException w:name="Grid Table 7 Colorful Accent 2" w:uiPriority="52"/>
+    <w:lsdException w:name="Grid Table 1 Light Accent 3" w:uiPriority="46"/>
+    <w:lsdException w:name="Grid Table 2 Accent 3" w:uiPriority="47"/>
+    <w:lsdException w:name="Grid Table 3 Accent 3" w:uiPriority="48"/>
+    <w:lsdException w:name="Grid Table 4 Accent 3" w:uiPriority="49"/>
+    <w:lsdException w:name="Grid Table 5 Dark Accent 3" w:uiPriority="50"/>
+    <w:lsdException w:name="Grid Table 6 Colorful Accent 3" w:uiPriority="51"/>
+    <w:lsdException w:name="Grid Table 7 Colorful Accent 3" w:uiPriority="52"/>
+    <w:lsdException w:name="Grid Table 1 Light Accent 4" w:uiPriority="46"/>
+    <w:lsdException w:name="Grid Table 2 Accent 4" w:uiPriority="47"/>
+    <w:lsdException w:name="Grid Table 3 Accent 4" w:uiPriority="48"/>
+    <w:lsdException w:name="Grid Table 4 Accent 4" w:uiPriority="49"/>
+    <w:lsdException w:name="Grid Table 5 Dark Accent 4" w:uiPriority="50"/>
+    <w:lsdException w:name="Grid Table 6 Colorful Accent 4" w:uiPriority="51"/>
+    <w:lsdException w:name="Grid Table 7 Colorful Accent 4" w:uiPriority="52"/>
+    <w:lsdException w:name="Grid Table 1 Light Accent 5" w:uiPriority="46"/>
+    <w:lsdException w:name="Grid Table 2 Accent 5" w:uiPriority="47"/>
+    <w:lsdException w:name="Grid Table 3 Accent 5" w:uiPriority="48"/>
+    <w:lsdException w:name="Grid Table 4 Accent 5" w:uiPriority="49"/>
+    <w:lsdException w:name="Grid Table 5 Dark Accent 5" w:uiPriority="50"/>
+    <w:lsdException w:name="Grid Table 6 Colorful Accent 5" w:uiPriority="51"/>
+    <w:lsdException w:name="Grid Table 7 Colorful Accent 5" w:uiPriority="52"/>
+    <w:lsdException w:name="Grid Table 1 Light Accent 6" w:uiPriority="46"/>
+    <w:lsdException w:name="Grid Table 2 Accent 6" w:uiPriority="47"/>
+    <w:lsdException w:name="Grid Table 3 Accent 6" w:uiPriority="48"/>
+    <w:lsdException w:name="Grid Table 4 Accent 6" w:uiPriority="49"/>
+    <w:lsdException w:name="Grid Table 5 Dark Accent 6" w:uiPriority="50"/>
+    <w:lsdException w:name="Grid Table 6 Colorful Accent 6" w:uiPriority="51"/>
+    <w:lsdException w:name="Grid Table 7 Colorful Accent 6" w:uiPriority="52"/>
+    <w:lsdException w:name="List Table 1 Light" w:uiPriority="46"/>
+    <w:lsdException w:name="List Table 2" w:uiPriority="47"/>
+    <w:lsdException w:name="List Table 3" w:uiPriority="48"/>
+    <w:lsdException w:name="List Table 4" w:uiPriority="49"/>
+    <w:lsdException w:name="List Table 5 Dark" w:uiPriority="50"/>
+    <w:lsdException w:name="List Table 6 Colorful" w:uiPriority="51"/>
+    <w:lsdException w:name="List Table 7 Colorful" w:uiPriority="52"/>
+    <w:lsdException w:name="List Table 1 Light Accent 1" w:uiPriority="46"/>
+    <w:lsdException w:name="List Table 2 Accent 1" w:uiPriority="47"/>
+    <w:lsdException w:name="List Table 3 Accent 1" w:uiPriority="48"/>
+    <w:lsdException w:name="List Table 4 Accent 1" w:uiPriority="49"/>
+    <w:lsdException w:name="List Table 5 Dark Accent 1" w:uiPriority="50"/>
+    <w:lsdException w:name="List Table 6 Colorful Accent 1" w:uiPriority="51"/>
+    <w:lsdException w:name="List Table 7 Colorful Accent 1" w:uiPriority="52"/>
+    <w:lsdException w:name="List Table 1 Light Accent 2" w:uiPriority="46"/>
+    <w:lsdException w:name="List Table 2 Accent 2" w:uiPriority="47"/>
+    <w:lsdException w:name="List Table 3 Accent 2" w:uiPriority="48"/>
+    <w:lsdException w:name="List Table 4 Accent 2" w:uiPriority="49"/>
+    <w:lsdException w:name="List Table 5 Dark Accent 2" w:uiPriority="50"/>
+    <w:lsdException w:name="List Table 6 Colorful Accent 2" w:uiPriority="51"/>
+    <w:lsdException w:name="List Table 7 Colorful Accent 2" w:uiPriority="52"/>
+    <w:lsdException w:name="List Table 1 Light Accent 3" w:uiPriority="46"/>
+    <w:lsdException w:name="List Table 2 Accent 3" w:uiPriority="47"/>
+    <w:lsdException w:name="List Table 3 Accent 3" w:uiPriority="48"/>
+    <w:lsdException w:name="List Table 4 Accent 3" w:uiPriority="49"/>
+    <w:lsdException w:name="List Table 5 Dark Accent 3" w:uiPriority="50"/>
+    <w:lsdException w:name="List Table 6 Colorful Accent 3" w:uiPriority="51"/>
+    <w:lsdException w:name="List Table 7 Colorful Accent 3" w:uiPriority="52"/>
+    <w:lsdException w:name="List Table 1 Light Accent 4" w:uiPriority="46"/>
+    <w:lsdException w:name="List Table 2 Accent 4" w:uiPriority="47"/>
+    <w:lsdException w:name="List Table 3 Accent 4" w:uiPriority="48"/>
+    <w:lsdException w:name="List Table 4 Accent 4" w:uiPriority="49"/>
+    <w:lsdException w:name="List Table 5 Dark Accent 4" w:uiPriority="50"/>
+    <w:lsdException w:name="List Table 6 Colorful Accent 4" w:uiPriority="51"/>
+    <w:lsdException w:name="List Table 7 Colorful Accent 4" w:uiPriority="52"/>
+    <w:lsdException w:name="List Table 1 Light Accent 5" w:uiPriority="46"/>
+    <w:lsdException w:name="List Table 2 Accent 5" w:uiPriority="47"/>
+    <w:lsdException w:name="List Table 3 Accent 5" w:uiPriority="48"/>
+    <w:lsdException w:name="List Table 4 Accent 5" w:uiPriority="49"/>
+    <w:lsdException w:name="List Table 5 Dark Accent 5" w:uiPriority="50"/>
+    <w:lsdException w:name="List Table 6 Colorful Accent 5" w:uiPriority="51"/>
+    <w:lsdException w:name="List Table 7 Colorful Accent 5" w:uiPriority="52"/>
+    <w:lsdException w:name="List Table 1 Light Accent 6" w:uiPriority="46"/>
+    <w:lsdException w:name="List Table 2 Accent 6" w:uiPriority="47"/>
+    <w:lsdException w:name="List Table 3 Accent 6" w:uiPriority="48"/>
+    <w:lsdException w:name="List Table 4 Accent 6" w:uiPriority="49"/>
+    <w:lsdException w:name="List Table 5 Dark Accent 6" w:uiPriority="50"/>
+    <w:lsdException w:name="List Table 6 Colorful Accent 6" w:uiPriority="51"/>
+    <w:lsdException w:name="List Table 7 Colorful Accent 6" w:uiPriority="52"/>
+  </w:latentStyles>
+  <w:style w:type="paragraph" w:default="1" w:styleId="Standard">
+    <w:name w:val="Normal"/>
+    <w:qFormat/>
+  </w:style>
+  <w:style w:type="character" w:default="1" w:styleId="Absatz-Standardschriftart">
+    <w:name w:val="Default Paragraph Font"/>
+    <w:uiPriority w:val="1"/>
+    <w:semiHidden/>
+    <w:unhideWhenUsed/>
+  </w:style>
+  <w:style w:type="table" w:default="1" w:styleId="NormaleTabelle">
+    <w:name w:val="Normal Table"/>
+    <w:uiPriority w:val="99"/>
+    <w:semiHidden/>
+    <w:unhideWhenUsed/>
+    <w:tblPr>
+      <w:tblInd w:w="0" w:type="dxa"/>
+      <w:tblCellMar>
+        <w:top w:w="0" w:type="dxa"/>
+        <w:left w:w="108" w:type="dxa"/>
+        <w:bottom w:w="0" w:type="dxa"/>
+        <w:right w:w="108" w:type="dxa"/>
+      </w:tblCellMar>
+    </w:tblPr>
+  </w:style>
+  <w:style w:type="numbering" w:default="1" w:styleId="KeineListe">
+    <w:name w:val="No List"/>
+    <w:uiPriority w:val="99"/>
+    <w:semiHidden/>
+    <w:unhideWhenUsed/>
+  </w:style>
+  <w:style w:type="paragraph" w:customStyle="1" w:styleId="3AE6D8B229594DEAADA01172813DC4EB">
+    <w:name w:val="3AE6D8B229594DEAADA01172813DC4EB"/>
+    <w:rsid w:val="00CC2676"/>
+  </w:style>
+</w:styles>
+</file>
+
+<file path=word/glossary/webSettings.xml><?xml version="1.0" encoding="utf-8"?>
+<w:webSettings xmlns:mc="http://schemas.openxmlformats.org/markup-compatibility/2006" xmlns:r="http://schemas.openxmlformats.org/officeDocument/2006/relationships" xmlns:w="http://schemas.openxmlformats.org/wordprocessingml/2006/main" xmlns:w14="http://schemas.microsoft.com/office/word/2010/wordml" xmlns:w15="http://schemas.microsoft.com/office/word/2012/wordml" mc:Ignorable="w14 w15">
+  <w:optimizeForBrowser/>
+  <w:allowPNG/>
+</w:webSettings>
+</file>
+
 <file path=word/theme/theme1.xml><?xml version="1.0" encoding="utf-8"?>
 <a:theme xmlns:a="http://schemas.openxmlformats.org/drawingml/2006/main" name="Annual Report">
   <a:themeElements>
@@ -37961,18 +39117,18 @@
 </file>
 
 <file path=customXml/item2.xml><?xml version="1.0" encoding="utf-8"?>
+<mappings xmlns="http://schemas.microsoft.com/pics">
+  <picture>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</picture>
+</mappings>
+</file>
+
+<file path=customXml/item3.xml><?xml version="1.0" encoding="utf-8"?>
 <?mso-contentType ?>
 <FormTemplates xmlns="http://schemas.microsoft.com/sharepoint/v3/contenttype/forms">
   <Display>DocumentLibraryForm</Display>
   <Edit>AssetEditForm</Edit>
   <New>DocumentLibraryForm</New>
 </FormTemplates>
-</file>
-
-<file path=customXml/item3.xml><?xml version="1.0" encoding="utf-8"?>
-<mappings xmlns="http://schemas.microsoft.com/pics">
-  <picture>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</picture>
-</mappings>
 </file>
 
 <file path=customXml/item4.xml><?xml version="1.0" encoding="utf-8"?>
@@ -38092,6 +39248,14 @@
 </file>
 
 <file path=customXml/itemProps2.xml><?xml version="1.0" encoding="utf-8"?>
+<ds:datastoreItem xmlns:ds="http://schemas.openxmlformats.org/officeDocument/2006/customXml" ds:itemID="{F679E4D8-73D9-412D-B716-777944E71373}">
+  <ds:schemaRefs>
+    <ds:schemaRef ds:uri="http://schemas.microsoft.com/pics"/>
+  </ds:schemaRefs>
+</ds:datastoreItem>
+</file>
+
+<file path=customXml/itemProps3.xml><?xml version="1.0" encoding="utf-8"?>
 <ds:datastoreItem xmlns:ds="http://schemas.openxmlformats.org/officeDocument/2006/customXml" ds:itemID="{2F9ACB35-92A4-4D3B-9363-393A8469DF5C}">
   <ds:schemaRefs>
     <ds:schemaRef ds:uri="http://schemas.microsoft.com/sharepoint/v3/contenttype/forms"/>
@@ -38099,16 +39263,8 @@
 </ds:datastoreItem>
 </file>
 
-<file path=customXml/itemProps3.xml><?xml version="1.0" encoding="utf-8"?>
-<ds:datastoreItem xmlns:ds="http://schemas.openxmlformats.org/officeDocument/2006/customXml" ds:itemID="{F679E4D8-73D9-412D-B716-777944E71373}">
-  <ds:schemaRefs>
-    <ds:schemaRef ds:uri="http://schemas.microsoft.com/pics"/>
-  </ds:schemaRefs>
-</ds:datastoreItem>
-</file>
-
 <file path=customXml/itemProps4.xml><?xml version="1.0" encoding="utf-8"?>
-<ds:datastoreItem xmlns:ds="http://schemas.openxmlformats.org/officeDocument/2006/customXml" ds:itemID="{FF6DD142-9037-402B-8F4B-F4C16F5EC159}">
+<ds:datastoreItem xmlns:ds="http://schemas.openxmlformats.org/officeDocument/2006/customXml" ds:itemID="{20B1077B-39BB-4FF7-82C4-3F7AAC1DB79E}">
   <ds:schemaRefs>
     <ds:schemaRef ds:uri="http://schemas.openxmlformats.org/officeDocument/2006/bibliography"/>
   </ds:schemaRefs>

</xml_diff>